<commit_message>
DangVH: Commit update phần Guideline
</commit_message>
<xml_diff>
--- a/WIP/Sources/BSN_CapstoneProject/BSN_Guideline về các config source code.docx
+++ b/WIP/Sources/BSN_CapstoneProject/BSN_Guideline về các config source code.docx
@@ -1,6 +1,6 @@
 
 <file path=word/document.xml><?xml version="1.0" encoding="utf-8"?>
-<w:document xmlns:wpc="http://schemas.microsoft.com/office/word/2010/wordprocessingCanvas" xmlns:mc="http://schemas.openxmlformats.org/markup-compatibility/2006" xmlns:o="urn:schemas-microsoft-com:office:office" xmlns:r="http://schemas.openxmlformats.org/officeDocument/2006/relationships" xmlns:m="http://schemas.openxmlformats.org/officeDocument/2006/math" xmlns:v="urn:schemas-microsoft-com:vml" xmlns:wp14="http://schemas.microsoft.com/office/word/2010/wordprocessingDrawing" xmlns:wp="http://schemas.openxmlformats.org/drawingml/2006/wordprocessingDrawing" xmlns:w10="urn:schemas-microsoft-com:office:word" xmlns:w="http://schemas.openxmlformats.org/wordprocessingml/2006/main" xmlns:w14="http://schemas.microsoft.com/office/word/2010/wordml" xmlns:wpg="http://schemas.microsoft.com/office/word/2010/wordprocessingGroup" xmlns:wpi="http://schemas.microsoft.com/office/word/2010/wordprocessingInk" xmlns:wne="http://schemas.microsoft.com/office/word/2006/wordml" xmlns:wps="http://schemas.microsoft.com/office/word/2010/wordprocessingShape" mc:Ignorable="w14 wp14">
+<w:document xmlns:wpc="http://schemas.microsoft.com/office/word/2010/wordprocessingCanvas" xmlns:cx="http://schemas.microsoft.com/office/drawing/2014/chartex" xmlns:cx1="http://schemas.microsoft.com/office/drawing/2015/9/8/chartex" xmlns:cx2="http://schemas.microsoft.com/office/drawing/2015/10/21/chartex" xmlns:cx3="http://schemas.microsoft.com/office/drawing/2016/5/9/chartex" xmlns:cx4="http://schemas.microsoft.com/office/drawing/2016/5/10/chartex" xmlns:cx5="http://schemas.microsoft.com/office/drawing/2016/5/11/chartex" xmlns:mc="http://schemas.openxmlformats.org/markup-compatibility/2006" xmlns:o="urn:schemas-microsoft-com:office:office" xmlns:r="http://schemas.openxmlformats.org/officeDocument/2006/relationships" xmlns:m="http://schemas.openxmlformats.org/officeDocument/2006/math" xmlns:v="urn:schemas-microsoft-com:vml" xmlns:wp14="http://schemas.microsoft.com/office/word/2010/wordprocessingDrawing" xmlns:wp="http://schemas.openxmlformats.org/drawingml/2006/wordprocessingDrawing" xmlns:w10="urn:schemas-microsoft-com:office:word" xmlns:w="http://schemas.openxmlformats.org/wordprocessingml/2006/main" xmlns:w14="http://schemas.microsoft.com/office/word/2010/wordml" xmlns:w15="http://schemas.microsoft.com/office/word/2012/wordml" xmlns:w16se="http://schemas.microsoft.com/office/word/2015/wordml/symex" xmlns:wpg="http://schemas.microsoft.com/office/word/2010/wordprocessingGroup" xmlns:wpi="http://schemas.microsoft.com/office/word/2010/wordprocessingInk" xmlns:wne="http://schemas.microsoft.com/office/word/2006/wordml" xmlns:wps="http://schemas.microsoft.com/office/word/2010/wordprocessingShape" mc:Ignorable="w14 w15 w16se wp14">
   <w:body>
     <w:p>
       <w:pPr>
@@ -129,8 +129,6 @@
         </w:rPr>
         <w:t>Install-Package mongocsharpdriver</w:t>
       </w:r>
-      <w:bookmarkStart w:id="0" w:name="_GoBack"/>
-      <w:bookmarkEnd w:id="0"/>
     </w:p>
     <w:p>
       <w:pPr>
@@ -745,6 +743,197 @@
             <wp:extent cx="2242868" cy="1507945"/>
             <wp:effectExtent l="0" t="0" r="5080" b="0"/>
             <wp:docPr id="1" name="Picture 1"/>
+            <wp:cNvGraphicFramePr>
+              <a:graphicFrameLocks xmlns:a="http://schemas.openxmlformats.org/drawingml/2006/main" noChangeAspect="1"/>
+            </wp:cNvGraphicFramePr>
+            <a:graphic xmlns:a="http://schemas.openxmlformats.org/drawingml/2006/main">
+              <a:graphicData uri="http://schemas.openxmlformats.org/drawingml/2006/picture">
+                <pic:pic xmlns:pic="http://schemas.openxmlformats.org/drawingml/2006/picture">
+                  <pic:nvPicPr>
+                    <pic:cNvPr id="0" name="Capture.JPG"/>
+                    <pic:cNvPicPr/>
+                  </pic:nvPicPr>
+                  <pic:blipFill>
+                    <a:blip r:embed="rId5" cstate="print">
+                      <a:extLst>
+                        <a:ext uri="{28A0092B-C50C-407E-A947-70E740481C1C}">
+                          <a14:useLocalDpi xmlns:a14="http://schemas.microsoft.com/office/drawing/2010/main" val="0"/>
+                        </a:ext>
+                      </a:extLst>
+                    </a:blip>
+                    <a:stretch>
+                      <a:fillRect/>
+                    </a:stretch>
+                  </pic:blipFill>
+                  <pic:spPr>
+                    <a:xfrm>
+                      <a:off x="0" y="0"/>
+                      <a:ext cx="2244005" cy="1508709"/>
+                    </a:xfrm>
+                    <a:prstGeom prst="rect">
+                      <a:avLst/>
+                    </a:prstGeom>
+                  </pic:spPr>
+                </pic:pic>
+              </a:graphicData>
+            </a:graphic>
+          </wp:inline>
+        </w:drawing>
+      </w:r>
+    </w:p>
+    <w:p>
+      <w:pPr>
+        <w:ind w:left="360"/>
+      </w:pPr>
+      <w:r>
+        <w:t>3. Chọn mụ</w:t>
+      </w:r>
+      <w:r>
+        <w:t xml:space="preserve">c Update và click chọn </w:t>
+      </w:r>
+      <w:r>
+        <w:t>các item mà mình đang bị conflict version</w:t>
+      </w:r>
+      <w:r>
+        <w:t xml:space="preserve"> để update</w:t>
+      </w:r>
+      <w:r>
+        <w:t>. (Có thể Update All cho đỡ phải tìm cũng được nhưng sẽ khá lâu đó :v  )</w:t>
+      </w:r>
+    </w:p>
+    <w:p>
+      <w:pPr>
+        <w:pStyle w:val="Heading1"/>
+        <w:rPr>
+          <w:i/>
+          <w:color w:val="FF0000"/>
+          <w:sz w:val="22"/>
+          <w:szCs w:val="22"/>
+        </w:rPr>
+      </w:pPr>
+      <w:r>
+        <w:rPr>
+          <w:i/>
+          <w:color w:val="FF0000"/>
+          <w:sz w:val="22"/>
+          <w:szCs w:val="22"/>
+        </w:rPr>
+        <w:t>6. Cloudinary</w:t>
+      </w:r>
+    </w:p>
+    <w:p>
+      <w:pPr>
+        <w:rPr>
+          <w:i/>
+          <w:color w:val="00B0F0"/>
+        </w:rPr>
+      </w:pPr>
+      <w:r>
+        <w:rPr>
+          <w:u w:val="single"/>
+        </w:rPr>
+        <w:t xml:space="preserve">Tên lỗi: </w:t>
+      </w:r>
+      <w:r>
+        <w:rPr>
+          <w:i/>
+          <w:color w:val="00B0F0"/>
+        </w:rPr>
+        <w:t>Could not load</w:t>
+      </w:r>
+      <w:r>
+        <w:rPr>
+          <w:i/>
+          <w:color w:val="00B0F0"/>
+        </w:rPr>
+        <w:t xml:space="preserve"> cloudinary</w:t>
+      </w:r>
+      <w:r>
+        <w:rPr>
+          <w:i/>
+          <w:color w:val="00B0F0"/>
+        </w:rPr>
+        <w:t xml:space="preserve"> library</w:t>
+      </w:r>
+    </w:p>
+    <w:p>
+      <w:r>
+        <w:rPr>
+          <w:u w:val="single"/>
+        </w:rPr>
+        <w:t xml:space="preserve">Config: </w:t>
+      </w:r>
+      <w:r>
+        <w:t xml:space="preserve">Trong </w:t>
+      </w:r>
+      <w:r>
+        <w:t>Package Manager Console</w:t>
+      </w:r>
+      <w:r>
+        <w:t xml:space="preserve"> chạy lệnh:</w:t>
+      </w:r>
+      <w:r>
+        <w:rPr>
+          <w:highlight w:val="yellow"/>
+        </w:rPr>
+        <w:t xml:space="preserve"> Install-Package CloudinaryDotNet</w:t>
+      </w:r>
+    </w:p>
+    <w:p>
+      <w:r>
+        <w:rPr>
+          <w:u w:val="single"/>
+        </w:rPr>
+        <w:t>Tên lỗi:</w:t>
+      </w:r>
+      <w:r>
+        <w:t xml:space="preserve"> </w:t>
+      </w:r>
+      <w:r>
+        <w:rPr>
+          <w:i/>
+          <w:color w:val="00B0F0"/>
+        </w:rPr>
+        <w:t>'Cloudinary' is a 'namespace' but is used like a 'type'</w:t>
+      </w:r>
+    </w:p>
+    <w:p>
+      <w:pPr>
+        <w:rPr>
+          <w:u w:val="single"/>
+        </w:rPr>
+      </w:pPr>
+      <w:r>
+        <w:rPr>
+          <w:u w:val="single"/>
+        </w:rPr>
+        <w:t xml:space="preserve">Config: </w:t>
+      </w:r>
+    </w:p>
+    <w:p>
+      <w:r>
+        <w:t xml:space="preserve">1. </w:t>
+      </w:r>
+      <w:r>
+        <w:t>Click chuột phải vào project =&gt; Manage Nuget Package =&gt; All</w:t>
+      </w:r>
+    </w:p>
+    <w:p>
+      <w:r>
+        <w:t>2. Nếu package Cloudinary đang cài thì chọn Uninstall</w:t>
+      </w:r>
+    </w:p>
+    <w:p>
+      <w:r>
+        <w:rPr>
+          <w:noProof/>
+        </w:rPr>
+        <w:lastRenderedPageBreak/>
+        <w:drawing>
+          <wp:inline distT="0" distB="0" distL="0" distR="0" wp14:anchorId="6EB64A70" wp14:editId="6252A1D2">
+            <wp:extent cx="2432649" cy="1741511"/>
+            <wp:effectExtent l="0" t="0" r="6350" b="0"/>
+            <wp:docPr id="2" name="Picture 2"/>
             <wp:cNvGraphicFramePr>
               <a:graphicFrameLocks xmlns:a="http://schemas.openxmlformats.org/drawingml/2006/main" noChangeAspect="1"/>
             </wp:cNvGraphicFramePr>
@@ -770,7 +959,7 @@
                   <pic:spPr>
                     <a:xfrm>
                       <a:off x="0" y="0"/>
-                      <a:ext cx="2244005" cy="1508709"/>
+                      <a:ext cx="2435328" cy="1743429"/>
                     </a:xfrm>
                     <a:prstGeom prst="rect">
                       <a:avLst/>
@@ -785,26 +974,6 @@
     </w:p>
     <w:p>
       <w:pPr>
-        <w:ind w:left="360"/>
-      </w:pPr>
-      <w:r>
-        <w:t>3. Chọn mụ</w:t>
-      </w:r>
-      <w:r>
-        <w:t xml:space="preserve">c Update và click chọn </w:t>
-      </w:r>
-      <w:r>
-        <w:t>các item mà mình đang bị conflict version</w:t>
-      </w:r>
-      <w:r>
-        <w:t xml:space="preserve"> để update</w:t>
-      </w:r>
-      <w:r>
-        <w:t>. (Có thể Update All cho đỡ phải tìm cũng được nhưng sẽ khá lâu đó :v  )</w:t>
-      </w:r>
-    </w:p>
-    <w:p>
-      <w:pPr>
         <w:pStyle w:val="Heading1"/>
         <w:rPr>
           <w:i/>
@@ -820,109 +989,113 @@
           <w:sz w:val="22"/>
           <w:szCs w:val="22"/>
         </w:rPr>
-        <w:t>6. Cloudinary</w:t>
-      </w:r>
-    </w:p>
-    <w:p>
-      <w:pPr>
+        <w:t>7. Optimization</w:t>
+      </w:r>
+    </w:p>
+    <w:p>
+      <w:pPr>
+        <w:rPr>
+          <w:highlight w:val="yellow"/>
+        </w:rPr>
+      </w:pPr>
+      <w:r>
+        <w:rPr>
+          <w:u w:val="single"/>
+        </w:rPr>
+        <w:t>Tên lỗi:</w:t>
+      </w:r>
+      <w:r>
+        <w:t xml:space="preserve"> </w:t>
+      </w:r>
+      <w:r>
         <w:rPr>
           <w:i/>
           <w:color w:val="00B0F0"/>
         </w:rPr>
-      </w:pPr>
-      <w:r>
-        <w:rPr>
-          <w:u w:val="single"/>
-        </w:rPr>
-        <w:t xml:space="preserve">Tên lỗi: </w:t>
-      </w:r>
-      <w:r>
-        <w:rPr>
-          <w:i/>
-          <w:color w:val="00B0F0"/>
-        </w:rPr>
-        <w:t>Could not load</w:t>
-      </w:r>
-      <w:r>
-        <w:rPr>
-          <w:i/>
-          <w:color w:val="00B0F0"/>
-        </w:rPr>
-        <w:t xml:space="preserve"> cloudinary</w:t>
-      </w:r>
-      <w:r>
-        <w:rPr>
-          <w:i/>
-          <w:color w:val="00B0F0"/>
-        </w:rPr>
-        <w:t xml:space="preserve"> library</w:t>
-      </w:r>
-    </w:p>
-    <w:p>
+        <w:t>The type or namespace name 'Optimization' does not exist in the namespace 'System.Web'</w:t>
+      </w:r>
+    </w:p>
+    <w:p>
+      <w:r>
+        <w:rPr>
+          <w:u w:val="single"/>
+        </w:rPr>
+        <w:t>Config:</w:t>
+      </w:r>
+      <w:r>
+        <w:t xml:space="preserve"> Trong Package Manager Console chạy lệnh:  </w:t>
+      </w:r>
+      <w:r>
+        <w:rPr>
+          <w:highlight w:val="yellow"/>
+        </w:rPr>
+        <w:t>Install-Package Microsoft.AspNet.Web.Optimization</w:t>
+      </w:r>
+    </w:p>
+    <w:p>
+      <w:pPr>
+        <w:pStyle w:val="Heading1"/>
+        <w:rPr>
+          <w:i/>
+          <w:color w:val="FF0000"/>
+          <w:sz w:val="22"/>
+          <w:szCs w:val="22"/>
+        </w:rPr>
+      </w:pPr>
+      <w:r>
+        <w:rPr>
+          <w:i/>
+          <w:color w:val="FF0000"/>
+          <w:sz w:val="22"/>
+          <w:szCs w:val="22"/>
+        </w:rPr>
+        <w:t xml:space="preserve">8. </w:t>
+      </w:r>
+      <w:r>
+        <w:rPr>
+          <w:i/>
+          <w:color w:val="FF0000"/>
+          <w:sz w:val="22"/>
+          <w:szCs w:val="22"/>
+        </w:rPr>
+        <w:t>WebMatrix</w:t>
+      </w:r>
+    </w:p>
+    <w:p>
+      <w:r>
+        <w:rPr>
+          <w:u w:val="single"/>
+        </w:rPr>
+        <w:t>Tên lỗi:</w:t>
+      </w:r>
+      <w:r>
+        <w:t xml:space="preserve"> </w:t>
+      </w:r>
+      <w:r>
+        <w:t xml:space="preserve">The type or namespace name 'WebMatrix' could not be found </w:t>
+      </w:r>
+    </w:p>
+    <w:p>
+      <w:pPr>
+        <w:rPr>
+          <w:u w:val="single"/>
+        </w:rPr>
+      </w:pPr>
       <w:r>
         <w:rPr>
           <w:u w:val="single"/>
         </w:rPr>
         <w:t xml:space="preserve">Config: </w:t>
       </w:r>
-      <w:r>
-        <w:t xml:space="preserve">Trong </w:t>
-      </w:r>
-      <w:r>
-        <w:t>Package Manager Console</w:t>
-      </w:r>
-      <w:r>
-        <w:t xml:space="preserve"> chạy lệnh:</w:t>
-      </w:r>
-      <w:r>
-        <w:rPr>
-          <w:highlight w:val="yellow"/>
-        </w:rPr>
-        <w:t xml:space="preserve"> Install-Package CloudinaryDotNet</w:t>
-      </w:r>
-    </w:p>
-    <w:p>
-      <w:r>
-        <w:rPr>
-          <w:u w:val="single"/>
-        </w:rPr>
-        <w:t>Tên lỗi:</w:t>
-      </w:r>
-      <w:r>
-        <w:t xml:space="preserve"> </w:t>
-      </w:r>
-      <w:r>
-        <w:rPr>
-          <w:i/>
-          <w:color w:val="00B0F0"/>
-        </w:rPr>
-        <w:t>'Cloudinary' is a 'namespace' but is used like a 'type'</w:t>
-      </w:r>
-    </w:p>
-    <w:p>
-      <w:pPr>
-        <w:rPr>
-          <w:u w:val="single"/>
-        </w:rPr>
-      </w:pPr>
-      <w:r>
-        <w:rPr>
-          <w:u w:val="single"/>
-        </w:rPr>
-        <w:t xml:space="preserve">Config: </w:t>
-      </w:r>
-    </w:p>
-    <w:p>
-      <w:r>
-        <w:t xml:space="preserve">1. </w:t>
-      </w:r>
-      <w:r>
-        <w:t>Click chuột phải vào project =&gt; Manage Nuget Package =&gt; All</w:t>
-      </w:r>
-    </w:p>
-    <w:p>
-      <w:r>
-        <w:t>2. Nếu package Cloudinary đang cài thì chọn Uninstall</w:t>
+    </w:p>
+    <w:p>
+      <w:r>
+        <w:t>1. Click chuột phải vào Project =&gt; Add References  =&gt; Assemblies =&gt; Extensions</w:t>
+      </w:r>
+    </w:p>
+    <w:p>
+      <w:r>
+        <w:t>Cửa sổ hiện ra như sau:</w:t>
       </w:r>
     </w:p>
     <w:p>
@@ -930,12 +1103,11 @@
         <w:rPr>
           <w:noProof/>
         </w:rPr>
-        <w:lastRenderedPageBreak/>
         <w:drawing>
-          <wp:inline distT="0" distB="0" distL="0" distR="0" wp14:anchorId="6EB64A70" wp14:editId="6252A1D2">
-            <wp:extent cx="2432649" cy="1741511"/>
-            <wp:effectExtent l="0" t="0" r="6350" b="0"/>
-            <wp:docPr id="2" name="Picture 2"/>
+          <wp:inline distT="0" distB="0" distL="0" distR="0">
+            <wp:extent cx="3162300" cy="2174757"/>
+            <wp:effectExtent l="0" t="0" r="0" b="0"/>
+            <wp:docPr id="3" name="Picture 3"/>
             <wp:cNvGraphicFramePr>
               <a:graphicFrameLocks xmlns:a="http://schemas.openxmlformats.org/drawingml/2006/main" noChangeAspect="1"/>
             </wp:cNvGraphicFramePr>
@@ -961,180 +1133,6 @@
                   <pic:spPr>
                     <a:xfrm>
                       <a:off x="0" y="0"/>
-                      <a:ext cx="2435328" cy="1743429"/>
-                    </a:xfrm>
-                    <a:prstGeom prst="rect">
-                      <a:avLst/>
-                    </a:prstGeom>
-                  </pic:spPr>
-                </pic:pic>
-              </a:graphicData>
-            </a:graphic>
-          </wp:inline>
-        </w:drawing>
-      </w:r>
-    </w:p>
-    <w:p>
-      <w:pPr>
-        <w:pStyle w:val="Heading1"/>
-        <w:rPr>
-          <w:i/>
-          <w:color w:val="FF0000"/>
-          <w:sz w:val="22"/>
-          <w:szCs w:val="22"/>
-        </w:rPr>
-      </w:pPr>
-      <w:r>
-        <w:rPr>
-          <w:i/>
-          <w:color w:val="FF0000"/>
-          <w:sz w:val="22"/>
-          <w:szCs w:val="22"/>
-        </w:rPr>
-        <w:t>7. Optimization</w:t>
-      </w:r>
-    </w:p>
-    <w:p>
-      <w:pPr>
-        <w:rPr>
-          <w:highlight w:val="yellow"/>
-        </w:rPr>
-      </w:pPr>
-      <w:r>
-        <w:rPr>
-          <w:u w:val="single"/>
-        </w:rPr>
-        <w:t>Tên lỗi:</w:t>
-      </w:r>
-      <w:r>
-        <w:t xml:space="preserve"> </w:t>
-      </w:r>
-      <w:r>
-        <w:rPr>
-          <w:i/>
-          <w:color w:val="00B0F0"/>
-        </w:rPr>
-        <w:t>The type or namespace name 'Optimization' does not exist in the namespace 'System.Web'</w:t>
-      </w:r>
-    </w:p>
-    <w:p>
-      <w:r>
-        <w:rPr>
-          <w:u w:val="single"/>
-        </w:rPr>
-        <w:t>Config:</w:t>
-      </w:r>
-      <w:r>
-        <w:t xml:space="preserve"> Trong Package Manager Console chạy lệnh:  </w:t>
-      </w:r>
-      <w:r>
-        <w:rPr>
-          <w:highlight w:val="yellow"/>
-        </w:rPr>
-        <w:t>Install-Package Microsoft.AspNet.Web.Optimization</w:t>
-      </w:r>
-    </w:p>
-    <w:p>
-      <w:pPr>
-        <w:pStyle w:val="Heading1"/>
-        <w:rPr>
-          <w:i/>
-          <w:color w:val="FF0000"/>
-          <w:sz w:val="22"/>
-          <w:szCs w:val="22"/>
-        </w:rPr>
-      </w:pPr>
-      <w:r>
-        <w:rPr>
-          <w:i/>
-          <w:color w:val="FF0000"/>
-          <w:sz w:val="22"/>
-          <w:szCs w:val="22"/>
-        </w:rPr>
-        <w:t xml:space="preserve">8. </w:t>
-      </w:r>
-      <w:r>
-        <w:rPr>
-          <w:i/>
-          <w:color w:val="FF0000"/>
-          <w:sz w:val="22"/>
-          <w:szCs w:val="22"/>
-        </w:rPr>
-        <w:t>WebMatrix</w:t>
-      </w:r>
-    </w:p>
-    <w:p>
-      <w:r>
-        <w:rPr>
-          <w:u w:val="single"/>
-        </w:rPr>
-        <w:t>Tên lỗi:</w:t>
-      </w:r>
-      <w:r>
-        <w:t xml:space="preserve"> </w:t>
-      </w:r>
-      <w:r>
-        <w:t xml:space="preserve">The type or namespace name 'WebMatrix' could not be found </w:t>
-      </w:r>
-    </w:p>
-    <w:p>
-      <w:pPr>
-        <w:rPr>
-          <w:u w:val="single"/>
-        </w:rPr>
-      </w:pPr>
-      <w:r>
-        <w:rPr>
-          <w:u w:val="single"/>
-        </w:rPr>
-        <w:t xml:space="preserve">Config: </w:t>
-      </w:r>
-    </w:p>
-    <w:p>
-      <w:r>
-        <w:t>1. Click chuột phải vào Project =&gt; Add References  =&gt; Assemblies =&gt; Extensions</w:t>
-      </w:r>
-    </w:p>
-    <w:p>
-      <w:r>
-        <w:t>Cửa sổ hiện ra như sau:</w:t>
-      </w:r>
-    </w:p>
-    <w:p>
-      <w:r>
-        <w:rPr>
-          <w:noProof/>
-        </w:rPr>
-        <w:drawing>
-          <wp:inline distT="0" distB="0" distL="0" distR="0">
-            <wp:extent cx="3162300" cy="2174757"/>
-            <wp:effectExtent l="0" t="0" r="0" b="0"/>
-            <wp:docPr id="3" name="Picture 3"/>
-            <wp:cNvGraphicFramePr>
-              <a:graphicFrameLocks xmlns:a="http://schemas.openxmlformats.org/drawingml/2006/main" noChangeAspect="1"/>
-            </wp:cNvGraphicFramePr>
-            <a:graphic xmlns:a="http://schemas.openxmlformats.org/drawingml/2006/main">
-              <a:graphicData uri="http://schemas.openxmlformats.org/drawingml/2006/picture">
-                <pic:pic xmlns:pic="http://schemas.openxmlformats.org/drawingml/2006/picture">
-                  <pic:nvPicPr>
-                    <pic:cNvPr id="0" name="Capture.JPG"/>
-                    <pic:cNvPicPr/>
-                  </pic:nvPicPr>
-                  <pic:blipFill>
-                    <a:blip r:embed="rId8" cstate="print">
-                      <a:extLst>
-                        <a:ext uri="{28A0092B-C50C-407E-A947-70E740481C1C}">
-                          <a14:useLocalDpi xmlns:a14="http://schemas.microsoft.com/office/drawing/2010/main" val="0"/>
-                        </a:ext>
-                      </a:extLst>
-                    </a:blip>
-                    <a:stretch>
-                      <a:fillRect/>
-                    </a:stretch>
-                  </pic:blipFill>
-                  <pic:spPr>
-                    <a:xfrm>
-                      <a:off x="0" y="0"/>
                       <a:ext cx="3163283" cy="2175433"/>
                     </a:xfrm>
                     <a:prstGeom prst="rect">
@@ -1236,7 +1234,7 @@
                     <pic:cNvPicPr/>
                   </pic:nvPicPr>
                   <pic:blipFill>
-                    <a:blip r:embed="rId9">
+                    <a:blip r:embed="rId8">
                       <a:extLst>
                         <a:ext uri="{28A0092B-C50C-407E-A947-70E740481C1C}">
                           <a14:useLocalDpi xmlns:a14="http://schemas.microsoft.com/office/drawing/2010/main" val="0"/>
@@ -1269,6 +1267,119 @@
       </w:r>
     </w:p>
     <w:p/>
+    <w:p>
+      <w:pPr>
+        <w:rPr>
+          <w:rFonts w:asciiTheme="majorHAnsi" w:hAnsiTheme="majorHAnsi" w:cstheme="minorHAnsi"/>
+          <w:b/>
+          <w:i/>
+          <w:color w:val="FF0000"/>
+        </w:rPr>
+      </w:pPr>
+      <w:r>
+        <w:rPr>
+          <w:rFonts w:asciiTheme="majorHAnsi" w:hAnsiTheme="majorHAnsi" w:cstheme="minorHAnsi"/>
+          <w:b/>
+          <w:i/>
+          <w:color w:val="FF0000"/>
+        </w:rPr>
+        <w:t>10. MongoBuider (conflict phiên bản)</w:t>
+      </w:r>
+    </w:p>
+    <w:p>
+      <w:r>
+        <w:t>1. Click TOOLS =&gt; Extensions and Update</w:t>
+      </w:r>
+    </w:p>
+    <w:p>
+      <w:r>
+        <w:t>2. Chọn phần Updates</w:t>
+      </w:r>
+      <w:r>
+        <w:pict>
+          <v:shapetype id="_x0000_t75" coordsize="21600,21600" o:spt="75" o:preferrelative="t" path="m@4@5l@4@11@9@11@9@5xe" filled="f" stroked="f">
+            <v:stroke joinstyle="miter"/>
+            <v:formulas>
+              <v:f eqn="if lineDrawn pixelLineWidth 0"/>
+              <v:f eqn="sum @0 1 0"/>
+              <v:f eqn="sum 0 0 @1"/>
+              <v:f eqn="prod @2 1 2"/>
+              <v:f eqn="prod @3 21600 pixelWidth"/>
+              <v:f eqn="prod @3 21600 pixelHeight"/>
+              <v:f eqn="sum @0 0 1"/>
+              <v:f eqn="prod @6 1 2"/>
+              <v:f eqn="prod @7 21600 pixelWidth"/>
+              <v:f eqn="sum @8 21600 0"/>
+              <v:f eqn="prod @7 21600 pixelHeight"/>
+              <v:f eqn="sum @10 21600 0"/>
+            </v:formulas>
+            <v:path o:extrusionok="f" gradientshapeok="t" o:connecttype="rect"/>
+            <o:lock v:ext="edit" aspectratio="t"/>
+          </v:shapetype>
+          <v:shape id="_x0000_i1025" type="#_x0000_t75" style="width:468pt;height:301.5pt">
+            <v:imagedata r:id="rId9" o:title="14"/>
+          </v:shape>
+        </w:pict>
+      </w:r>
+    </w:p>
+    <w:p>
+      <w:r>
+        <w:lastRenderedPageBreak/>
+        <w:t>3. Tìm phần như dưới hình rồi chọn Update</w:t>
+      </w:r>
+    </w:p>
+    <w:p>
+      <w:pPr>
+        <w:ind w:firstLine="720"/>
+      </w:pPr>
+      <w:r>
+        <w:t xml:space="preserve"> </w:t>
+      </w:r>
+      <w:r>
+        <w:pict>
+          <v:shape id="_x0000_i1026" type="#_x0000_t75" style="width:334.5pt;height:40.5pt">
+            <v:imagedata r:id="rId10" o:title="15"/>
+          </v:shape>
+        </w:pict>
+      </w:r>
+    </w:p>
+    <w:p>
+      <w:r>
+        <w:t xml:space="preserve">4. Sau đó làm lại </w:t>
+      </w:r>
+      <w:r>
+        <w:rPr>
+          <w:b/>
+        </w:rPr>
+        <w:t>Step 1</w:t>
+      </w:r>
+      <w:r>
+        <w:rPr>
+          <w:b/>
+        </w:rPr>
+        <w:t xml:space="preserve"> </w:t>
+      </w:r>
+      <w:r>
+        <w:t xml:space="preserve">sang </w:t>
+      </w:r>
+      <w:r>
+        <w:rPr>
+          <w:b/>
+        </w:rPr>
+        <w:t>Step 2</w:t>
+      </w:r>
+      <w:r>
+        <w:t xml:space="preserve">: chạy lệnh </w:t>
+      </w:r>
+      <w:r>
+        <w:rPr>
+          <w:highlight w:val="yellow"/>
+        </w:rPr>
+        <w:t>Install-Package mongocsharpdriver</w:t>
+      </w:r>
+      <w:bookmarkStart w:id="0" w:name="_GoBack"/>
+      <w:bookmarkEnd w:id="0"/>
+    </w:p>
     <w:p/>
     <w:p>
       <w:pPr>
@@ -1301,8 +1412,8 @@
 </file>
 
 <file path=word/numbering.xml><?xml version="1.0" encoding="utf-8"?>
-<w:numbering xmlns:wpc="http://schemas.microsoft.com/office/word/2010/wordprocessingCanvas" xmlns:mc="http://schemas.openxmlformats.org/markup-compatibility/2006" xmlns:o="urn:schemas-microsoft-com:office:office" xmlns:r="http://schemas.openxmlformats.org/officeDocument/2006/relationships" xmlns:m="http://schemas.openxmlformats.org/officeDocument/2006/math" xmlns:v="urn:schemas-microsoft-com:vml" xmlns:wp14="http://schemas.microsoft.com/office/word/2010/wordprocessingDrawing" xmlns:wp="http://schemas.openxmlformats.org/drawingml/2006/wordprocessingDrawing" xmlns:w10="urn:schemas-microsoft-com:office:word" xmlns:w="http://schemas.openxmlformats.org/wordprocessingml/2006/main" xmlns:w14="http://schemas.microsoft.com/office/word/2010/wordml" xmlns:wpg="http://schemas.microsoft.com/office/word/2010/wordprocessingGroup" xmlns:wpi="http://schemas.microsoft.com/office/word/2010/wordprocessingInk" xmlns:wne="http://schemas.microsoft.com/office/word/2006/wordml" xmlns:wps="http://schemas.microsoft.com/office/word/2010/wordprocessingShape" mc:Ignorable="w14 wp14">
-  <w:abstractNum w:abstractNumId="0">
+<w:numbering xmlns:wpc="http://schemas.microsoft.com/office/word/2010/wordprocessingCanvas" xmlns:cx="http://schemas.microsoft.com/office/drawing/2014/chartex" xmlns:cx1="http://schemas.microsoft.com/office/drawing/2015/9/8/chartex" xmlns:cx2="http://schemas.microsoft.com/office/drawing/2015/10/21/chartex" xmlns:cx3="http://schemas.microsoft.com/office/drawing/2016/5/9/chartex" xmlns:cx4="http://schemas.microsoft.com/office/drawing/2016/5/10/chartex" xmlns:cx5="http://schemas.microsoft.com/office/drawing/2016/5/11/chartex" xmlns:mc="http://schemas.openxmlformats.org/markup-compatibility/2006" xmlns:o="urn:schemas-microsoft-com:office:office" xmlns:r="http://schemas.openxmlformats.org/officeDocument/2006/relationships" xmlns:m="http://schemas.openxmlformats.org/officeDocument/2006/math" xmlns:v="urn:schemas-microsoft-com:vml" xmlns:wp14="http://schemas.microsoft.com/office/word/2010/wordprocessingDrawing" xmlns:wp="http://schemas.openxmlformats.org/drawingml/2006/wordprocessingDrawing" xmlns:w10="urn:schemas-microsoft-com:office:word" xmlns:w="http://schemas.openxmlformats.org/wordprocessingml/2006/main" xmlns:w14="http://schemas.microsoft.com/office/word/2010/wordml" xmlns:w15="http://schemas.microsoft.com/office/word/2012/wordml" xmlns:w16se="http://schemas.microsoft.com/office/word/2015/wordml/symex" xmlns:wpg="http://schemas.microsoft.com/office/word/2010/wordprocessingGroup" xmlns:wpi="http://schemas.microsoft.com/office/word/2010/wordprocessingInk" xmlns:wne="http://schemas.microsoft.com/office/word/2006/wordml" xmlns:wps="http://schemas.microsoft.com/office/word/2010/wordprocessingShape" mc:Ignorable="w14 w15 w16se wp14">
+  <w:abstractNum w:abstractNumId="0" w15:restartNumberingAfterBreak="0">
     <w:nsid w:val="1ABB2F02"/>
     <w:multiLevelType w:val="hybridMultilevel"/>
     <w:tmpl w:val="B9383E56"/>
@@ -1415,7 +1526,7 @@
       </w:rPr>
     </w:lvl>
   </w:abstractNum>
-  <w:abstractNum w:abstractNumId="1">
+  <w:abstractNum w:abstractNumId="1" w15:restartNumberingAfterBreak="0">
     <w:nsid w:val="1E19669D"/>
     <w:multiLevelType w:val="hybridMultilevel"/>
     <w:tmpl w:val="8876B21E"/>
@@ -1528,7 +1639,7 @@
       </w:rPr>
     </w:lvl>
   </w:abstractNum>
-  <w:abstractNum w:abstractNumId="2">
+  <w:abstractNum w:abstractNumId="2" w15:restartNumberingAfterBreak="0">
     <w:nsid w:val="28F57079"/>
     <w:multiLevelType w:val="hybridMultilevel"/>
     <w:tmpl w:val="4910776C"/>
@@ -1641,7 +1752,7 @@
       </w:rPr>
     </w:lvl>
   </w:abstractNum>
-  <w:abstractNum w:abstractNumId="3">
+  <w:abstractNum w:abstractNumId="3" w15:restartNumberingAfterBreak="0">
     <w:nsid w:val="31AB34CD"/>
     <w:multiLevelType w:val="hybridMultilevel"/>
     <w:tmpl w:val="8EE69246"/>
@@ -1754,7 +1865,7 @@
       </w:rPr>
     </w:lvl>
   </w:abstractNum>
-  <w:abstractNum w:abstractNumId="4">
+  <w:abstractNum w:abstractNumId="4" w15:restartNumberingAfterBreak="0">
     <w:nsid w:val="36BE66E3"/>
     <w:multiLevelType w:val="hybridMultilevel"/>
     <w:tmpl w:val="DAAA579C"/>
@@ -1867,7 +1978,7 @@
       </w:rPr>
     </w:lvl>
   </w:abstractNum>
-  <w:abstractNum w:abstractNumId="5">
+  <w:abstractNum w:abstractNumId="5" w15:restartNumberingAfterBreak="0">
     <w:nsid w:val="3CE27B58"/>
     <w:multiLevelType w:val="hybridMultilevel"/>
     <w:tmpl w:val="465CBC60"/>
@@ -2002,7 +2113,7 @@
 </file>
 
 <file path=word/styles.xml><?xml version="1.0" encoding="utf-8"?>
-<w:styles xmlns:mc="http://schemas.openxmlformats.org/markup-compatibility/2006" xmlns:r="http://schemas.openxmlformats.org/officeDocument/2006/relationships" xmlns:w="http://schemas.openxmlformats.org/wordprocessingml/2006/main" xmlns:w14="http://schemas.microsoft.com/office/word/2010/wordml" mc:Ignorable="w14">
+<w:styles xmlns:mc="http://schemas.openxmlformats.org/markup-compatibility/2006" xmlns:r="http://schemas.openxmlformats.org/officeDocument/2006/relationships" xmlns:w="http://schemas.openxmlformats.org/wordprocessingml/2006/main" xmlns:w14="http://schemas.microsoft.com/office/word/2010/wordml" xmlns:w15="http://schemas.microsoft.com/office/word/2012/wordml" xmlns:w16se="http://schemas.microsoft.com/office/word/2015/wordml/symex" mc:Ignorable="w14 w15 w16se">
   <w:docDefaults>
     <w:rPrDefault>
       <w:rPr>
@@ -2018,499 +2129,381 @@
       </w:pPr>
     </w:pPrDefault>
   </w:docDefaults>
-  <w:latentStyles w:defLockedState="0" w:defUIPriority="99" w:defSemiHidden="1" w:defUnhideWhenUsed="1" w:defQFormat="0" w:count="267">
-    <w:lsdException w:name="Normal" w:semiHidden="0" w:uiPriority="0" w:unhideWhenUsed="0" w:qFormat="1"/>
-    <w:lsdException w:name="heading 1" w:semiHidden="0" w:uiPriority="9" w:unhideWhenUsed="0" w:qFormat="1"/>
-    <w:lsdException w:name="heading 2" w:uiPriority="9" w:qFormat="1"/>
-    <w:lsdException w:name="heading 3" w:uiPriority="9" w:qFormat="1"/>
-    <w:lsdException w:name="heading 4" w:uiPriority="9" w:qFormat="1"/>
-    <w:lsdException w:name="heading 5" w:uiPriority="9" w:qFormat="1"/>
-    <w:lsdException w:name="heading 6" w:uiPriority="9" w:qFormat="1"/>
-    <w:lsdException w:name="heading 7" w:uiPriority="9" w:qFormat="1"/>
-    <w:lsdException w:name="heading 8" w:uiPriority="9" w:qFormat="1"/>
-    <w:lsdException w:name="heading 9" w:uiPriority="9" w:qFormat="1"/>
-    <w:lsdException w:name="toc 1" w:uiPriority="39"/>
-    <w:lsdException w:name="toc 2" w:uiPriority="39"/>
-    <w:lsdException w:name="toc 3" w:uiPriority="39"/>
-    <w:lsdException w:name="toc 4" w:uiPriority="39"/>
-    <w:lsdException w:name="toc 5" w:uiPriority="39"/>
-    <w:lsdException w:name="toc 6" w:uiPriority="39"/>
-    <w:lsdException w:name="toc 7" w:uiPriority="39"/>
-    <w:lsdException w:name="toc 8" w:uiPriority="39"/>
-    <w:lsdException w:name="toc 9" w:uiPriority="39"/>
-    <w:lsdException w:name="caption" w:uiPriority="35" w:qFormat="1"/>
-    <w:lsdException w:name="Title" w:semiHidden="0" w:uiPriority="10" w:unhideWhenUsed="0" w:qFormat="1"/>
-    <w:lsdException w:name="Default Paragraph Font" w:uiPriority="1"/>
-    <w:lsdException w:name="Subtitle" w:semiHidden="0" w:uiPriority="11" w:unhideWhenUsed="0" w:qFormat="1"/>
-    <w:lsdException w:name="Strong" w:semiHidden="0" w:uiPriority="22" w:unhideWhenUsed="0" w:qFormat="1"/>
-    <w:lsdException w:name="Emphasis" w:semiHidden="0" w:uiPriority="20" w:unhideWhenUsed="0" w:qFormat="1"/>
-    <w:lsdException w:name="Table Grid" w:semiHidden="0" w:uiPriority="59" w:unhideWhenUsed="0"/>
-    <w:lsdException w:name="Placeholder Text" w:unhideWhenUsed="0"/>
-    <w:lsdException w:name="No Spacing" w:semiHidden="0" w:uiPriority="1" w:unhideWhenUsed="0" w:qFormat="1"/>
-    <w:lsdException w:name="Light Shading" w:semiHidden="0" w:uiPriority="60" w:unhideWhenUsed="0"/>
-    <w:lsdException w:name="Light List" w:semiHidden="0" w:uiPriority="61" w:unhideWhenUsed="0"/>
-    <w:lsdException w:name="Light Grid" w:semiHidden="0" w:uiPriority="62" w:unhideWhenUsed="0"/>
-    <w:lsdException w:name="Medium Shading 1" w:semiHidden="0" w:uiPriority="63" w:unhideWhenUsed="0"/>
-    <w:lsdException w:name="Medium Shading 2" w:semiHidden="0" w:uiPriority="64" w:unhideWhenUsed="0"/>
-    <w:lsdException w:name="Medium List 1" w:semiHidden="0" w:uiPriority="65" w:unhideWhenUsed="0"/>
-    <w:lsdException w:name="Medium List 2" w:semiHidden="0" w:uiPriority="66" w:unhideWhenUsed="0"/>
-    <w:lsdException w:name="Medium Grid 1" w:semiHidden="0" w:uiPriority="67" w:unhideWhenUsed="0"/>
-    <w:lsdException w:name="Medium Grid 2" w:semiHidden="0" w:uiPriority="68" w:unhideWhenUsed="0"/>
-    <w:lsdException w:name="Medium Grid 3" w:semiHidden="0" w:uiPriority="69" w:unhideWhenUsed="0"/>
-    <w:lsdException w:name="Dark List" w:semiHidden="0" w:uiPriority="70" w:unhideWhenUsed="0"/>
-    <w:lsdException w:name="Colorful Shading" w:semiHidden="0" w:uiPriority="71" w:unhideWhenUsed="0"/>
-    <w:lsdException w:name="Colorful List" w:semiHidden="0" w:uiPriority="72" w:unhideWhenUsed="0"/>
-    <w:lsdException w:name="Colorful Grid" w:semiHidden="0" w:uiPriority="73" w:unhideWhenUsed="0"/>
-    <w:lsdException w:name="Light Shading Accent 1" w:semiHidden="0" w:uiPriority="60" w:unhideWhenUsed="0"/>
-    <w:lsdException w:name="Light List Accent 1" w:semiHidden="0" w:uiPriority="61" w:unhideWhenUsed="0"/>
-    <w:lsdException w:name="Light Grid Accent 1" w:semiHidden="0" w:uiPriority="62" w:unhideWhenUsed="0"/>
-    <w:lsdException w:name="Medium Shading 1 Accent 1" w:semiHidden="0" w:uiPriority="63" w:unhideWhenUsed="0"/>
-    <w:lsdException w:name="Medium Shading 2 Accent 1" w:semiHidden="0" w:uiPriority="64" w:unhideWhenUsed="0"/>
-    <w:lsdException w:name="Medium List 1 Accent 1" w:semiHidden="0" w:uiPriority="65" w:unhideWhenUsed="0"/>
-    <w:lsdException w:name="Revision" w:unhideWhenUsed="0"/>
-    <w:lsdException w:name="List Paragraph" w:semiHidden="0" w:uiPriority="34" w:unhideWhenUsed="0" w:qFormat="1"/>
-    <w:lsdException w:name="Quote" w:semiHidden="0" w:uiPriority="29" w:unhideWhenUsed="0" w:qFormat="1"/>
-    <w:lsdException w:name="Intense Quote" w:semiHidden="0" w:uiPriority="30" w:unhideWhenUsed="0" w:qFormat="1"/>
-    <w:lsdException w:name="Medium List 2 Accent 1" w:semiHidden="0" w:uiPriority="66" w:unhideWhenUsed="0"/>
-    <w:lsdException w:name="Medium Grid 1 Accent 1" w:semiHidden="0" w:uiPriority="67" w:unhideWhenUsed="0"/>
-    <w:lsdException w:name="Medium Grid 2 Accent 1" w:semiHidden="0" w:uiPriority="68" w:unhideWhenUsed="0"/>
-    <w:lsdException w:name="Medium Grid 3 Accent 1" w:semiHidden="0" w:uiPriority="69" w:unhideWhenUsed="0"/>
-    <w:lsdException w:name="Dark List Accent 1" w:semiHidden="0" w:uiPriority="70" w:unhideWhenUsed="0"/>
-    <w:lsdException w:name="Colorful Shading Accent 1" w:semiHidden="0" w:uiPriority="71" w:unhideWhenUsed="0"/>
-    <w:lsdException w:name="Colorful List Accent 1" w:semiHidden="0" w:uiPriority="72" w:unhideWhenUsed="0"/>
-    <w:lsdException w:name="Colorful Grid Accent 1" w:semiHidden="0" w:uiPriority="73" w:unhideWhenUsed="0"/>
-    <w:lsdException w:name="Light Shading Accent 2" w:semiHidden="0" w:uiPriority="60" w:unhideWhenUsed="0"/>
-    <w:lsdException w:name="Light List Accent 2" w:semiHidden="0" w:uiPriority="61" w:unhideWhenUsed="0"/>
-    <w:lsdException w:name="Light Grid Accent 2" w:semiHidden="0" w:uiPriority="62" w:unhideWhenUsed="0"/>
-    <w:lsdException w:name="Medium Shading 1 Accent 2" w:semiHidden="0" w:uiPriority="63" w:unhideWhenUsed="0"/>
-    <w:lsdException w:name="Medium Shading 2 Accent 2" w:semiHidden="0" w:uiPriority="64" w:unhideWhenUsed="0"/>
-    <w:lsdException w:name="Medium List 1 Accent 2" w:semiHidden="0" w:uiPriority="65" w:unhideWhenUsed="0"/>
-    <w:lsdException w:name="Medium List 2 Accent 2" w:semiHidden="0" w:uiPriority="66" w:unhideWhenUsed="0"/>
-    <w:lsdException w:name="Medium Grid 1 Accent 2" w:semiHidden="0" w:uiPriority="67" w:unhideWhenUsed="0"/>
-    <w:lsdException w:name="Medium Grid 2 Accent 2" w:semiHidden="0" w:uiPriority="68" w:unhideWhenUsed="0"/>
-    <w:lsdException w:name="Medium Grid 3 Accent 2" w:semiHidden="0" w:uiPriority="69" w:unhideWhenUsed="0"/>
-    <w:lsdException w:name="Dark List Accent 2" w:semiHidden="0" w:uiPriority="70" w:unhideWhenUsed="0"/>
-    <w:lsdException w:name="Colorful Shading Accent 2" w:semiHidden="0" w:uiPriority="71" w:unhideWhenUsed="0"/>
-    <w:lsdException w:name="Colorful List Accent 2" w:semiHidden="0" w:uiPriority="72" w:unhideWhenUsed="0"/>
-    <w:lsdException w:name="Colorful Grid Accent 2" w:semiHidden="0" w:uiPriority="73" w:unhideWhenUsed="0"/>
-    <w:lsdException w:name="Light Shading Accent 3" w:semiHidden="0" w:uiPriority="60" w:unhideWhenUsed="0"/>
-    <w:lsdException w:name="Light List Accent 3" w:semiHidden="0" w:uiPriority="61" w:unhideWhenUsed="0"/>
-    <w:lsdException w:name="Light Grid Accent 3" w:semiHidden="0" w:uiPriority="62" w:unhideWhenUsed="0"/>
-    <w:lsdException w:name="Medium Shading 1 Accent 3" w:semiHidden="0" w:uiPriority="63" w:unhideWhenUsed="0"/>
-    <w:lsdException w:name="Medium Shading 2 Accent 3" w:semiHidden="0" w:uiPriority="64" w:unhideWhenUsed="0"/>
-    <w:lsdException w:name="Medium List 1 Accent 3" w:semiHidden="0" w:uiPriority="65" w:unhideWhenUsed="0"/>
-    <w:lsdException w:name="Medium List 2 Accent 3" w:semiHidden="0" w:uiPriority="66" w:unhideWhenUsed="0"/>
-    <w:lsdException w:name="Medium Grid 1 Accent 3" w:semiHidden="0" w:uiPriority="67" w:unhideWhenUsed="0"/>
-    <w:lsdException w:name="Medium Grid 2 Accent 3" w:semiHidden="0" w:uiPriority="68" w:unhideWhenUsed="0"/>
-    <w:lsdException w:name="Medium Grid 3 Accent 3" w:semiHidden="0" w:uiPriority="69" w:unhideWhenUsed="0"/>
-    <w:lsdException w:name="Dark List Accent 3" w:semiHidden="0" w:uiPriority="70" w:unhideWhenUsed="0"/>
-    <w:lsdException w:name="Colorful Shading Accent 3" w:semiHidden="0" w:uiPriority="71" w:unhideWhenUsed="0"/>
-    <w:lsdException w:name="Colorful List Accent 3" w:semiHidden="0" w:uiPriority="72" w:unhideWhenUsed="0"/>
-    <w:lsdException w:name="Colorful Grid Accent 3" w:semiHidden="0" w:uiPriority="73" w:unhideWhenUsed="0"/>
-    <w:lsdException w:name="Light Shading Accent 4" w:semiHidden="0" w:uiPriority="60" w:unhideWhenUsed="0"/>
-    <w:lsdException w:name="Light List Accent 4" w:semiHidden="0" w:uiPriority="61" w:unhideWhenUsed="0"/>
-    <w:lsdException w:name="Light Grid Accent 4" w:semiHidden="0" w:uiPriority="62" w:unhideWhenUsed="0"/>
-    <w:lsdException w:name="Medium Shading 1 Accent 4" w:semiHidden="0" w:uiPriority="63" w:unhideWhenUsed="0"/>
-    <w:lsdException w:name="Medium Shading 2 Accent 4" w:semiHidden="0" w:uiPriority="64" w:unhideWhenUsed="0"/>
-    <w:lsdException w:name="Medium List 1 Accent 4" w:semiHidden="0" w:uiPriority="65" w:unhideWhenUsed="0"/>
-    <w:lsdException w:name="Medium List 2 Accent 4" w:semiHidden="0" w:uiPriority="66" w:unhideWhenUsed="0"/>
-    <w:lsdException w:name="Medium Grid 1 Accent 4" w:semiHidden="0" w:uiPriority="67" w:unhideWhenUsed="0"/>
-    <w:lsdException w:name="Medium Grid 2 Accent 4" w:semiHidden="0" w:uiPriority="68" w:unhideWhenUsed="0"/>
-    <w:lsdException w:name="Medium Grid 3 Accent 4" w:semiHidden="0" w:uiPriority="69" w:unhideWhenUsed="0"/>
-    <w:lsdException w:name="Dark List Accent 4" w:semiHidden="0" w:uiPriority="70" w:unhideWhenUsed="0"/>
-    <w:lsdException w:name="Colorful Shading Accent 4" w:semiHidden="0" w:uiPriority="71" w:unhideWhenUsed="0"/>
-    <w:lsdException w:name="Colorful List Accent 4" w:semiHidden="0" w:uiPriority="72" w:unhideWhenUsed="0"/>
-    <w:lsdException w:name="Colorful Grid Accent 4" w:semiHidden="0" w:uiPriority="73" w:unhideWhenUsed="0"/>
-    <w:lsdException w:name="Light Shading Accent 5" w:semiHidden="0" w:uiPriority="60" w:unhideWhenUsed="0"/>
-    <w:lsdException w:name="Light List Accent 5" w:semiHidden="0" w:uiPriority="61" w:unhideWhenUsed="0"/>
-    <w:lsdException w:name="Light Grid Accent 5" w:semiHidden="0" w:uiPriority="62" w:unhideWhenUsed="0"/>
-    <w:lsdException w:name="Medium Shading 1 Accent 5" w:semiHidden="0" w:uiPriority="63" w:unhideWhenUsed="0"/>
-    <w:lsdException w:name="Medium Shading 2 Accent 5" w:semiHidden="0" w:uiPriority="64" w:unhideWhenUsed="0"/>
-    <w:lsdException w:name="Medium List 1 Accent 5" w:semiHidden="0" w:uiPriority="65" w:unhideWhenUsed="0"/>
-    <w:lsdException w:name="Medium List 2 Accent 5" w:semiHidden="0" w:uiPriority="66" w:unhideWhenUsed="0"/>
-    <w:lsdException w:name="Medium Grid 1 Accent 5" w:semiHidden="0" w:uiPriority="67" w:unhideWhenUsed="0"/>
-    <w:lsdException w:name="Medium Grid 2 Accent 5" w:semiHidden="0" w:uiPriority="68" w:unhideWhenUsed="0"/>
-    <w:lsdException w:name="Medium Grid 3 Accent 5" w:semiHidden="0" w:uiPriority="69" w:unhideWhenUsed="0"/>
-    <w:lsdException w:name="Dark List Accent 5" w:semiHidden="0" w:uiPriority="70" w:unhideWhenUsed="0"/>
-    <w:lsdException w:name="Colorful Shading Accent 5" w:semiHidden="0" w:uiPriority="71" w:unhideWhenUsed="0"/>
-    <w:lsdException w:name="Colorful List Accent 5" w:semiHidden="0" w:uiPriority="72" w:unhideWhenUsed="0"/>
-    <w:lsdException w:name="Colorful Grid Accent 5" w:semiHidden="0" w:uiPriority="73" w:unhideWhenUsed="0"/>
-    <w:lsdException w:name="Light Shading Accent 6" w:semiHidden="0" w:uiPriority="60" w:unhideWhenUsed="0"/>
-    <w:lsdException w:name="Light List Accent 6" w:semiHidden="0" w:uiPriority="61" w:unhideWhenUsed="0"/>
-    <w:lsdException w:name="Light Grid Accent 6" w:semiHidden="0" w:uiPriority="62" w:unhideWhenUsed="0"/>
-    <w:lsdException w:name="Medium Shading 1 Accent 6" w:semiHidden="0" w:uiPriority="63" w:unhideWhenUsed="0"/>
-    <w:lsdException w:name="Medium Shading 2 Accent 6" w:semiHidden="0" w:uiPriority="64" w:unhideWhenUsed="0"/>
-    <w:lsdException w:name="Medium List 1 Accent 6" w:semiHidden="0" w:uiPriority="65" w:unhideWhenUsed="0"/>
-    <w:lsdException w:name="Medium List 2 Accent 6" w:semiHidden="0" w:uiPriority="66" w:unhideWhenUsed="0"/>
-    <w:lsdException w:name="Medium Grid 1 Accent 6" w:semiHidden="0" w:uiPriority="67" w:unhideWhenUsed="0"/>
-    <w:lsdException w:name="Medium Grid 2 Accent 6" w:semiHidden="0" w:uiPriority="68" w:unhideWhenUsed="0"/>
-    <w:lsdException w:name="Medium Grid 3 Accent 6" w:semiHidden="0" w:uiPriority="69" w:unhideWhenUsed="0"/>
-    <w:lsdException w:name="Dark List Accent 6" w:semiHidden="0" w:uiPriority="70" w:unhideWhenUsed="0"/>
-    <w:lsdException w:name="Colorful Shading Accent 6" w:semiHidden="0" w:uiPriority="71" w:unhideWhenUsed="0"/>
-    <w:lsdException w:name="Colorful List Accent 6" w:semiHidden="0" w:uiPriority="72" w:unhideWhenUsed="0"/>
-    <w:lsdException w:name="Colorful Grid Accent 6" w:semiHidden="0" w:uiPriority="73" w:unhideWhenUsed="0"/>
-    <w:lsdException w:name="Subtle Emphasis" w:semiHidden="0" w:uiPriority="19" w:unhideWhenUsed="0" w:qFormat="1"/>
-    <w:lsdException w:name="Intense Emphasis" w:semiHidden="0" w:uiPriority="21" w:unhideWhenUsed="0" w:qFormat="1"/>
-    <w:lsdException w:name="Subtle Reference" w:semiHidden="0" w:uiPriority="31" w:unhideWhenUsed="0" w:qFormat="1"/>
-    <w:lsdException w:name="Intense Reference" w:semiHidden="0" w:uiPriority="32" w:unhideWhenUsed="0" w:qFormat="1"/>
-    <w:lsdException w:name="Book Title" w:semiHidden="0" w:uiPriority="33" w:unhideWhenUsed="0" w:qFormat="1"/>
-    <w:lsdException w:name="Bibliography" w:uiPriority="37"/>
-    <w:lsdException w:name="TOC Heading" w:uiPriority="39" w:qFormat="1"/>
-  </w:latentStyles>
-  <w:style w:type="paragraph" w:default="1" w:styleId="Normal">
-    <w:name w:val="Normal"/>
-    <w:qFormat/>
-  </w:style>
-  <w:style w:type="paragraph" w:styleId="Heading1">
-    <w:name w:val="heading 1"/>
-    <w:basedOn w:val="Normal"/>
-    <w:next w:val="Normal"/>
-    <w:link w:val="Heading1Char"/>
-    <w:uiPriority w:val="9"/>
-    <w:qFormat/>
-    <w:rsid w:val="00827887"/>
-    <w:pPr>
-      <w:keepNext/>
-      <w:keepLines/>
-      <w:spacing w:before="480" w:after="0"/>
-      <w:outlineLvl w:val="0"/>
-    </w:pPr>
-    <w:rPr>
-      <w:rFonts w:asciiTheme="majorHAnsi" w:eastAsiaTheme="majorEastAsia" w:hAnsiTheme="majorHAnsi" w:cstheme="majorBidi"/>
-      <w:b/>
-      <w:bCs/>
-      <w:color w:val="365F91" w:themeColor="accent1" w:themeShade="BF"/>
-      <w:sz w:val="28"/>
-      <w:szCs w:val="28"/>
-    </w:rPr>
-  </w:style>
-  <w:style w:type="character" w:default="1" w:styleId="DefaultParagraphFont">
-    <w:name w:val="Default Paragraph Font"/>
-    <w:uiPriority w:val="1"/>
-    <w:semiHidden/>
-    <w:unhideWhenUsed/>
-  </w:style>
-  <w:style w:type="table" w:default="1" w:styleId="TableNormal">
-    <w:name w:val="Normal Table"/>
-    <w:uiPriority w:val="99"/>
-    <w:semiHidden/>
-    <w:unhideWhenUsed/>
-    <w:tblPr>
-      <w:tblInd w:w="0" w:type="dxa"/>
-      <w:tblCellMar>
-        <w:top w:w="0" w:type="dxa"/>
-        <w:left w:w="108" w:type="dxa"/>
-        <w:bottom w:w="0" w:type="dxa"/>
-        <w:right w:w="108" w:type="dxa"/>
-      </w:tblCellMar>
-    </w:tblPr>
-  </w:style>
-  <w:style w:type="numbering" w:default="1" w:styleId="NoList">
-    <w:name w:val="No List"/>
-    <w:uiPriority w:val="99"/>
-    <w:semiHidden/>
-    <w:unhideWhenUsed/>
-  </w:style>
-  <w:style w:type="paragraph" w:styleId="ListParagraph">
-    <w:name w:val="List Paragraph"/>
-    <w:basedOn w:val="Normal"/>
-    <w:uiPriority w:val="34"/>
-    <w:qFormat/>
-    <w:rsid w:val="00C34C25"/>
-    <w:pPr>
-      <w:ind w:left="720"/>
-      <w:contextualSpacing/>
-    </w:pPr>
-  </w:style>
-  <w:style w:type="character" w:styleId="Emphasis">
-    <w:name w:val="Emphasis"/>
-    <w:basedOn w:val="DefaultParagraphFont"/>
-    <w:uiPriority w:val="20"/>
-    <w:qFormat/>
-    <w:rsid w:val="00827887"/>
-    <w:rPr>
-      <w:i/>
-      <w:iCs/>
-    </w:rPr>
-  </w:style>
-  <w:style w:type="paragraph" w:styleId="BalloonText">
-    <w:name w:val="Balloon Text"/>
-    <w:basedOn w:val="Normal"/>
-    <w:link w:val="BalloonTextChar"/>
-    <w:uiPriority w:val="99"/>
-    <w:semiHidden/>
-    <w:unhideWhenUsed/>
-    <w:rsid w:val="00827887"/>
-    <w:pPr>
-      <w:spacing w:after="0" w:line="240" w:lineRule="auto"/>
-    </w:pPr>
-    <w:rPr>
-      <w:rFonts w:ascii="Tahoma" w:hAnsi="Tahoma" w:cs="Tahoma"/>
-      <w:sz w:val="16"/>
-      <w:szCs w:val="16"/>
-    </w:rPr>
-  </w:style>
-  <w:style w:type="character" w:customStyle="1" w:styleId="BalloonTextChar">
-    <w:name w:val="Balloon Text Char"/>
-    <w:basedOn w:val="DefaultParagraphFont"/>
-    <w:link w:val="BalloonText"/>
-    <w:uiPriority w:val="99"/>
-    <w:semiHidden/>
-    <w:rsid w:val="00827887"/>
-    <w:rPr>
-      <w:rFonts w:ascii="Tahoma" w:hAnsi="Tahoma" w:cs="Tahoma"/>
-      <w:sz w:val="16"/>
-      <w:szCs w:val="16"/>
-    </w:rPr>
-  </w:style>
-  <w:style w:type="character" w:customStyle="1" w:styleId="Heading1Char">
-    <w:name w:val="Heading 1 Char"/>
-    <w:basedOn w:val="DefaultParagraphFont"/>
-    <w:link w:val="Heading1"/>
-    <w:uiPriority w:val="9"/>
-    <w:rsid w:val="00827887"/>
-    <w:rPr>
-      <w:rFonts w:asciiTheme="majorHAnsi" w:eastAsiaTheme="majorEastAsia" w:hAnsiTheme="majorHAnsi" w:cstheme="majorBidi"/>
-      <w:b/>
-      <w:bCs/>
-      <w:color w:val="365F91" w:themeColor="accent1" w:themeShade="BF"/>
-      <w:sz w:val="28"/>
-      <w:szCs w:val="28"/>
-    </w:rPr>
-  </w:style>
-  <w:style w:type="paragraph" w:styleId="HTMLPreformatted">
-    <w:name w:val="HTML Preformatted"/>
-    <w:basedOn w:val="Normal"/>
-    <w:link w:val="HTMLPreformattedChar"/>
-    <w:uiPriority w:val="99"/>
-    <w:semiHidden/>
-    <w:unhideWhenUsed/>
-    <w:rsid w:val="00504F7D"/>
-    <w:pPr>
-      <w:tabs>
-        <w:tab w:val="left" w:pos="916"/>
-        <w:tab w:val="left" w:pos="1832"/>
-        <w:tab w:val="left" w:pos="2748"/>
-        <w:tab w:val="left" w:pos="3664"/>
-        <w:tab w:val="left" w:pos="4580"/>
-        <w:tab w:val="left" w:pos="5496"/>
-        <w:tab w:val="left" w:pos="6412"/>
-        <w:tab w:val="left" w:pos="7328"/>
-        <w:tab w:val="left" w:pos="8244"/>
-        <w:tab w:val="left" w:pos="9160"/>
-        <w:tab w:val="left" w:pos="10076"/>
-        <w:tab w:val="left" w:pos="10992"/>
-        <w:tab w:val="left" w:pos="11908"/>
-        <w:tab w:val="left" w:pos="12824"/>
-        <w:tab w:val="left" w:pos="13740"/>
-        <w:tab w:val="left" w:pos="14656"/>
-      </w:tabs>
-      <w:spacing w:after="0" w:line="240" w:lineRule="auto"/>
-    </w:pPr>
-    <w:rPr>
-      <w:rFonts w:ascii="Courier New" w:eastAsia="Times New Roman" w:hAnsi="Courier New" w:cs="Courier New"/>
-      <w:sz w:val="20"/>
-      <w:szCs w:val="20"/>
-    </w:rPr>
-  </w:style>
-  <w:style w:type="character" w:customStyle="1" w:styleId="HTMLPreformattedChar">
-    <w:name w:val="HTML Preformatted Char"/>
-    <w:basedOn w:val="DefaultParagraphFont"/>
-    <w:link w:val="HTMLPreformatted"/>
-    <w:uiPriority w:val="99"/>
-    <w:semiHidden/>
-    <w:rsid w:val="00504F7D"/>
-    <w:rPr>
-      <w:rFonts w:ascii="Courier New" w:eastAsia="Times New Roman" w:hAnsi="Courier New" w:cs="Courier New"/>
-      <w:sz w:val="20"/>
-      <w:szCs w:val="20"/>
-    </w:rPr>
-  </w:style>
-  <w:style w:type="character" w:customStyle="1" w:styleId="typ">
-    <w:name w:val="typ"/>
-    <w:basedOn w:val="DefaultParagraphFont"/>
-    <w:rsid w:val="00504F7D"/>
-  </w:style>
-  <w:style w:type="character" w:customStyle="1" w:styleId="pun">
-    <w:name w:val="pun"/>
-    <w:basedOn w:val="DefaultParagraphFont"/>
-    <w:rsid w:val="00504F7D"/>
-  </w:style>
-  <w:style w:type="character" w:customStyle="1" w:styleId="pln">
-    <w:name w:val="pln"/>
-    <w:basedOn w:val="DefaultParagraphFont"/>
-    <w:rsid w:val="00504F7D"/>
-  </w:style>
-  <w:style w:type="character" w:styleId="Hyperlink">
-    <w:name w:val="Hyperlink"/>
-    <w:basedOn w:val="DefaultParagraphFont"/>
-    <w:uiPriority w:val="99"/>
-    <w:semiHidden/>
-    <w:unhideWhenUsed/>
-    <w:rsid w:val="00F24D3A"/>
-    <w:rPr>
-      <w:color w:val="0000FF"/>
-      <w:u w:val="single"/>
-    </w:rPr>
-  </w:style>
-</w:styles>
-</file>
-
-<file path=word/stylesWithEffects.xml><?xml version="1.0" encoding="utf-8"?>
-<w:styles xmlns:wpc="http://schemas.microsoft.com/office/word/2010/wordprocessingCanvas" xmlns:mc="http://schemas.openxmlformats.org/markup-compatibility/2006" xmlns:o="urn:schemas-microsoft-com:office:office" xmlns:r="http://schemas.openxmlformats.org/officeDocument/2006/relationships" xmlns:m="http://schemas.openxmlformats.org/officeDocument/2006/math" xmlns:v="urn:schemas-microsoft-com:vml" xmlns:wp14="http://schemas.microsoft.com/office/word/2010/wordprocessingDrawing" xmlns:wp="http://schemas.openxmlformats.org/drawingml/2006/wordprocessingDrawing" xmlns:w10="urn:schemas-microsoft-com:office:word" xmlns:w="http://schemas.openxmlformats.org/wordprocessingml/2006/main" xmlns:w14="http://schemas.microsoft.com/office/word/2010/wordml" xmlns:wpg="http://schemas.microsoft.com/office/word/2010/wordprocessingGroup" xmlns:wpi="http://schemas.microsoft.com/office/word/2010/wordprocessingInk" xmlns:wne="http://schemas.microsoft.com/office/word/2006/wordml" xmlns:wps="http://schemas.microsoft.com/office/word/2010/wordprocessingShape" mc:Ignorable="w14 wp14">
-  <w:docDefaults>
-    <w:rPrDefault>
-      <w:rPr>
-        <w:rFonts w:asciiTheme="minorHAnsi" w:eastAsiaTheme="minorEastAsia" w:hAnsiTheme="minorHAnsi" w:cstheme="minorBidi"/>
-        <w:sz w:val="22"/>
-        <w:szCs w:val="22"/>
-        <w:lang w:val="en-US" w:eastAsia="ja-JP" w:bidi="ar-SA"/>
-      </w:rPr>
-    </w:rPrDefault>
-    <w:pPrDefault>
-      <w:pPr>
-        <w:spacing w:after="200" w:line="276" w:lineRule="auto"/>
-      </w:pPr>
-    </w:pPrDefault>
-  </w:docDefaults>
-  <w:latentStyles w:defLockedState="0" w:defUIPriority="99" w:defSemiHidden="1" w:defUnhideWhenUsed="1" w:defQFormat="0" w:count="267">
-    <w:lsdException w:name="Normal" w:semiHidden="0" w:uiPriority="0" w:unhideWhenUsed="0" w:qFormat="1"/>
-    <w:lsdException w:name="heading 1" w:semiHidden="0" w:uiPriority="9" w:unhideWhenUsed="0" w:qFormat="1"/>
-    <w:lsdException w:name="heading 2" w:uiPriority="9" w:qFormat="1"/>
-    <w:lsdException w:name="heading 3" w:uiPriority="9" w:qFormat="1"/>
-    <w:lsdException w:name="heading 4" w:uiPriority="9" w:qFormat="1"/>
-    <w:lsdException w:name="heading 5" w:uiPriority="9" w:qFormat="1"/>
-    <w:lsdException w:name="heading 6" w:uiPriority="9" w:qFormat="1"/>
-    <w:lsdException w:name="heading 7" w:uiPriority="9" w:qFormat="1"/>
-    <w:lsdException w:name="heading 8" w:uiPriority="9" w:qFormat="1"/>
-    <w:lsdException w:name="heading 9" w:uiPriority="9" w:qFormat="1"/>
-    <w:lsdException w:name="toc 1" w:uiPriority="39"/>
-    <w:lsdException w:name="toc 2" w:uiPriority="39"/>
-    <w:lsdException w:name="toc 3" w:uiPriority="39"/>
-    <w:lsdException w:name="toc 4" w:uiPriority="39"/>
-    <w:lsdException w:name="toc 5" w:uiPriority="39"/>
-    <w:lsdException w:name="toc 6" w:uiPriority="39"/>
-    <w:lsdException w:name="toc 7" w:uiPriority="39"/>
-    <w:lsdException w:name="toc 8" w:uiPriority="39"/>
-    <w:lsdException w:name="toc 9" w:uiPriority="39"/>
-    <w:lsdException w:name="caption" w:uiPriority="35" w:qFormat="1"/>
-    <w:lsdException w:name="Title" w:semiHidden="0" w:uiPriority="10" w:unhideWhenUsed="0" w:qFormat="1"/>
-    <w:lsdException w:name="Default Paragraph Font" w:uiPriority="1"/>
-    <w:lsdException w:name="Subtitle" w:semiHidden="0" w:uiPriority="11" w:unhideWhenUsed="0" w:qFormat="1"/>
-    <w:lsdException w:name="Strong" w:semiHidden="0" w:uiPriority="22" w:unhideWhenUsed="0" w:qFormat="1"/>
-    <w:lsdException w:name="Emphasis" w:semiHidden="0" w:uiPriority="20" w:unhideWhenUsed="0" w:qFormat="1"/>
-    <w:lsdException w:name="Table Grid" w:semiHidden="0" w:uiPriority="59" w:unhideWhenUsed="0"/>
-    <w:lsdException w:name="Placeholder Text" w:unhideWhenUsed="0"/>
-    <w:lsdException w:name="No Spacing" w:semiHidden="0" w:uiPriority="1" w:unhideWhenUsed="0" w:qFormat="1"/>
-    <w:lsdException w:name="Light Shading" w:semiHidden="0" w:uiPriority="60" w:unhideWhenUsed="0"/>
-    <w:lsdException w:name="Light List" w:semiHidden="0" w:uiPriority="61" w:unhideWhenUsed="0"/>
-    <w:lsdException w:name="Light Grid" w:semiHidden="0" w:uiPriority="62" w:unhideWhenUsed="0"/>
-    <w:lsdException w:name="Medium Shading 1" w:semiHidden="0" w:uiPriority="63" w:unhideWhenUsed="0"/>
-    <w:lsdException w:name="Medium Shading 2" w:semiHidden="0" w:uiPriority="64" w:unhideWhenUsed="0"/>
-    <w:lsdException w:name="Medium List 1" w:semiHidden="0" w:uiPriority="65" w:unhideWhenUsed="0"/>
-    <w:lsdException w:name="Medium List 2" w:semiHidden="0" w:uiPriority="66" w:unhideWhenUsed="0"/>
-    <w:lsdException w:name="Medium Grid 1" w:semiHidden="0" w:uiPriority="67" w:unhideWhenUsed="0"/>
-    <w:lsdException w:name="Medium Grid 2" w:semiHidden="0" w:uiPriority="68" w:unhideWhenUsed="0"/>
-    <w:lsdException w:name="Medium Grid 3" w:semiHidden="0" w:uiPriority="69" w:unhideWhenUsed="0"/>
-    <w:lsdException w:name="Dark List" w:semiHidden="0" w:uiPriority="70" w:unhideWhenUsed="0"/>
-    <w:lsdException w:name="Colorful Shading" w:semiHidden="0" w:uiPriority="71" w:unhideWhenUsed="0"/>
-    <w:lsdException w:name="Colorful List" w:semiHidden="0" w:uiPriority="72" w:unhideWhenUsed="0"/>
-    <w:lsdException w:name="Colorful Grid" w:semiHidden="0" w:uiPriority="73" w:unhideWhenUsed="0"/>
-    <w:lsdException w:name="Light Shading Accent 1" w:semiHidden="0" w:uiPriority="60" w:unhideWhenUsed="0"/>
-    <w:lsdException w:name="Light List Accent 1" w:semiHidden="0" w:uiPriority="61" w:unhideWhenUsed="0"/>
-    <w:lsdException w:name="Light Grid Accent 1" w:semiHidden="0" w:uiPriority="62" w:unhideWhenUsed="0"/>
-    <w:lsdException w:name="Medium Shading 1 Accent 1" w:semiHidden="0" w:uiPriority="63" w:unhideWhenUsed="0"/>
-    <w:lsdException w:name="Medium Shading 2 Accent 1" w:semiHidden="0" w:uiPriority="64" w:unhideWhenUsed="0"/>
-    <w:lsdException w:name="Medium List 1 Accent 1" w:semiHidden="0" w:uiPriority="65" w:unhideWhenUsed="0"/>
-    <w:lsdException w:name="Revision" w:unhideWhenUsed="0"/>
-    <w:lsdException w:name="List Paragraph" w:semiHidden="0" w:uiPriority="34" w:unhideWhenUsed="0" w:qFormat="1"/>
-    <w:lsdException w:name="Quote" w:semiHidden="0" w:uiPriority="29" w:unhideWhenUsed="0" w:qFormat="1"/>
-    <w:lsdException w:name="Intense Quote" w:semiHidden="0" w:uiPriority="30" w:unhideWhenUsed="0" w:qFormat="1"/>
-    <w:lsdException w:name="Medium List 2 Accent 1" w:semiHidden="0" w:uiPriority="66" w:unhideWhenUsed="0"/>
-    <w:lsdException w:name="Medium Grid 1 Accent 1" w:semiHidden="0" w:uiPriority="67" w:unhideWhenUsed="0"/>
-    <w:lsdException w:name="Medium Grid 2 Accent 1" w:semiHidden="0" w:uiPriority="68" w:unhideWhenUsed="0"/>
-    <w:lsdException w:name="Medium Grid 3 Accent 1" w:semiHidden="0" w:uiPriority="69" w:unhideWhenUsed="0"/>
-    <w:lsdException w:name="Dark List Accent 1" w:semiHidden="0" w:uiPriority="70" w:unhideWhenUsed="0"/>
-    <w:lsdException w:name="Colorful Shading Accent 1" w:semiHidden="0" w:uiPriority="71" w:unhideWhenUsed="0"/>
-    <w:lsdException w:name="Colorful List Accent 1" w:semiHidden="0" w:uiPriority="72" w:unhideWhenUsed="0"/>
-    <w:lsdException w:name="Colorful Grid Accent 1" w:semiHidden="0" w:uiPriority="73" w:unhideWhenUsed="0"/>
-    <w:lsdException w:name="Light Shading Accent 2" w:semiHidden="0" w:uiPriority="60" w:unhideWhenUsed="0"/>
-    <w:lsdException w:name="Light List Accent 2" w:semiHidden="0" w:uiPriority="61" w:unhideWhenUsed="0"/>
-    <w:lsdException w:name="Light Grid Accent 2" w:semiHidden="0" w:uiPriority="62" w:unhideWhenUsed="0"/>
-    <w:lsdException w:name="Medium Shading 1 Accent 2" w:semiHidden="0" w:uiPriority="63" w:unhideWhenUsed="0"/>
-    <w:lsdException w:name="Medium Shading 2 Accent 2" w:semiHidden="0" w:uiPriority="64" w:unhideWhenUsed="0"/>
-    <w:lsdException w:name="Medium List 1 Accent 2" w:semiHidden="0" w:uiPriority="65" w:unhideWhenUsed="0"/>
-    <w:lsdException w:name="Medium List 2 Accent 2" w:semiHidden="0" w:uiPriority="66" w:unhideWhenUsed="0"/>
-    <w:lsdException w:name="Medium Grid 1 Accent 2" w:semiHidden="0" w:uiPriority="67" w:unhideWhenUsed="0"/>
-    <w:lsdException w:name="Medium Grid 2 Accent 2" w:semiHidden="0" w:uiPriority="68" w:unhideWhenUsed="0"/>
-    <w:lsdException w:name="Medium Grid 3 Accent 2" w:semiHidden="0" w:uiPriority="69" w:unhideWhenUsed="0"/>
-    <w:lsdException w:name="Dark List Accent 2" w:semiHidden="0" w:uiPriority="70" w:unhideWhenUsed="0"/>
-    <w:lsdException w:name="Colorful Shading Accent 2" w:semiHidden="0" w:uiPriority="71" w:unhideWhenUsed="0"/>
-    <w:lsdException w:name="Colorful List Accent 2" w:semiHidden="0" w:uiPriority="72" w:unhideWhenUsed="0"/>
-    <w:lsdException w:name="Colorful Grid Accent 2" w:semiHidden="0" w:uiPriority="73" w:unhideWhenUsed="0"/>
-    <w:lsdException w:name="Light Shading Accent 3" w:semiHidden="0" w:uiPriority="60" w:unhideWhenUsed="0"/>
-    <w:lsdException w:name="Light List Accent 3" w:semiHidden="0" w:uiPriority="61" w:unhideWhenUsed="0"/>
-    <w:lsdException w:name="Light Grid Accent 3" w:semiHidden="0" w:uiPriority="62" w:unhideWhenUsed="0"/>
-    <w:lsdException w:name="Medium Shading 1 Accent 3" w:semiHidden="0" w:uiPriority="63" w:unhideWhenUsed="0"/>
-    <w:lsdException w:name="Medium Shading 2 Accent 3" w:semiHidden="0" w:uiPriority="64" w:unhideWhenUsed="0"/>
-    <w:lsdException w:name="Medium List 1 Accent 3" w:semiHidden="0" w:uiPriority="65" w:unhideWhenUsed="0"/>
-    <w:lsdException w:name="Medium List 2 Accent 3" w:semiHidden="0" w:uiPriority="66" w:unhideWhenUsed="0"/>
-    <w:lsdException w:name="Medium Grid 1 Accent 3" w:semiHidden="0" w:uiPriority="67" w:unhideWhenUsed="0"/>
-    <w:lsdException w:name="Medium Grid 2 Accent 3" w:semiHidden="0" w:uiPriority="68" w:unhideWhenUsed="0"/>
-    <w:lsdException w:name="Medium Grid 3 Accent 3" w:semiHidden="0" w:uiPriority="69" w:unhideWhenUsed="0"/>
-    <w:lsdException w:name="Dark List Accent 3" w:semiHidden="0" w:uiPriority="70" w:unhideWhenUsed="0"/>
-    <w:lsdException w:name="Colorful Shading Accent 3" w:semiHidden="0" w:uiPriority="71" w:unhideWhenUsed="0"/>
-    <w:lsdException w:name="Colorful List Accent 3" w:semiHidden="0" w:uiPriority="72" w:unhideWhenUsed="0"/>
-    <w:lsdException w:name="Colorful Grid Accent 3" w:semiHidden="0" w:uiPriority="73" w:unhideWhenUsed="0"/>
-    <w:lsdException w:name="Light Shading Accent 4" w:semiHidden="0" w:uiPriority="60" w:unhideWhenUsed="0"/>
-    <w:lsdException w:name="Light List Accent 4" w:semiHidden="0" w:uiPriority="61" w:unhideWhenUsed="0"/>
-    <w:lsdException w:name="Light Grid Accent 4" w:semiHidden="0" w:uiPriority="62" w:unhideWhenUsed="0"/>
-    <w:lsdException w:name="Medium Shading 1 Accent 4" w:semiHidden="0" w:uiPriority="63" w:unhideWhenUsed="0"/>
-    <w:lsdException w:name="Medium Shading 2 Accent 4" w:semiHidden="0" w:uiPriority="64" w:unhideWhenUsed="0"/>
-    <w:lsdException w:name="Medium List 1 Accent 4" w:semiHidden="0" w:uiPriority="65" w:unhideWhenUsed="0"/>
-    <w:lsdException w:name="Medium List 2 Accent 4" w:semiHidden="0" w:uiPriority="66" w:unhideWhenUsed="0"/>
-    <w:lsdException w:name="Medium Grid 1 Accent 4" w:semiHidden="0" w:uiPriority="67" w:unhideWhenUsed="0"/>
-    <w:lsdException w:name="Medium Grid 2 Accent 4" w:semiHidden="0" w:uiPriority="68" w:unhideWhenUsed="0"/>
-    <w:lsdException w:name="Medium Grid 3 Accent 4" w:semiHidden="0" w:uiPriority="69" w:unhideWhenUsed="0"/>
-    <w:lsdException w:name="Dark List Accent 4" w:semiHidden="0" w:uiPriority="70" w:unhideWhenUsed="0"/>
-    <w:lsdException w:name="Colorful Shading Accent 4" w:semiHidden="0" w:uiPriority="71" w:unhideWhenUsed="0"/>
-    <w:lsdException w:name="Colorful List Accent 4" w:semiHidden="0" w:uiPriority="72" w:unhideWhenUsed="0"/>
-    <w:lsdException w:name="Colorful Grid Accent 4" w:semiHidden="0" w:uiPriority="73" w:unhideWhenUsed="0"/>
-    <w:lsdException w:name="Light Shading Accent 5" w:semiHidden="0" w:uiPriority="60" w:unhideWhenUsed="0"/>
-    <w:lsdException w:name="Light List Accent 5" w:semiHidden="0" w:uiPriority="61" w:unhideWhenUsed="0"/>
-    <w:lsdException w:name="Light Grid Accent 5" w:semiHidden="0" w:uiPriority="62" w:unhideWhenUsed="0"/>
-    <w:lsdException w:name="Medium Shading 1 Accent 5" w:semiHidden="0" w:uiPriority="63" w:unhideWhenUsed="0"/>
-    <w:lsdException w:name="Medium Shading 2 Accent 5" w:semiHidden="0" w:uiPriority="64" w:unhideWhenUsed="0"/>
-    <w:lsdException w:name="Medium List 1 Accent 5" w:semiHidden="0" w:uiPriority="65" w:unhideWhenUsed="0"/>
-    <w:lsdException w:name="Medium List 2 Accent 5" w:semiHidden="0" w:uiPriority="66" w:unhideWhenUsed="0"/>
-    <w:lsdException w:name="Medium Grid 1 Accent 5" w:semiHidden="0" w:uiPriority="67" w:unhideWhenUsed="0"/>
-    <w:lsdException w:name="Medium Grid 2 Accent 5" w:semiHidden="0" w:uiPriority="68" w:unhideWhenUsed="0"/>
-    <w:lsdException w:name="Medium Grid 3 Accent 5" w:semiHidden="0" w:uiPriority="69" w:unhideWhenUsed="0"/>
-    <w:lsdException w:name="Dark List Accent 5" w:semiHidden="0" w:uiPriority="70" w:unhideWhenUsed="0"/>
-    <w:lsdException w:name="Colorful Shading Accent 5" w:semiHidden="0" w:uiPriority="71" w:unhideWhenUsed="0"/>
-    <w:lsdException w:name="Colorful List Accent 5" w:semiHidden="0" w:uiPriority="72" w:unhideWhenUsed="0"/>
-    <w:lsdException w:name="Colorful Grid Accent 5" w:semiHidden="0" w:uiPriority="73" w:unhideWhenUsed="0"/>
-    <w:lsdException w:name="Light Shading Accent 6" w:semiHidden="0" w:uiPriority="60" w:unhideWhenUsed="0"/>
-    <w:lsdException w:name="Light List Accent 6" w:semiHidden="0" w:uiPriority="61" w:unhideWhenUsed="0"/>
-    <w:lsdException w:name="Light Grid Accent 6" w:semiHidden="0" w:uiPriority="62" w:unhideWhenUsed="0"/>
-    <w:lsdException w:name="Medium Shading 1 Accent 6" w:semiHidden="0" w:uiPriority="63" w:unhideWhenUsed="0"/>
-    <w:lsdException w:name="Medium Shading 2 Accent 6" w:semiHidden="0" w:uiPriority="64" w:unhideWhenUsed="0"/>
-    <w:lsdException w:name="Medium List 1 Accent 6" w:semiHidden="0" w:uiPriority="65" w:unhideWhenUsed="0"/>
-    <w:lsdException w:name="Medium List 2 Accent 6" w:semiHidden="0" w:uiPriority="66" w:unhideWhenUsed="0"/>
-    <w:lsdException w:name="Medium Grid 1 Accent 6" w:semiHidden="0" w:uiPriority="67" w:unhideWhenUsed="0"/>
-    <w:lsdException w:name="Medium Grid 2 Accent 6" w:semiHidden="0" w:uiPriority="68" w:unhideWhenUsed="0"/>
-    <w:lsdException w:name="Medium Grid 3 Accent 6" w:semiHidden="0" w:uiPriority="69" w:unhideWhenUsed="0"/>
-    <w:lsdException w:name="Dark List Accent 6" w:semiHidden="0" w:uiPriority="70" w:unhideWhenUsed="0"/>
-    <w:lsdException w:name="Colorful Shading Accent 6" w:semiHidden="0" w:uiPriority="71" w:unhideWhenUsed="0"/>
-    <w:lsdException w:name="Colorful List Accent 6" w:semiHidden="0" w:uiPriority="72" w:unhideWhenUsed="0"/>
-    <w:lsdException w:name="Colorful Grid Accent 6" w:semiHidden="0" w:uiPriority="73" w:unhideWhenUsed="0"/>
-    <w:lsdException w:name="Subtle Emphasis" w:semiHidden="0" w:uiPriority="19" w:unhideWhenUsed="0" w:qFormat="1"/>
-    <w:lsdException w:name="Intense Emphasis" w:semiHidden="0" w:uiPriority="21" w:unhideWhenUsed="0" w:qFormat="1"/>
-    <w:lsdException w:name="Subtle Reference" w:semiHidden="0" w:uiPriority="31" w:unhideWhenUsed="0" w:qFormat="1"/>
-    <w:lsdException w:name="Intense Reference" w:semiHidden="0" w:uiPriority="32" w:unhideWhenUsed="0" w:qFormat="1"/>
-    <w:lsdException w:name="Book Title" w:semiHidden="0" w:uiPriority="33" w:unhideWhenUsed="0" w:qFormat="1"/>
-    <w:lsdException w:name="Bibliography" w:uiPriority="37"/>
-    <w:lsdException w:name="TOC Heading" w:uiPriority="39" w:qFormat="1"/>
+  <w:latentStyles w:defLockedState="0" w:defUIPriority="99" w:defSemiHidden="0" w:defUnhideWhenUsed="0" w:defQFormat="0" w:count="374">
+    <w:lsdException w:name="Normal" w:uiPriority="0" w:qFormat="1"/>
+    <w:lsdException w:name="heading 1" w:uiPriority="9" w:qFormat="1"/>
+    <w:lsdException w:name="heading 2" w:semiHidden="1" w:uiPriority="9" w:unhideWhenUsed="1" w:qFormat="1"/>
+    <w:lsdException w:name="heading 3" w:semiHidden="1" w:uiPriority="9" w:unhideWhenUsed="1" w:qFormat="1"/>
+    <w:lsdException w:name="heading 4" w:semiHidden="1" w:uiPriority="9" w:unhideWhenUsed="1" w:qFormat="1"/>
+    <w:lsdException w:name="heading 5" w:semiHidden="1" w:uiPriority="9" w:unhideWhenUsed="1" w:qFormat="1"/>
+    <w:lsdException w:name="heading 6" w:semiHidden="1" w:uiPriority="9" w:unhideWhenUsed="1" w:qFormat="1"/>
+    <w:lsdException w:name="heading 7" w:semiHidden="1" w:uiPriority="9" w:unhideWhenUsed="1" w:qFormat="1"/>
+    <w:lsdException w:name="heading 8" w:semiHidden="1" w:uiPriority="9" w:unhideWhenUsed="1" w:qFormat="1"/>
+    <w:lsdException w:name="heading 9" w:semiHidden="1" w:uiPriority="9" w:unhideWhenUsed="1" w:qFormat="1"/>
+    <w:lsdException w:name="index 1" w:semiHidden="1" w:unhideWhenUsed="1"/>
+    <w:lsdException w:name="index 2" w:semiHidden="1" w:unhideWhenUsed="1"/>
+    <w:lsdException w:name="index 3" w:semiHidden="1" w:unhideWhenUsed="1"/>
+    <w:lsdException w:name="index 4" w:semiHidden="1" w:unhideWhenUsed="1"/>
+    <w:lsdException w:name="index 5" w:semiHidden="1" w:unhideWhenUsed="1"/>
+    <w:lsdException w:name="index 6" w:semiHidden="1" w:unhideWhenUsed="1"/>
+    <w:lsdException w:name="index 7" w:semiHidden="1" w:unhideWhenUsed="1"/>
+    <w:lsdException w:name="index 8" w:semiHidden="1" w:unhideWhenUsed="1"/>
+    <w:lsdException w:name="index 9" w:semiHidden="1" w:unhideWhenUsed="1"/>
+    <w:lsdException w:name="toc 1" w:semiHidden="1" w:uiPriority="39" w:unhideWhenUsed="1"/>
+    <w:lsdException w:name="toc 2" w:semiHidden="1" w:uiPriority="39" w:unhideWhenUsed="1"/>
+    <w:lsdException w:name="toc 3" w:semiHidden="1" w:uiPriority="39" w:unhideWhenUsed="1"/>
+    <w:lsdException w:name="toc 4" w:semiHidden="1" w:uiPriority="39" w:unhideWhenUsed="1"/>
+    <w:lsdException w:name="toc 5" w:semiHidden="1" w:uiPriority="39" w:unhideWhenUsed="1"/>
+    <w:lsdException w:name="toc 6" w:semiHidden="1" w:uiPriority="39" w:unhideWhenUsed="1"/>
+    <w:lsdException w:name="toc 7" w:semiHidden="1" w:uiPriority="39" w:unhideWhenUsed="1"/>
+    <w:lsdException w:name="toc 8" w:semiHidden="1" w:uiPriority="39" w:unhideWhenUsed="1"/>
+    <w:lsdException w:name="toc 9" w:semiHidden="1" w:uiPriority="39" w:unhideWhenUsed="1"/>
+    <w:lsdException w:name="Normal Indent" w:semiHidden="1" w:unhideWhenUsed="1"/>
+    <w:lsdException w:name="footnote text" w:semiHidden="1" w:unhideWhenUsed="1"/>
+    <w:lsdException w:name="annotation text" w:semiHidden="1" w:unhideWhenUsed="1"/>
+    <w:lsdException w:name="header" w:semiHidden="1" w:unhideWhenUsed="1"/>
+    <w:lsdException w:name="footer" w:semiHidden="1" w:unhideWhenUsed="1"/>
+    <w:lsdException w:name="index heading" w:semiHidden="1" w:unhideWhenUsed="1"/>
+    <w:lsdException w:name="caption" w:semiHidden="1" w:uiPriority="35" w:unhideWhenUsed="1" w:qFormat="1"/>
+    <w:lsdException w:name="table of figures" w:semiHidden="1" w:unhideWhenUsed="1"/>
+    <w:lsdException w:name="envelope address" w:semiHidden="1" w:unhideWhenUsed="1"/>
+    <w:lsdException w:name="envelope return" w:semiHidden="1" w:unhideWhenUsed="1"/>
+    <w:lsdException w:name="footnote reference" w:semiHidden="1" w:unhideWhenUsed="1"/>
+    <w:lsdException w:name="annotation reference" w:semiHidden="1" w:unhideWhenUsed="1"/>
+    <w:lsdException w:name="line number" w:semiHidden="1" w:unhideWhenUsed="1"/>
+    <w:lsdException w:name="page number" w:semiHidden="1" w:unhideWhenUsed="1"/>
+    <w:lsdException w:name="endnote reference" w:semiHidden="1" w:unhideWhenUsed="1"/>
+    <w:lsdException w:name="endnote text" w:semiHidden="1" w:unhideWhenUsed="1"/>
+    <w:lsdException w:name="table of authorities" w:semiHidden="1" w:unhideWhenUsed="1"/>
+    <w:lsdException w:name="macro" w:semiHidden="1" w:unhideWhenUsed="1"/>
+    <w:lsdException w:name="toa heading" w:semiHidden="1" w:unhideWhenUsed="1"/>
+    <w:lsdException w:name="List" w:semiHidden="1" w:unhideWhenUsed="1"/>
+    <w:lsdException w:name="List Bullet" w:semiHidden="1" w:unhideWhenUsed="1"/>
+    <w:lsdException w:name="List Number" w:semiHidden="1" w:unhideWhenUsed="1"/>
+    <w:lsdException w:name="List 2" w:semiHidden="1" w:unhideWhenUsed="1"/>
+    <w:lsdException w:name="List 3" w:semiHidden="1" w:unhideWhenUsed="1"/>
+    <w:lsdException w:name="List 4" w:semiHidden="1" w:unhideWhenUsed="1"/>
+    <w:lsdException w:name="List 5" w:semiHidden="1" w:unhideWhenUsed="1"/>
+    <w:lsdException w:name="List Bullet 2" w:semiHidden="1" w:unhideWhenUsed="1"/>
+    <w:lsdException w:name="List Bullet 3" w:semiHidden="1" w:unhideWhenUsed="1"/>
+    <w:lsdException w:name="List Bullet 4" w:semiHidden="1" w:unhideWhenUsed="1"/>
+    <w:lsdException w:name="List Bullet 5" w:semiHidden="1" w:unhideWhenUsed="1"/>
+    <w:lsdException w:name="List Number 2" w:semiHidden="1" w:unhideWhenUsed="1"/>
+    <w:lsdException w:name="List Number 3" w:semiHidden="1" w:unhideWhenUsed="1"/>
+    <w:lsdException w:name="List Number 4" w:semiHidden="1" w:unhideWhenUsed="1"/>
+    <w:lsdException w:name="List Number 5" w:semiHidden="1" w:unhideWhenUsed="1"/>
+    <w:lsdException w:name="Title" w:uiPriority="10" w:qFormat="1"/>
+    <w:lsdException w:name="Closing" w:semiHidden="1" w:unhideWhenUsed="1"/>
+    <w:lsdException w:name="Signature" w:semiHidden="1" w:unhideWhenUsed="1"/>
+    <w:lsdException w:name="Default Paragraph Font" w:semiHidden="1" w:uiPriority="1" w:unhideWhenUsed="1"/>
+    <w:lsdException w:name="Body Text" w:semiHidden="1" w:unhideWhenUsed="1"/>
+    <w:lsdException w:name="Body Text Indent" w:semiHidden="1" w:unhideWhenUsed="1"/>
+    <w:lsdException w:name="List Continue" w:semiHidden="1" w:unhideWhenUsed="1"/>
+    <w:lsdException w:name="List Continue 2" w:semiHidden="1" w:unhideWhenUsed="1"/>
+    <w:lsdException w:name="List Continue 3" w:semiHidden="1" w:unhideWhenUsed="1"/>
+    <w:lsdException w:name="List Continue 4" w:semiHidden="1" w:unhideWhenUsed="1"/>
+    <w:lsdException w:name="List Continue 5" w:semiHidden="1" w:unhideWhenUsed="1"/>
+    <w:lsdException w:name="Message Header" w:semiHidden="1" w:unhideWhenUsed="1"/>
+    <w:lsdException w:name="Subtitle" w:uiPriority="11" w:qFormat="1"/>
+    <w:lsdException w:name="Salutation" w:semiHidden="1" w:unhideWhenUsed="1"/>
+    <w:lsdException w:name="Date" w:semiHidden="1" w:unhideWhenUsed="1"/>
+    <w:lsdException w:name="Body Text First Indent" w:semiHidden="1" w:unhideWhenUsed="1"/>
+    <w:lsdException w:name="Body Text First Indent 2" w:semiHidden="1" w:unhideWhenUsed="1"/>
+    <w:lsdException w:name="Note Heading" w:semiHidden="1" w:unhideWhenUsed="1"/>
+    <w:lsdException w:name="Body Text 2" w:semiHidden="1" w:unhideWhenUsed="1"/>
+    <w:lsdException w:name="Body Text 3" w:semiHidden="1" w:unhideWhenUsed="1"/>
+    <w:lsdException w:name="Body Text Indent 2" w:semiHidden="1" w:unhideWhenUsed="1"/>
+    <w:lsdException w:name="Body Text Indent 3" w:semiHidden="1" w:unhideWhenUsed="1"/>
+    <w:lsdException w:name="Block Text" w:semiHidden="1" w:unhideWhenUsed="1"/>
+    <w:lsdException w:name="Hyperlink" w:semiHidden="1" w:unhideWhenUsed="1"/>
+    <w:lsdException w:name="FollowedHyperlink" w:semiHidden="1" w:unhideWhenUsed="1"/>
+    <w:lsdException w:name="Strong" w:uiPriority="22" w:qFormat="1"/>
+    <w:lsdException w:name="Emphasis" w:uiPriority="20" w:qFormat="1"/>
+    <w:lsdException w:name="Document Map" w:semiHidden="1" w:unhideWhenUsed="1"/>
+    <w:lsdException w:name="Plain Text" w:semiHidden="1" w:unhideWhenUsed="1"/>
+    <w:lsdException w:name="E-mail Signature" w:semiHidden="1" w:unhideWhenUsed="1"/>
+    <w:lsdException w:name="HTML Top of Form" w:semiHidden="1" w:unhideWhenUsed="1"/>
+    <w:lsdException w:name="HTML Bottom of Form" w:semiHidden="1" w:unhideWhenUsed="1"/>
+    <w:lsdException w:name="Normal (Web)" w:semiHidden="1" w:unhideWhenUsed="1"/>
+    <w:lsdException w:name="HTML Acronym" w:semiHidden="1" w:unhideWhenUsed="1"/>
+    <w:lsdException w:name="HTML Address" w:semiHidden="1" w:unhideWhenUsed="1"/>
+    <w:lsdException w:name="HTML Cite" w:semiHidden="1" w:unhideWhenUsed="1"/>
+    <w:lsdException w:name="HTML Code" w:semiHidden="1" w:unhideWhenUsed="1"/>
+    <w:lsdException w:name="HTML Definition" w:semiHidden="1" w:unhideWhenUsed="1"/>
+    <w:lsdException w:name="HTML Keyboard" w:semiHidden="1" w:unhideWhenUsed="1"/>
+    <w:lsdException w:name="HTML Preformatted" w:semiHidden="1" w:unhideWhenUsed="1"/>
+    <w:lsdException w:name="HTML Sample" w:semiHidden="1" w:unhideWhenUsed="1"/>
+    <w:lsdException w:name="HTML Typewriter" w:semiHidden="1" w:unhideWhenUsed="1"/>
+    <w:lsdException w:name="HTML Variable" w:semiHidden="1" w:unhideWhenUsed="1"/>
+    <w:lsdException w:name="Normal Table" w:semiHidden="1" w:unhideWhenUsed="1"/>
+    <w:lsdException w:name="annotation subject" w:semiHidden="1" w:unhideWhenUsed="1"/>
+    <w:lsdException w:name="No List" w:semiHidden="1" w:unhideWhenUsed="1"/>
+    <w:lsdException w:name="Outline List 1" w:semiHidden="1" w:unhideWhenUsed="1"/>
+    <w:lsdException w:name="Outline List 2" w:semiHidden="1" w:unhideWhenUsed="1"/>
+    <w:lsdException w:name="Outline List 3" w:semiHidden="1" w:unhideWhenUsed="1"/>
+    <w:lsdException w:name="Table Simple 1" w:semiHidden="1" w:unhideWhenUsed="1"/>
+    <w:lsdException w:name="Table Simple 2" w:semiHidden="1" w:unhideWhenUsed="1"/>
+    <w:lsdException w:name="Table Simple 3" w:semiHidden="1" w:unhideWhenUsed="1"/>
+    <w:lsdException w:name="Table Classic 1" w:semiHidden="1" w:unhideWhenUsed="1"/>
+    <w:lsdException w:name="Table Classic 2" w:semiHidden="1" w:unhideWhenUsed="1"/>
+    <w:lsdException w:name="Table Classic 3" w:semiHidden="1" w:unhideWhenUsed="1"/>
+    <w:lsdException w:name="Table Classic 4" w:semiHidden="1" w:unhideWhenUsed="1"/>
+    <w:lsdException w:name="Table Colorful 1" w:semiHidden="1" w:unhideWhenUsed="1"/>
+    <w:lsdException w:name="Table Colorful 2" w:semiHidden="1" w:unhideWhenUsed="1"/>
+    <w:lsdException w:name="Table Colorful 3" w:semiHidden="1" w:unhideWhenUsed="1"/>
+    <w:lsdException w:name="Table Columns 1" w:semiHidden="1" w:unhideWhenUsed="1"/>
+    <w:lsdException w:name="Table Columns 2" w:semiHidden="1" w:unhideWhenUsed="1"/>
+    <w:lsdException w:name="Table Columns 3" w:semiHidden="1" w:unhideWhenUsed="1"/>
+    <w:lsdException w:name="Table Columns 4" w:semiHidden="1" w:unhideWhenUsed="1"/>
+    <w:lsdException w:name="Table Columns 5" w:semiHidden="1" w:unhideWhenUsed="1"/>
+    <w:lsdException w:name="Table Grid 1" w:semiHidden="1" w:unhideWhenUsed="1"/>
+    <w:lsdException w:name="Table Grid 2" w:semiHidden="1" w:unhideWhenUsed="1"/>
+    <w:lsdException w:name="Table Grid 3" w:semiHidden="1" w:unhideWhenUsed="1"/>
+    <w:lsdException w:name="Table Grid 4" w:semiHidden="1" w:unhideWhenUsed="1"/>
+    <w:lsdException w:name="Table Grid 5" w:semiHidden="1" w:unhideWhenUsed="1"/>
+    <w:lsdException w:name="Table Grid 6" w:semiHidden="1" w:unhideWhenUsed="1"/>
+    <w:lsdException w:name="Table Grid 7" w:semiHidden="1" w:unhideWhenUsed="1"/>
+    <w:lsdException w:name="Table Grid 8" w:semiHidden="1" w:unhideWhenUsed="1"/>
+    <w:lsdException w:name="Table List 1" w:semiHidden="1" w:unhideWhenUsed="1"/>
+    <w:lsdException w:name="Table List 2" w:semiHidden="1" w:unhideWhenUsed="1"/>
+    <w:lsdException w:name="Table List 3" w:semiHidden="1" w:unhideWhenUsed="1"/>
+    <w:lsdException w:name="Table List 4" w:semiHidden="1" w:unhideWhenUsed="1"/>
+    <w:lsdException w:name="Table List 5" w:semiHidden="1" w:unhideWhenUsed="1"/>
+    <w:lsdException w:name="Table List 6" w:semiHidden="1" w:unhideWhenUsed="1"/>
+    <w:lsdException w:name="Table List 7" w:semiHidden="1" w:unhideWhenUsed="1"/>
+    <w:lsdException w:name="Table List 8" w:semiHidden="1" w:unhideWhenUsed="1"/>
+    <w:lsdException w:name="Table 3D effects 1" w:semiHidden="1" w:unhideWhenUsed="1"/>
+    <w:lsdException w:name="Table 3D effects 2" w:semiHidden="1" w:unhideWhenUsed="1"/>
+    <w:lsdException w:name="Table 3D effects 3" w:semiHidden="1" w:unhideWhenUsed="1"/>
+    <w:lsdException w:name="Table Contemporary" w:semiHidden="1" w:unhideWhenUsed="1"/>
+    <w:lsdException w:name="Table Elegant" w:semiHidden="1" w:unhideWhenUsed="1"/>
+    <w:lsdException w:name="Table Professional" w:semiHidden="1" w:unhideWhenUsed="1"/>
+    <w:lsdException w:name="Table Subtle 1" w:semiHidden="1" w:unhideWhenUsed="1"/>
+    <w:lsdException w:name="Table Subtle 2" w:semiHidden="1" w:unhideWhenUsed="1"/>
+    <w:lsdException w:name="Table Web 1" w:semiHidden="1" w:unhideWhenUsed="1"/>
+    <w:lsdException w:name="Table Web 2" w:semiHidden="1" w:unhideWhenUsed="1"/>
+    <w:lsdException w:name="Table Web 3" w:semiHidden="1" w:unhideWhenUsed="1"/>
+    <w:lsdException w:name="Balloon Text" w:semiHidden="1" w:unhideWhenUsed="1"/>
+    <w:lsdException w:name="Table Grid" w:uiPriority="59"/>
+    <w:lsdException w:name="Table Theme" w:semiHidden="1" w:unhideWhenUsed="1"/>
+    <w:lsdException w:name="Placeholder Text" w:semiHidden="1"/>
+    <w:lsdException w:name="No Spacing" w:uiPriority="1" w:qFormat="1"/>
+    <w:lsdException w:name="Light Shading" w:uiPriority="60"/>
+    <w:lsdException w:name="Light List" w:uiPriority="61"/>
+    <w:lsdException w:name="Light Grid" w:uiPriority="62"/>
+    <w:lsdException w:name="Medium Shading 1" w:uiPriority="63"/>
+    <w:lsdException w:name="Medium Shading 2" w:uiPriority="64"/>
+    <w:lsdException w:name="Medium List 1" w:uiPriority="65"/>
+    <w:lsdException w:name="Medium List 2" w:uiPriority="66"/>
+    <w:lsdException w:name="Medium Grid 1" w:uiPriority="67"/>
+    <w:lsdException w:name="Medium Grid 2" w:uiPriority="68"/>
+    <w:lsdException w:name="Medium Grid 3" w:uiPriority="69"/>
+    <w:lsdException w:name="Dark List" w:uiPriority="70"/>
+    <w:lsdException w:name="Colorful Shading" w:uiPriority="71"/>
+    <w:lsdException w:name="Colorful List" w:uiPriority="72"/>
+    <w:lsdException w:name="Colorful Grid" w:uiPriority="73"/>
+    <w:lsdException w:name="Light Shading Accent 1" w:uiPriority="60"/>
+    <w:lsdException w:name="Light List Accent 1" w:uiPriority="61"/>
+    <w:lsdException w:name="Light Grid Accent 1" w:uiPriority="62"/>
+    <w:lsdException w:name="Medium Shading 1 Accent 1" w:uiPriority="63"/>
+    <w:lsdException w:name="Medium Shading 2 Accent 1" w:uiPriority="64"/>
+    <w:lsdException w:name="Medium List 1 Accent 1" w:uiPriority="65"/>
+    <w:lsdException w:name="Revision" w:semiHidden="1"/>
+    <w:lsdException w:name="List Paragraph" w:uiPriority="34" w:qFormat="1"/>
+    <w:lsdException w:name="Quote" w:uiPriority="29" w:qFormat="1"/>
+    <w:lsdException w:name="Intense Quote" w:uiPriority="30" w:qFormat="1"/>
+    <w:lsdException w:name="Medium List 2 Accent 1" w:uiPriority="66"/>
+    <w:lsdException w:name="Medium Grid 1 Accent 1" w:uiPriority="67"/>
+    <w:lsdException w:name="Medium Grid 2 Accent 1" w:uiPriority="68"/>
+    <w:lsdException w:name="Medium Grid 3 Accent 1" w:uiPriority="69"/>
+    <w:lsdException w:name="Dark List Accent 1" w:uiPriority="70"/>
+    <w:lsdException w:name="Colorful Shading Accent 1" w:uiPriority="71"/>
+    <w:lsdException w:name="Colorful List Accent 1" w:uiPriority="72"/>
+    <w:lsdException w:name="Colorful Grid Accent 1" w:uiPriority="73"/>
+    <w:lsdException w:name="Light Shading Accent 2" w:uiPriority="60"/>
+    <w:lsdException w:name="Light List Accent 2" w:uiPriority="61"/>
+    <w:lsdException w:name="Light Grid Accent 2" w:uiPriority="62"/>
+    <w:lsdException w:name="Medium Shading 1 Accent 2" w:uiPriority="63"/>
+    <w:lsdException w:name="Medium Shading 2 Accent 2" w:uiPriority="64"/>
+    <w:lsdException w:name="Medium List 1 Accent 2" w:uiPriority="65"/>
+    <w:lsdException w:name="Medium List 2 Accent 2" w:uiPriority="66"/>
+    <w:lsdException w:name="Medium Grid 1 Accent 2" w:uiPriority="67"/>
+    <w:lsdException w:name="Medium Grid 2 Accent 2" w:uiPriority="68"/>
+    <w:lsdException w:name="Medium Grid 3 Accent 2" w:uiPriority="69"/>
+    <w:lsdException w:name="Dark List Accent 2" w:uiPriority="70"/>
+    <w:lsdException w:name="Colorful Shading Accent 2" w:uiPriority="71"/>
+    <w:lsdException w:name="Colorful List Accent 2" w:uiPriority="72"/>
+    <w:lsdException w:name="Colorful Grid Accent 2" w:uiPriority="73"/>
+    <w:lsdException w:name="Light Shading Accent 3" w:uiPriority="60"/>
+    <w:lsdException w:name="Light List Accent 3" w:uiPriority="61"/>
+    <w:lsdException w:name="Light Grid Accent 3" w:uiPriority="62"/>
+    <w:lsdException w:name="Medium Shading 1 Accent 3" w:uiPriority="63"/>
+    <w:lsdException w:name="Medium Shading 2 Accent 3" w:uiPriority="64"/>
+    <w:lsdException w:name="Medium List 1 Accent 3" w:uiPriority="65"/>
+    <w:lsdException w:name="Medium List 2 Accent 3" w:uiPriority="66"/>
+    <w:lsdException w:name="Medium Grid 1 Accent 3" w:uiPriority="67"/>
+    <w:lsdException w:name="Medium Grid 2 Accent 3" w:uiPriority="68"/>
+    <w:lsdException w:name="Medium Grid 3 Accent 3" w:uiPriority="69"/>
+    <w:lsdException w:name="Dark List Accent 3" w:uiPriority="70"/>
+    <w:lsdException w:name="Colorful Shading Accent 3" w:uiPriority="71"/>
+    <w:lsdException w:name="Colorful List Accent 3" w:uiPriority="72"/>
+    <w:lsdException w:name="Colorful Grid Accent 3" w:uiPriority="73"/>
+    <w:lsdException w:name="Light Shading Accent 4" w:uiPriority="60"/>
+    <w:lsdException w:name="Light List Accent 4" w:uiPriority="61"/>
+    <w:lsdException w:name="Light Grid Accent 4" w:uiPriority="62"/>
+    <w:lsdException w:name="Medium Shading 1 Accent 4" w:uiPriority="63"/>
+    <w:lsdException w:name="Medium Shading 2 Accent 4" w:uiPriority="64"/>
+    <w:lsdException w:name="Medium List 1 Accent 4" w:uiPriority="65"/>
+    <w:lsdException w:name="Medium List 2 Accent 4" w:uiPriority="66"/>
+    <w:lsdException w:name="Medium Grid 1 Accent 4" w:uiPriority="67"/>
+    <w:lsdException w:name="Medium Grid 2 Accent 4" w:uiPriority="68"/>
+    <w:lsdException w:name="Medium Grid 3 Accent 4" w:uiPriority="69"/>
+    <w:lsdException w:name="Dark List Accent 4" w:uiPriority="70"/>
+    <w:lsdException w:name="Colorful Shading Accent 4" w:uiPriority="71"/>
+    <w:lsdException w:name="Colorful List Accent 4" w:uiPriority="72"/>
+    <w:lsdException w:name="Colorful Grid Accent 4" w:uiPriority="73"/>
+    <w:lsdException w:name="Light Shading Accent 5" w:uiPriority="60"/>
+    <w:lsdException w:name="Light List Accent 5" w:uiPriority="61"/>
+    <w:lsdException w:name="Light Grid Accent 5" w:uiPriority="62"/>
+    <w:lsdException w:name="Medium Shading 1 Accent 5" w:uiPriority="63"/>
+    <w:lsdException w:name="Medium Shading 2 Accent 5" w:uiPriority="64"/>
+    <w:lsdException w:name="Medium List 1 Accent 5" w:uiPriority="65"/>
+    <w:lsdException w:name="Medium List 2 Accent 5" w:uiPriority="66"/>
+    <w:lsdException w:name="Medium Grid 1 Accent 5" w:uiPriority="67"/>
+    <w:lsdException w:name="Medium Grid 2 Accent 5" w:uiPriority="68"/>
+    <w:lsdException w:name="Medium Grid 3 Accent 5" w:uiPriority="69"/>
+    <w:lsdException w:name="Dark List Accent 5" w:uiPriority="70"/>
+    <w:lsdException w:name="Colorful Shading Accent 5" w:uiPriority="71"/>
+    <w:lsdException w:name="Colorful List Accent 5" w:uiPriority="72"/>
+    <w:lsdException w:name="Colorful Grid Accent 5" w:uiPriority="73"/>
+    <w:lsdException w:name="Light Shading Accent 6" w:uiPriority="60"/>
+    <w:lsdException w:name="Light List Accent 6" w:uiPriority="61"/>
+    <w:lsdException w:name="Light Grid Accent 6" w:uiPriority="62"/>
+    <w:lsdException w:name="Medium Shading 1 Accent 6" w:uiPriority="63"/>
+    <w:lsdException w:name="Medium Shading 2 Accent 6" w:uiPriority="64"/>
+    <w:lsdException w:name="Medium List 1 Accent 6" w:uiPriority="65"/>
+    <w:lsdException w:name="Medium List 2 Accent 6" w:uiPriority="66"/>
+    <w:lsdException w:name="Medium Grid 1 Accent 6" w:uiPriority="67"/>
+    <w:lsdException w:name="Medium Grid 2 Accent 6" w:uiPriority="68"/>
+    <w:lsdException w:name="Medium Grid 3 Accent 6" w:uiPriority="69"/>
+    <w:lsdException w:name="Dark List Accent 6" w:uiPriority="70"/>
+    <w:lsdException w:name="Colorful Shading Accent 6" w:uiPriority="71"/>
+    <w:lsdException w:name="Colorful List Accent 6" w:uiPriority="72"/>
+    <w:lsdException w:name="Colorful Grid Accent 6" w:uiPriority="73"/>
+    <w:lsdException w:name="Subtle Emphasis" w:uiPriority="19" w:qFormat="1"/>
+    <w:lsdException w:name="Intense Emphasis" w:uiPriority="21" w:qFormat="1"/>
+    <w:lsdException w:name="Subtle Reference" w:uiPriority="31" w:qFormat="1"/>
+    <w:lsdException w:name="Intense Reference" w:uiPriority="32" w:qFormat="1"/>
+    <w:lsdException w:name="Book Title" w:uiPriority="33" w:qFormat="1"/>
+    <w:lsdException w:name="Bibliography" w:semiHidden="1" w:uiPriority="37" w:unhideWhenUsed="1"/>
+    <w:lsdException w:name="TOC Heading" w:semiHidden="1" w:uiPriority="39" w:unhideWhenUsed="1" w:qFormat="1"/>
+    <w:lsdException w:name="Plain Table 1" w:uiPriority="41"/>
+    <w:lsdException w:name="Plain Table 2" w:uiPriority="42"/>
+    <w:lsdException w:name="Plain Table 3" w:uiPriority="43"/>
+    <w:lsdException w:name="Plain Table 4" w:uiPriority="44"/>
+    <w:lsdException w:name="Plain Table 5" w:uiPriority="45"/>
+    <w:lsdException w:name="Grid Table Light" w:uiPriority="40"/>
+    <w:lsdException w:name="Grid Table 1 Light" w:uiPriority="46"/>
+    <w:lsdException w:name="Grid Table 2" w:uiPriority="47"/>
+    <w:lsdException w:name="Grid Table 3" w:uiPriority="48"/>
+    <w:lsdException w:name="Grid Table 4" w:uiPriority="49"/>
+    <w:lsdException w:name="Grid Table 5 Dark" w:uiPriority="50"/>
+    <w:lsdException w:name="Grid Table 6 Colorful" w:uiPriority="51"/>
+    <w:lsdException w:name="Grid Table 7 Colorful" w:uiPriority="52"/>
+    <w:lsdException w:name="Grid Table 1 Light Accent 1" w:uiPriority="46"/>
+    <w:lsdException w:name="Grid Table 2 Accent 1" w:uiPriority="47"/>
+    <w:lsdException w:name="Grid Table 3 Accent 1" w:uiPriority="48"/>
+    <w:lsdException w:name="Grid Table 4 Accent 1" w:uiPriority="49"/>
+    <w:lsdException w:name="Grid Table 5 Dark Accent 1" w:uiPriority="50"/>
+    <w:lsdException w:name="Grid Table 6 Colorful Accent 1" w:uiPriority="51"/>
+    <w:lsdException w:name="Grid Table 7 Colorful Accent 1" w:uiPriority="52"/>
+    <w:lsdException w:name="Grid Table 1 Light Accent 2" w:uiPriority="46"/>
+    <w:lsdException w:name="Grid Table 2 Accent 2" w:uiPriority="47"/>
+    <w:lsdException w:name="Grid Table 3 Accent 2" w:uiPriority="48"/>
+    <w:lsdException w:name="Grid Table 4 Accent 2" w:uiPriority="49"/>
+    <w:lsdException w:name="Grid Table 5 Dark Accent 2" w:uiPriority="50"/>
+    <w:lsdException w:name="Grid Table 6 Colorful Accent 2" w:uiPriority="51"/>
+    <w:lsdException w:name="Grid Table 7 Colorful Accent 2" w:uiPriority="52"/>
+    <w:lsdException w:name="Grid Table 1 Light Accent 3" w:uiPriority="46"/>
+    <w:lsdException w:name="Grid Table 2 Accent 3" w:uiPriority="47"/>
+    <w:lsdException w:name="Grid Table 3 Accent 3" w:uiPriority="48"/>
+    <w:lsdException w:name="Grid Table 4 Accent 3" w:uiPriority="49"/>
+    <w:lsdException w:name="Grid Table 5 Dark Accent 3" w:uiPriority="50"/>
+    <w:lsdException w:name="Grid Table 6 Colorful Accent 3" w:uiPriority="51"/>
+    <w:lsdException w:name="Grid Table 7 Colorful Accent 3" w:uiPriority="52"/>
+    <w:lsdException w:name="Grid Table 1 Light Accent 4" w:uiPriority="46"/>
+    <w:lsdException w:name="Grid Table 2 Accent 4" w:uiPriority="47"/>
+    <w:lsdException w:name="Grid Table 3 Accent 4" w:uiPriority="48"/>
+    <w:lsdException w:name="Grid Table 4 Accent 4" w:uiPriority="49"/>
+    <w:lsdException w:name="Grid Table 5 Dark Accent 4" w:uiPriority="50"/>
+    <w:lsdException w:name="Grid Table 6 Colorful Accent 4" w:uiPriority="51"/>
+    <w:lsdException w:name="Grid Table 7 Colorful Accent 4" w:uiPriority="52"/>
+    <w:lsdException w:name="Grid Table 1 Light Accent 5" w:uiPriority="46"/>
+    <w:lsdException w:name="Grid Table 2 Accent 5" w:uiPriority="47"/>
+    <w:lsdException w:name="Grid Table 3 Accent 5" w:uiPriority="48"/>
+    <w:lsdException w:name="Grid Table 4 Accent 5" w:uiPriority="49"/>
+    <w:lsdException w:name="Grid Table 5 Dark Accent 5" w:uiPriority="50"/>
+    <w:lsdException w:name="Grid Table 6 Colorful Accent 5" w:uiPriority="51"/>
+    <w:lsdException w:name="Grid Table 7 Colorful Accent 5" w:uiPriority="52"/>
+    <w:lsdException w:name="Grid Table 1 Light Accent 6" w:uiPriority="46"/>
+    <w:lsdException w:name="Grid Table 2 Accent 6" w:uiPriority="47"/>
+    <w:lsdException w:name="Grid Table 3 Accent 6" w:uiPriority="48"/>
+    <w:lsdException w:name="Grid Table 4 Accent 6" w:uiPriority="49"/>
+    <w:lsdException w:name="Grid Table 5 Dark Accent 6" w:uiPriority="50"/>
+    <w:lsdException w:name="Grid Table 6 Colorful Accent 6" w:uiPriority="51"/>
+    <w:lsdException w:name="Grid Table 7 Colorful Accent 6" w:uiPriority="52"/>
+    <w:lsdException w:name="List Table 1 Light" w:uiPriority="46"/>
+    <w:lsdException w:name="List Table 2" w:uiPriority="47"/>
+    <w:lsdException w:name="List Table 3" w:uiPriority="48"/>
+    <w:lsdException w:name="List Table 4" w:uiPriority="49"/>
+    <w:lsdException w:name="List Table 5 Dark" w:uiPriority="50"/>
+    <w:lsdException w:name="List Table 6 Colorful" w:uiPriority="51"/>
+    <w:lsdException w:name="List Table 7 Colorful" w:uiPriority="52"/>
+    <w:lsdException w:name="List Table 1 Light Accent 1" w:uiPriority="46"/>
+    <w:lsdException w:name="List Table 2 Accent 1" w:uiPriority="47"/>
+    <w:lsdException w:name="List Table 3 Accent 1" w:uiPriority="48"/>
+    <w:lsdException w:name="List Table 4 Accent 1" w:uiPriority="49"/>
+    <w:lsdException w:name="List Table 5 Dark Accent 1" w:uiPriority="50"/>
+    <w:lsdException w:name="List Table 6 Colorful Accent 1" w:uiPriority="51"/>
+    <w:lsdException w:name="List Table 7 Colorful Accent 1" w:uiPriority="52"/>
+    <w:lsdException w:name="List Table 1 Light Accent 2" w:uiPriority="46"/>
+    <w:lsdException w:name="List Table 2 Accent 2" w:uiPriority="47"/>
+    <w:lsdException w:name="List Table 3 Accent 2" w:uiPriority="48"/>
+    <w:lsdException w:name="List Table 4 Accent 2" w:uiPriority="49"/>
+    <w:lsdException w:name="List Table 5 Dark Accent 2" w:uiPriority="50"/>
+    <w:lsdException w:name="List Table 6 Colorful Accent 2" w:uiPriority="51"/>
+    <w:lsdException w:name="List Table 7 Colorful Accent 2" w:uiPriority="52"/>
+    <w:lsdException w:name="List Table 1 Light Accent 3" w:uiPriority="46"/>
+    <w:lsdException w:name="List Table 2 Accent 3" w:uiPriority="47"/>
+    <w:lsdException w:name="List Table 3 Accent 3" w:uiPriority="48"/>
+    <w:lsdException w:name="List Table 4 Accent 3" w:uiPriority="49"/>
+    <w:lsdException w:name="List Table 5 Dark Accent 3" w:uiPriority="50"/>
+    <w:lsdException w:name="List Table 6 Colorful Accent 3" w:uiPriority="51"/>
+    <w:lsdException w:name="List Table 7 Colorful Accent 3" w:uiPriority="52"/>
+    <w:lsdException w:name="List Table 1 Light Accent 4" w:uiPriority="46"/>
+    <w:lsdException w:name="List Table 2 Accent 4" w:uiPriority="47"/>
+    <w:lsdException w:name="List Table 3 Accent 4" w:uiPriority="48"/>
+    <w:lsdException w:name="List Table 4 Accent 4" w:uiPriority="49"/>
+    <w:lsdException w:name="List Table 5 Dark Accent 4" w:uiPriority="50"/>
+    <w:lsdException w:name="List Table 6 Colorful Accent 4" w:uiPriority="51"/>
+    <w:lsdException w:name="List Table 7 Colorful Accent 4" w:uiPriority="52"/>
+    <w:lsdException w:name="List Table 1 Light Accent 5" w:uiPriority="46"/>
+    <w:lsdException w:name="List Table 2 Accent 5" w:uiPriority="47"/>
+    <w:lsdException w:name="List Table 3 Accent 5" w:uiPriority="48"/>
+    <w:lsdException w:name="List Table 4 Accent 5" w:uiPriority="49"/>
+    <w:lsdException w:name="List Table 5 Dark Accent 5" w:uiPriority="50"/>
+    <w:lsdException w:name="List Table 6 Colorful Accent 5" w:uiPriority="51"/>
+    <w:lsdException w:name="List Table 7 Colorful Accent 5" w:uiPriority="52"/>
+    <w:lsdException w:name="List Table 1 Light Accent 6" w:uiPriority="46"/>
+    <w:lsdException w:name="List Table 2 Accent 6" w:uiPriority="47"/>
+    <w:lsdException w:name="List Table 3 Accent 6" w:uiPriority="48"/>
+    <w:lsdException w:name="List Table 4 Accent 6" w:uiPriority="49"/>
+    <w:lsdException w:name="List Table 5 Dark Accent 6" w:uiPriority="50"/>
+    <w:lsdException w:name="List Table 6 Colorful Accent 6" w:uiPriority="51"/>
+    <w:lsdException w:name="List Table 7 Colorful Accent 6" w:uiPriority="52"/>
+    <w:lsdException w:name="Mention" w:semiHidden="1" w:unhideWhenUsed="1"/>
+    <w:lsdException w:name="Smart Hyperlink" w:semiHidden="1" w:unhideWhenUsed="1"/>
+    <w:lsdException w:name="Hashtag" w:semiHidden="1" w:unhideWhenUsed="1"/>
   </w:latentStyles>
   <w:style w:type="paragraph" w:default="1" w:styleId="Normal">
     <w:name w:val="Normal"/>

</xml_diff>

<commit_message>
[Code]_Commit source phần post trên trang cá nhân + còn bug (updating ... ) + update guideline config code
</commit_message>
<xml_diff>
--- a/WIP/Sources/BSN_CapstoneProject/BSN_Guideline về các config source code.docx
+++ b/WIP/Sources/BSN_CapstoneProject/BSN_Guideline về các config source code.docx
@@ -1,6 +1,6 @@
 
 <file path=word/document.xml><?xml version="1.0" encoding="utf-8"?>
-<w:document xmlns:wpc="http://schemas.microsoft.com/office/word/2010/wordprocessingCanvas" xmlns:cx="http://schemas.microsoft.com/office/drawing/2014/chartex" xmlns:cx1="http://schemas.microsoft.com/office/drawing/2015/9/8/chartex" xmlns:cx2="http://schemas.microsoft.com/office/drawing/2015/10/21/chartex" xmlns:cx3="http://schemas.microsoft.com/office/drawing/2016/5/9/chartex" xmlns:cx4="http://schemas.microsoft.com/office/drawing/2016/5/10/chartex" xmlns:cx5="http://schemas.microsoft.com/office/drawing/2016/5/11/chartex" xmlns:mc="http://schemas.openxmlformats.org/markup-compatibility/2006" xmlns:o="urn:schemas-microsoft-com:office:office" xmlns:r="http://schemas.openxmlformats.org/officeDocument/2006/relationships" xmlns:m="http://schemas.openxmlformats.org/officeDocument/2006/math" xmlns:v="urn:schemas-microsoft-com:vml" xmlns:wp14="http://schemas.microsoft.com/office/word/2010/wordprocessingDrawing" xmlns:wp="http://schemas.openxmlformats.org/drawingml/2006/wordprocessingDrawing" xmlns:w10="urn:schemas-microsoft-com:office:word" xmlns:w="http://schemas.openxmlformats.org/wordprocessingml/2006/main" xmlns:w14="http://schemas.microsoft.com/office/word/2010/wordml" xmlns:w15="http://schemas.microsoft.com/office/word/2012/wordml" xmlns:w16se="http://schemas.microsoft.com/office/word/2015/wordml/symex" xmlns:wpg="http://schemas.microsoft.com/office/word/2010/wordprocessingGroup" xmlns:wpi="http://schemas.microsoft.com/office/word/2010/wordprocessingInk" xmlns:wne="http://schemas.microsoft.com/office/word/2006/wordml" xmlns:wps="http://schemas.microsoft.com/office/word/2010/wordprocessingShape" mc:Ignorable="w14 w15 w16se wp14">
+<w:document xmlns:wpc="http://schemas.microsoft.com/office/word/2010/wordprocessingCanvas" xmlns:mc="http://schemas.openxmlformats.org/markup-compatibility/2006" xmlns:o="urn:schemas-microsoft-com:office:office" xmlns:r="http://schemas.openxmlformats.org/officeDocument/2006/relationships" xmlns:m="http://schemas.openxmlformats.org/officeDocument/2006/math" xmlns:v="urn:schemas-microsoft-com:vml" xmlns:wp14="http://schemas.microsoft.com/office/word/2010/wordprocessingDrawing" xmlns:wp="http://schemas.openxmlformats.org/drawingml/2006/wordprocessingDrawing" xmlns:w10="urn:schemas-microsoft-com:office:word" xmlns:w="http://schemas.openxmlformats.org/wordprocessingml/2006/main" xmlns:w14="http://schemas.microsoft.com/office/word/2010/wordml" xmlns:wpg="http://schemas.microsoft.com/office/word/2010/wordprocessingGroup" xmlns:wpi="http://schemas.microsoft.com/office/word/2010/wordprocessingInk" xmlns:wne="http://schemas.microsoft.com/office/word/2006/wordml" xmlns:wps="http://schemas.microsoft.com/office/word/2010/wordprocessingShape" mc:Ignorable="w14 wp14">
   <w:body>
     <w:p>
       <w:pPr>
@@ -122,22 +122,28 @@
     <w:p>
       <w:pPr>
         <w:pStyle w:val="ListParagraph"/>
-      </w:pPr>
-      <w:r>
         <w:rPr>
           <w:highlight w:val="yellow"/>
         </w:rPr>
+      </w:pPr>
+      <w:r>
+        <w:rPr>
+          <w:highlight w:val="yellow"/>
+        </w:rPr>
         <w:t>Install-Package mongocsharpdriver</w:t>
       </w:r>
     </w:p>
     <w:p>
       <w:pPr>
         <w:pStyle w:val="ListParagraph"/>
-      </w:pPr>
-      <w:r>
         <w:rPr>
           <w:highlight w:val="yellow"/>
         </w:rPr>
+      </w:pPr>
+      <w:r>
+        <w:rPr>
+          <w:highlight w:val="yellow"/>
+        </w:rPr>
         <w:t>Install-Package Microsoft.AspNet.Identity.Owin</w:t>
       </w:r>
     </w:p>
@@ -154,6 +160,36 @@
         </w:rPr>
         <w:t>Install-Package Microsoft.AspNet.SignalR</w:t>
       </w:r>
+    </w:p>
+    <w:p>
+      <w:pPr>
+        <w:pStyle w:val="ListParagraph"/>
+        <w:rPr>
+          <w:highlight w:val="yellow"/>
+        </w:rPr>
+      </w:pPr>
+      <w:r>
+        <w:rPr>
+          <w:highlight w:val="yellow"/>
+        </w:rPr>
+        <w:t>Install-Package PagedList</w:t>
+      </w:r>
+    </w:p>
+    <w:p>
+      <w:pPr>
+        <w:pStyle w:val="ListParagraph"/>
+        <w:rPr>
+          <w:highlight w:val="yellow"/>
+        </w:rPr>
+      </w:pPr>
+      <w:r>
+        <w:rPr>
+          <w:highlight w:val="yellow"/>
+        </w:rPr>
+        <w:t>Install-Package morelinq</w:t>
+      </w:r>
+      <w:bookmarkStart w:id="0" w:name="_GoBack"/>
+      <w:bookmarkEnd w:id="0"/>
     </w:p>
     <w:p>
       <w:pPr>
@@ -743,197 +779,6 @@
             <wp:extent cx="2242868" cy="1507945"/>
             <wp:effectExtent l="0" t="0" r="5080" b="0"/>
             <wp:docPr id="1" name="Picture 1"/>
-            <wp:cNvGraphicFramePr>
-              <a:graphicFrameLocks xmlns:a="http://schemas.openxmlformats.org/drawingml/2006/main" noChangeAspect="1"/>
-            </wp:cNvGraphicFramePr>
-            <a:graphic xmlns:a="http://schemas.openxmlformats.org/drawingml/2006/main">
-              <a:graphicData uri="http://schemas.openxmlformats.org/drawingml/2006/picture">
-                <pic:pic xmlns:pic="http://schemas.openxmlformats.org/drawingml/2006/picture">
-                  <pic:nvPicPr>
-                    <pic:cNvPr id="0" name="Capture.JPG"/>
-                    <pic:cNvPicPr/>
-                  </pic:nvPicPr>
-                  <pic:blipFill>
-                    <a:blip r:embed="rId5" cstate="print">
-                      <a:extLst>
-                        <a:ext uri="{28A0092B-C50C-407E-A947-70E740481C1C}">
-                          <a14:useLocalDpi xmlns:a14="http://schemas.microsoft.com/office/drawing/2010/main" val="0"/>
-                        </a:ext>
-                      </a:extLst>
-                    </a:blip>
-                    <a:stretch>
-                      <a:fillRect/>
-                    </a:stretch>
-                  </pic:blipFill>
-                  <pic:spPr>
-                    <a:xfrm>
-                      <a:off x="0" y="0"/>
-                      <a:ext cx="2244005" cy="1508709"/>
-                    </a:xfrm>
-                    <a:prstGeom prst="rect">
-                      <a:avLst/>
-                    </a:prstGeom>
-                  </pic:spPr>
-                </pic:pic>
-              </a:graphicData>
-            </a:graphic>
-          </wp:inline>
-        </w:drawing>
-      </w:r>
-    </w:p>
-    <w:p>
-      <w:pPr>
-        <w:ind w:left="360"/>
-      </w:pPr>
-      <w:r>
-        <w:t>3. Chọn mụ</w:t>
-      </w:r>
-      <w:r>
-        <w:t xml:space="preserve">c Update và click chọn </w:t>
-      </w:r>
-      <w:r>
-        <w:t>các item mà mình đang bị conflict version</w:t>
-      </w:r>
-      <w:r>
-        <w:t xml:space="preserve"> để update</w:t>
-      </w:r>
-      <w:r>
-        <w:t>. (Có thể Update All cho đỡ phải tìm cũng được nhưng sẽ khá lâu đó :v  )</w:t>
-      </w:r>
-    </w:p>
-    <w:p>
-      <w:pPr>
-        <w:pStyle w:val="Heading1"/>
-        <w:rPr>
-          <w:i/>
-          <w:color w:val="FF0000"/>
-          <w:sz w:val="22"/>
-          <w:szCs w:val="22"/>
-        </w:rPr>
-      </w:pPr>
-      <w:r>
-        <w:rPr>
-          <w:i/>
-          <w:color w:val="FF0000"/>
-          <w:sz w:val="22"/>
-          <w:szCs w:val="22"/>
-        </w:rPr>
-        <w:t>6. Cloudinary</w:t>
-      </w:r>
-    </w:p>
-    <w:p>
-      <w:pPr>
-        <w:rPr>
-          <w:i/>
-          <w:color w:val="00B0F0"/>
-        </w:rPr>
-      </w:pPr>
-      <w:r>
-        <w:rPr>
-          <w:u w:val="single"/>
-        </w:rPr>
-        <w:t xml:space="preserve">Tên lỗi: </w:t>
-      </w:r>
-      <w:r>
-        <w:rPr>
-          <w:i/>
-          <w:color w:val="00B0F0"/>
-        </w:rPr>
-        <w:t>Could not load</w:t>
-      </w:r>
-      <w:r>
-        <w:rPr>
-          <w:i/>
-          <w:color w:val="00B0F0"/>
-        </w:rPr>
-        <w:t xml:space="preserve"> cloudinary</w:t>
-      </w:r>
-      <w:r>
-        <w:rPr>
-          <w:i/>
-          <w:color w:val="00B0F0"/>
-        </w:rPr>
-        <w:t xml:space="preserve"> library</w:t>
-      </w:r>
-    </w:p>
-    <w:p>
-      <w:r>
-        <w:rPr>
-          <w:u w:val="single"/>
-        </w:rPr>
-        <w:t xml:space="preserve">Config: </w:t>
-      </w:r>
-      <w:r>
-        <w:t xml:space="preserve">Trong </w:t>
-      </w:r>
-      <w:r>
-        <w:t>Package Manager Console</w:t>
-      </w:r>
-      <w:r>
-        <w:t xml:space="preserve"> chạy lệnh:</w:t>
-      </w:r>
-      <w:r>
-        <w:rPr>
-          <w:highlight w:val="yellow"/>
-        </w:rPr>
-        <w:t xml:space="preserve"> Install-Package CloudinaryDotNet</w:t>
-      </w:r>
-    </w:p>
-    <w:p>
-      <w:r>
-        <w:rPr>
-          <w:u w:val="single"/>
-        </w:rPr>
-        <w:t>Tên lỗi:</w:t>
-      </w:r>
-      <w:r>
-        <w:t xml:space="preserve"> </w:t>
-      </w:r>
-      <w:r>
-        <w:rPr>
-          <w:i/>
-          <w:color w:val="00B0F0"/>
-        </w:rPr>
-        <w:t>'Cloudinary' is a 'namespace' but is used like a 'type'</w:t>
-      </w:r>
-    </w:p>
-    <w:p>
-      <w:pPr>
-        <w:rPr>
-          <w:u w:val="single"/>
-        </w:rPr>
-      </w:pPr>
-      <w:r>
-        <w:rPr>
-          <w:u w:val="single"/>
-        </w:rPr>
-        <w:t xml:space="preserve">Config: </w:t>
-      </w:r>
-    </w:p>
-    <w:p>
-      <w:r>
-        <w:t xml:space="preserve">1. </w:t>
-      </w:r>
-      <w:r>
-        <w:t>Click chuột phải vào project =&gt; Manage Nuget Package =&gt; All</w:t>
-      </w:r>
-    </w:p>
-    <w:p>
-      <w:r>
-        <w:t>2. Nếu package Cloudinary đang cài thì chọn Uninstall</w:t>
-      </w:r>
-    </w:p>
-    <w:p>
-      <w:r>
-        <w:rPr>
-          <w:noProof/>
-        </w:rPr>
-        <w:lastRenderedPageBreak/>
-        <w:drawing>
-          <wp:inline distT="0" distB="0" distL="0" distR="0" wp14:anchorId="6EB64A70" wp14:editId="6252A1D2">
-            <wp:extent cx="2432649" cy="1741511"/>
-            <wp:effectExtent l="0" t="0" r="6350" b="0"/>
-            <wp:docPr id="2" name="Picture 2"/>
             <wp:cNvGraphicFramePr>
               <a:graphicFrameLocks xmlns:a="http://schemas.openxmlformats.org/drawingml/2006/main" noChangeAspect="1"/>
             </wp:cNvGraphicFramePr>
@@ -959,7 +804,7 @@
                   <pic:spPr>
                     <a:xfrm>
                       <a:off x="0" y="0"/>
-                      <a:ext cx="2435328" cy="1743429"/>
+                      <a:ext cx="2244005" cy="1508709"/>
                     </a:xfrm>
                     <a:prstGeom prst="rect">
                       <a:avLst/>
@@ -974,6 +819,26 @@
     </w:p>
     <w:p>
       <w:pPr>
+        <w:ind w:left="360"/>
+      </w:pPr>
+      <w:r>
+        <w:t>3. Chọn mụ</w:t>
+      </w:r>
+      <w:r>
+        <w:t xml:space="preserve">c Update và click chọn </w:t>
+      </w:r>
+      <w:r>
+        <w:t>các item mà mình đang bị conflict version</w:t>
+      </w:r>
+      <w:r>
+        <w:t xml:space="preserve"> để update</w:t>
+      </w:r>
+      <w:r>
+        <w:t>. (Có thể Update All cho đỡ phải tìm cũng được nhưng sẽ khá lâu đó :v  )</w:t>
+      </w:r>
+    </w:p>
+    <w:p>
+      <w:pPr>
         <w:pStyle w:val="Heading1"/>
         <w:rPr>
           <w:i/>
@@ -989,15 +854,68 @@
           <w:sz w:val="22"/>
           <w:szCs w:val="22"/>
         </w:rPr>
-        <w:t>7. Optimization</w:t>
-      </w:r>
-    </w:p>
-    <w:p>
-      <w:pPr>
+        <w:t>6. Cloudinary</w:t>
+      </w:r>
+    </w:p>
+    <w:p>
+      <w:pPr>
+        <w:rPr>
+          <w:i/>
+          <w:color w:val="00B0F0"/>
+        </w:rPr>
+      </w:pPr>
+      <w:r>
+        <w:rPr>
+          <w:u w:val="single"/>
+        </w:rPr>
+        <w:t xml:space="preserve">Tên lỗi: </w:t>
+      </w:r>
+      <w:r>
+        <w:rPr>
+          <w:i/>
+          <w:color w:val="00B0F0"/>
+        </w:rPr>
+        <w:t>Could not load</w:t>
+      </w:r>
+      <w:r>
+        <w:rPr>
+          <w:i/>
+          <w:color w:val="00B0F0"/>
+        </w:rPr>
+        <w:t xml:space="preserve"> cloudinary</w:t>
+      </w:r>
+      <w:r>
+        <w:rPr>
+          <w:i/>
+          <w:color w:val="00B0F0"/>
+        </w:rPr>
+        <w:t xml:space="preserve"> library</w:t>
+      </w:r>
+    </w:p>
+    <w:p>
+      <w:r>
+        <w:rPr>
+          <w:u w:val="single"/>
+        </w:rPr>
+        <w:t xml:space="preserve">Config: </w:t>
+      </w:r>
+      <w:r>
+        <w:t xml:space="preserve">Trong </w:t>
+      </w:r>
+      <w:r>
+        <w:t>Package Manager Console</w:t>
+      </w:r>
+      <w:r>
+        <w:t xml:space="preserve"> chạy lệnh:</w:t>
+      </w:r>
+      <w:r>
         <w:rPr>
           <w:highlight w:val="yellow"/>
         </w:rPr>
-      </w:pPr>
+        <w:t xml:space="preserve"> Install-Package CloudinaryDotNet</w:t>
+      </w:r>
+    </w:p>
+    <w:p>
       <w:r>
         <w:rPr>
           <w:u w:val="single"/>
@@ -1012,90 +930,33 @@
           <w:i/>
           <w:color w:val="00B0F0"/>
         </w:rPr>
-        <w:t>The type or namespace name 'Optimization' does not exist in the namespace 'System.Web'</w:t>
-      </w:r>
-    </w:p>
-    <w:p>
-      <w:r>
+        <w:t>'Cloudinary' is a 'namespace' but is used like a 'type'</w:t>
+      </w:r>
+    </w:p>
+    <w:p>
+      <w:pPr>
         <w:rPr>
           <w:u w:val="single"/>
         </w:rPr>
-        <w:t>Config:</w:t>
-      </w:r>
-      <w:r>
-        <w:t xml:space="preserve"> Trong Package Manager Console chạy lệnh:  </w:t>
-      </w:r>
-      <w:r>
-        <w:rPr>
-          <w:highlight w:val="yellow"/>
-        </w:rPr>
-        <w:t>Install-Package Microsoft.AspNet.Web.Optimization</w:t>
-      </w:r>
-    </w:p>
-    <w:p>
-      <w:pPr>
-        <w:pStyle w:val="Heading1"/>
-        <w:rPr>
-          <w:i/>
-          <w:color w:val="FF0000"/>
-          <w:sz w:val="22"/>
-          <w:szCs w:val="22"/>
-        </w:rPr>
-      </w:pPr>
-      <w:r>
-        <w:rPr>
-          <w:i/>
-          <w:color w:val="FF0000"/>
-          <w:sz w:val="22"/>
-          <w:szCs w:val="22"/>
-        </w:rPr>
-        <w:t xml:space="preserve">8. </w:t>
-      </w:r>
-      <w:r>
-        <w:rPr>
-          <w:i/>
-          <w:color w:val="FF0000"/>
-          <w:sz w:val="22"/>
-          <w:szCs w:val="22"/>
-        </w:rPr>
-        <w:t>WebMatrix</w:t>
-      </w:r>
-    </w:p>
-    <w:p>
+      </w:pPr>
       <w:r>
         <w:rPr>
           <w:u w:val="single"/>
         </w:rPr>
-        <w:t>Tên lỗi:</w:t>
-      </w:r>
-      <w:r>
-        <w:t xml:space="preserve"> </w:t>
-      </w:r>
-      <w:r>
-        <w:t xml:space="preserve">The type or namespace name 'WebMatrix' could not be found </w:t>
-      </w:r>
-    </w:p>
-    <w:p>
-      <w:pPr>
-        <w:rPr>
-          <w:u w:val="single"/>
-        </w:rPr>
-      </w:pPr>
-      <w:r>
-        <w:rPr>
-          <w:u w:val="single"/>
-        </w:rPr>
         <w:t xml:space="preserve">Config: </w:t>
       </w:r>
     </w:p>
     <w:p>
       <w:r>
-        <w:t>1. Click chuột phải vào Project =&gt; Add References  =&gt; Assemblies =&gt; Extensions</w:t>
-      </w:r>
-    </w:p>
-    <w:p>
-      <w:r>
-        <w:t>Cửa sổ hiện ra như sau:</w:t>
+        <w:t xml:space="preserve">1. </w:t>
+      </w:r>
+      <w:r>
+        <w:t>Click chuột phải vào project =&gt; Manage Nuget Package =&gt; All</w:t>
+      </w:r>
+    </w:p>
+    <w:p>
+      <w:r>
+        <w:t>2. Nếu package Cloudinary đang cài thì chọn Uninstall</w:t>
       </w:r>
     </w:p>
     <w:p>
@@ -1103,11 +964,12 @@
         <w:rPr>
           <w:noProof/>
         </w:rPr>
+        <w:lastRenderedPageBreak/>
         <w:drawing>
-          <wp:inline distT="0" distB="0" distL="0" distR="0">
-            <wp:extent cx="3162300" cy="2174757"/>
-            <wp:effectExtent l="0" t="0" r="0" b="0"/>
-            <wp:docPr id="3" name="Picture 3"/>
+          <wp:inline distT="0" distB="0" distL="0" distR="0" wp14:anchorId="6EB64A70" wp14:editId="6252A1D2">
+            <wp:extent cx="2432649" cy="1741511"/>
+            <wp:effectExtent l="0" t="0" r="6350" b="0"/>
+            <wp:docPr id="2" name="Picture 2"/>
             <wp:cNvGraphicFramePr>
               <a:graphicFrameLocks xmlns:a="http://schemas.openxmlformats.org/drawingml/2006/main" noChangeAspect="1"/>
             </wp:cNvGraphicFramePr>
@@ -1133,6 +995,180 @@
                   <pic:spPr>
                     <a:xfrm>
                       <a:off x="0" y="0"/>
+                      <a:ext cx="2435328" cy="1743429"/>
+                    </a:xfrm>
+                    <a:prstGeom prst="rect">
+                      <a:avLst/>
+                    </a:prstGeom>
+                  </pic:spPr>
+                </pic:pic>
+              </a:graphicData>
+            </a:graphic>
+          </wp:inline>
+        </w:drawing>
+      </w:r>
+    </w:p>
+    <w:p>
+      <w:pPr>
+        <w:pStyle w:val="Heading1"/>
+        <w:rPr>
+          <w:i/>
+          <w:color w:val="FF0000"/>
+          <w:sz w:val="22"/>
+          <w:szCs w:val="22"/>
+        </w:rPr>
+      </w:pPr>
+      <w:r>
+        <w:rPr>
+          <w:i/>
+          <w:color w:val="FF0000"/>
+          <w:sz w:val="22"/>
+          <w:szCs w:val="22"/>
+        </w:rPr>
+        <w:t>7. Optimization</w:t>
+      </w:r>
+    </w:p>
+    <w:p>
+      <w:pPr>
+        <w:rPr>
+          <w:highlight w:val="yellow"/>
+        </w:rPr>
+      </w:pPr>
+      <w:r>
+        <w:rPr>
+          <w:u w:val="single"/>
+        </w:rPr>
+        <w:t>Tên lỗi:</w:t>
+      </w:r>
+      <w:r>
+        <w:t xml:space="preserve"> </w:t>
+      </w:r>
+      <w:r>
+        <w:rPr>
+          <w:i/>
+          <w:color w:val="00B0F0"/>
+        </w:rPr>
+        <w:t>The type or namespace name 'Optimization' does not exist in the namespace 'System.Web'</w:t>
+      </w:r>
+    </w:p>
+    <w:p>
+      <w:r>
+        <w:rPr>
+          <w:u w:val="single"/>
+        </w:rPr>
+        <w:t>Config:</w:t>
+      </w:r>
+      <w:r>
+        <w:t xml:space="preserve"> Trong Package Manager Console chạy lệnh:  </w:t>
+      </w:r>
+      <w:r>
+        <w:rPr>
+          <w:highlight w:val="yellow"/>
+        </w:rPr>
+        <w:t>Install-Package Microsoft.AspNet.Web.Optimization</w:t>
+      </w:r>
+    </w:p>
+    <w:p>
+      <w:pPr>
+        <w:pStyle w:val="Heading1"/>
+        <w:rPr>
+          <w:i/>
+          <w:color w:val="FF0000"/>
+          <w:sz w:val="22"/>
+          <w:szCs w:val="22"/>
+        </w:rPr>
+      </w:pPr>
+      <w:r>
+        <w:rPr>
+          <w:i/>
+          <w:color w:val="FF0000"/>
+          <w:sz w:val="22"/>
+          <w:szCs w:val="22"/>
+        </w:rPr>
+        <w:t xml:space="preserve">8. </w:t>
+      </w:r>
+      <w:r>
+        <w:rPr>
+          <w:i/>
+          <w:color w:val="FF0000"/>
+          <w:sz w:val="22"/>
+          <w:szCs w:val="22"/>
+        </w:rPr>
+        <w:t>WebMatrix</w:t>
+      </w:r>
+    </w:p>
+    <w:p>
+      <w:r>
+        <w:rPr>
+          <w:u w:val="single"/>
+        </w:rPr>
+        <w:t>Tên lỗi:</w:t>
+      </w:r>
+      <w:r>
+        <w:t xml:space="preserve"> </w:t>
+      </w:r>
+      <w:r>
+        <w:t xml:space="preserve">The type or namespace name 'WebMatrix' could not be found </w:t>
+      </w:r>
+    </w:p>
+    <w:p>
+      <w:pPr>
+        <w:rPr>
+          <w:u w:val="single"/>
+        </w:rPr>
+      </w:pPr>
+      <w:r>
+        <w:rPr>
+          <w:u w:val="single"/>
+        </w:rPr>
+        <w:t xml:space="preserve">Config: </w:t>
+      </w:r>
+    </w:p>
+    <w:p>
+      <w:r>
+        <w:t>1. Click chuột phải vào Project =&gt; Add References  =&gt; Assemblies =&gt; Extensions</w:t>
+      </w:r>
+    </w:p>
+    <w:p>
+      <w:r>
+        <w:t>Cửa sổ hiện ra như sau:</w:t>
+      </w:r>
+    </w:p>
+    <w:p>
+      <w:r>
+        <w:rPr>
+          <w:noProof/>
+        </w:rPr>
+        <w:drawing>
+          <wp:inline distT="0" distB="0" distL="0" distR="0">
+            <wp:extent cx="3162300" cy="2174757"/>
+            <wp:effectExtent l="0" t="0" r="0" b="0"/>
+            <wp:docPr id="3" name="Picture 3"/>
+            <wp:cNvGraphicFramePr>
+              <a:graphicFrameLocks xmlns:a="http://schemas.openxmlformats.org/drawingml/2006/main" noChangeAspect="1"/>
+            </wp:cNvGraphicFramePr>
+            <a:graphic xmlns:a="http://schemas.openxmlformats.org/drawingml/2006/main">
+              <a:graphicData uri="http://schemas.openxmlformats.org/drawingml/2006/picture">
+                <pic:pic xmlns:pic="http://schemas.openxmlformats.org/drawingml/2006/picture">
+                  <pic:nvPicPr>
+                    <pic:cNvPr id="0" name="Capture.JPG"/>
+                    <pic:cNvPicPr/>
+                  </pic:nvPicPr>
+                  <pic:blipFill>
+                    <a:blip r:embed="rId8" cstate="print">
+                      <a:extLst>
+                        <a:ext uri="{28A0092B-C50C-407E-A947-70E740481C1C}">
+                          <a14:useLocalDpi xmlns:a14="http://schemas.microsoft.com/office/drawing/2010/main" val="0"/>
+                        </a:ext>
+                      </a:extLst>
+                    </a:blip>
+                    <a:stretch>
+                      <a:fillRect/>
+                    </a:stretch>
+                  </pic:blipFill>
+                  <pic:spPr>
+                    <a:xfrm>
+                      <a:off x="0" y="0"/>
                       <a:ext cx="3163283" cy="2175433"/>
                     </a:xfrm>
                     <a:prstGeom prst="rect">
@@ -1234,7 +1270,7 @@
                     <pic:cNvPicPr/>
                   </pic:nvPicPr>
                   <pic:blipFill>
-                    <a:blip r:embed="rId8">
+                    <a:blip r:embed="rId9">
                       <a:extLst>
                         <a:ext uri="{28A0092B-C50C-407E-A947-70E740481C1C}">
                           <a14:useLocalDpi xmlns:a14="http://schemas.microsoft.com/office/drawing/2010/main" val="0"/>
@@ -1317,7 +1353,7 @@
             <o:lock v:ext="edit" aspectratio="t"/>
           </v:shapetype>
           <v:shape id="_x0000_i1025" type="#_x0000_t75" style="width:468pt;height:301.5pt">
-            <v:imagedata r:id="rId9" o:title="14"/>
+            <v:imagedata r:id="rId10" o:title="14"/>
           </v:shape>
         </w:pict>
       </w:r>
@@ -1338,7 +1374,7 @@
       <w:r>
         <w:pict>
           <v:shape id="_x0000_i1026" type="#_x0000_t75" style="width:334.5pt;height:40.5pt">
-            <v:imagedata r:id="rId10" o:title="15"/>
+            <v:imagedata r:id="rId11" o:title="15"/>
           </v:shape>
         </w:pict>
       </w:r>
@@ -1377,8 +1413,6 @@
         </w:rPr>
         <w:t>Install-Package mongocsharpdriver</w:t>
       </w:r>
-      <w:bookmarkStart w:id="0" w:name="_GoBack"/>
-      <w:bookmarkEnd w:id="0"/>
     </w:p>
     <w:p/>
     <w:p>
@@ -1412,8 +1446,8 @@
 </file>
 
 <file path=word/numbering.xml><?xml version="1.0" encoding="utf-8"?>
-<w:numbering xmlns:wpc="http://schemas.microsoft.com/office/word/2010/wordprocessingCanvas" xmlns:cx="http://schemas.microsoft.com/office/drawing/2014/chartex" xmlns:cx1="http://schemas.microsoft.com/office/drawing/2015/9/8/chartex" xmlns:cx2="http://schemas.microsoft.com/office/drawing/2015/10/21/chartex" xmlns:cx3="http://schemas.microsoft.com/office/drawing/2016/5/9/chartex" xmlns:cx4="http://schemas.microsoft.com/office/drawing/2016/5/10/chartex" xmlns:cx5="http://schemas.microsoft.com/office/drawing/2016/5/11/chartex" xmlns:mc="http://schemas.openxmlformats.org/markup-compatibility/2006" xmlns:o="urn:schemas-microsoft-com:office:office" xmlns:r="http://schemas.openxmlformats.org/officeDocument/2006/relationships" xmlns:m="http://schemas.openxmlformats.org/officeDocument/2006/math" xmlns:v="urn:schemas-microsoft-com:vml" xmlns:wp14="http://schemas.microsoft.com/office/word/2010/wordprocessingDrawing" xmlns:wp="http://schemas.openxmlformats.org/drawingml/2006/wordprocessingDrawing" xmlns:w10="urn:schemas-microsoft-com:office:word" xmlns:w="http://schemas.openxmlformats.org/wordprocessingml/2006/main" xmlns:w14="http://schemas.microsoft.com/office/word/2010/wordml" xmlns:w15="http://schemas.microsoft.com/office/word/2012/wordml" xmlns:w16se="http://schemas.microsoft.com/office/word/2015/wordml/symex" xmlns:wpg="http://schemas.microsoft.com/office/word/2010/wordprocessingGroup" xmlns:wpi="http://schemas.microsoft.com/office/word/2010/wordprocessingInk" xmlns:wne="http://schemas.microsoft.com/office/word/2006/wordml" xmlns:wps="http://schemas.microsoft.com/office/word/2010/wordprocessingShape" mc:Ignorable="w14 w15 w16se wp14">
-  <w:abstractNum w:abstractNumId="0" w15:restartNumberingAfterBreak="0">
+<w:numbering xmlns:wpc="http://schemas.microsoft.com/office/word/2010/wordprocessingCanvas" xmlns:mc="http://schemas.openxmlformats.org/markup-compatibility/2006" xmlns:o="urn:schemas-microsoft-com:office:office" xmlns:r="http://schemas.openxmlformats.org/officeDocument/2006/relationships" xmlns:m="http://schemas.openxmlformats.org/officeDocument/2006/math" xmlns:v="urn:schemas-microsoft-com:vml" xmlns:wp14="http://schemas.microsoft.com/office/word/2010/wordprocessingDrawing" xmlns:wp="http://schemas.openxmlformats.org/drawingml/2006/wordprocessingDrawing" xmlns:w10="urn:schemas-microsoft-com:office:word" xmlns:w="http://schemas.openxmlformats.org/wordprocessingml/2006/main" xmlns:w14="http://schemas.microsoft.com/office/word/2010/wordml" xmlns:wpg="http://schemas.microsoft.com/office/word/2010/wordprocessingGroup" xmlns:wpi="http://schemas.microsoft.com/office/word/2010/wordprocessingInk" xmlns:wne="http://schemas.microsoft.com/office/word/2006/wordml" xmlns:wps="http://schemas.microsoft.com/office/word/2010/wordprocessingShape" mc:Ignorable="w14 wp14">
+  <w:abstractNum w:abstractNumId="0">
     <w:nsid w:val="1ABB2F02"/>
     <w:multiLevelType w:val="hybridMultilevel"/>
     <w:tmpl w:val="B9383E56"/>
@@ -1526,7 +1560,7 @@
       </w:rPr>
     </w:lvl>
   </w:abstractNum>
-  <w:abstractNum w:abstractNumId="1" w15:restartNumberingAfterBreak="0">
+  <w:abstractNum w:abstractNumId="1">
     <w:nsid w:val="1E19669D"/>
     <w:multiLevelType w:val="hybridMultilevel"/>
     <w:tmpl w:val="8876B21E"/>
@@ -1639,7 +1673,7 @@
       </w:rPr>
     </w:lvl>
   </w:abstractNum>
-  <w:abstractNum w:abstractNumId="2" w15:restartNumberingAfterBreak="0">
+  <w:abstractNum w:abstractNumId="2">
     <w:nsid w:val="28F57079"/>
     <w:multiLevelType w:val="hybridMultilevel"/>
     <w:tmpl w:val="4910776C"/>
@@ -1752,7 +1786,7 @@
       </w:rPr>
     </w:lvl>
   </w:abstractNum>
-  <w:abstractNum w:abstractNumId="3" w15:restartNumberingAfterBreak="0">
+  <w:abstractNum w:abstractNumId="3">
     <w:nsid w:val="31AB34CD"/>
     <w:multiLevelType w:val="hybridMultilevel"/>
     <w:tmpl w:val="8EE69246"/>
@@ -1865,7 +1899,7 @@
       </w:rPr>
     </w:lvl>
   </w:abstractNum>
-  <w:abstractNum w:abstractNumId="4" w15:restartNumberingAfterBreak="0">
+  <w:abstractNum w:abstractNumId="4">
     <w:nsid w:val="36BE66E3"/>
     <w:multiLevelType w:val="hybridMultilevel"/>
     <w:tmpl w:val="DAAA579C"/>
@@ -1978,7 +2012,7 @@
       </w:rPr>
     </w:lvl>
   </w:abstractNum>
-  <w:abstractNum w:abstractNumId="5" w15:restartNumberingAfterBreak="0">
+  <w:abstractNum w:abstractNumId="5">
     <w:nsid w:val="3CE27B58"/>
     <w:multiLevelType w:val="hybridMultilevel"/>
     <w:tmpl w:val="465CBC60"/>
@@ -2113,7 +2147,7 @@
 </file>
 
 <file path=word/styles.xml><?xml version="1.0" encoding="utf-8"?>
-<w:styles xmlns:mc="http://schemas.openxmlformats.org/markup-compatibility/2006" xmlns:r="http://schemas.openxmlformats.org/officeDocument/2006/relationships" xmlns:w="http://schemas.openxmlformats.org/wordprocessingml/2006/main" xmlns:w14="http://schemas.microsoft.com/office/word/2010/wordml" xmlns:w15="http://schemas.microsoft.com/office/word/2012/wordml" xmlns:w16se="http://schemas.microsoft.com/office/word/2015/wordml/symex" mc:Ignorable="w14 w15 w16se">
+<w:styles xmlns:mc="http://schemas.openxmlformats.org/markup-compatibility/2006" xmlns:r="http://schemas.openxmlformats.org/officeDocument/2006/relationships" xmlns:w="http://schemas.openxmlformats.org/wordprocessingml/2006/main" xmlns:w14="http://schemas.microsoft.com/office/word/2010/wordml" mc:Ignorable="w14">
   <w:docDefaults>
     <w:rPrDefault>
       <w:rPr>
@@ -2129,381 +2163,144 @@
       </w:pPr>
     </w:pPrDefault>
   </w:docDefaults>
-  <w:latentStyles w:defLockedState="0" w:defUIPriority="99" w:defSemiHidden="0" w:defUnhideWhenUsed="0" w:defQFormat="0" w:count="374">
-    <w:lsdException w:name="Normal" w:uiPriority="0" w:qFormat="1"/>
-    <w:lsdException w:name="heading 1" w:uiPriority="9" w:qFormat="1"/>
-    <w:lsdException w:name="heading 2" w:semiHidden="1" w:uiPriority="9" w:unhideWhenUsed="1" w:qFormat="1"/>
-    <w:lsdException w:name="heading 3" w:semiHidden="1" w:uiPriority="9" w:unhideWhenUsed="1" w:qFormat="1"/>
-    <w:lsdException w:name="heading 4" w:semiHidden="1" w:uiPriority="9" w:unhideWhenUsed="1" w:qFormat="1"/>
-    <w:lsdException w:name="heading 5" w:semiHidden="1" w:uiPriority="9" w:unhideWhenUsed="1" w:qFormat="1"/>
-    <w:lsdException w:name="heading 6" w:semiHidden="1" w:uiPriority="9" w:unhideWhenUsed="1" w:qFormat="1"/>
-    <w:lsdException w:name="heading 7" w:semiHidden="1" w:uiPriority="9" w:unhideWhenUsed="1" w:qFormat="1"/>
-    <w:lsdException w:name="heading 8" w:semiHidden="1" w:uiPriority="9" w:unhideWhenUsed="1" w:qFormat="1"/>
-    <w:lsdException w:name="heading 9" w:semiHidden="1" w:uiPriority="9" w:unhideWhenUsed="1" w:qFormat="1"/>
-    <w:lsdException w:name="index 1" w:semiHidden="1" w:unhideWhenUsed="1"/>
-    <w:lsdException w:name="index 2" w:semiHidden="1" w:unhideWhenUsed="1"/>
-    <w:lsdException w:name="index 3" w:semiHidden="1" w:unhideWhenUsed="1"/>
-    <w:lsdException w:name="index 4" w:semiHidden="1" w:unhideWhenUsed="1"/>
-    <w:lsdException w:name="index 5" w:semiHidden="1" w:unhideWhenUsed="1"/>
-    <w:lsdException w:name="index 6" w:semiHidden="1" w:unhideWhenUsed="1"/>
-    <w:lsdException w:name="index 7" w:semiHidden="1" w:unhideWhenUsed="1"/>
-    <w:lsdException w:name="index 8" w:semiHidden="1" w:unhideWhenUsed="1"/>
-    <w:lsdException w:name="index 9" w:semiHidden="1" w:unhideWhenUsed="1"/>
-    <w:lsdException w:name="toc 1" w:semiHidden="1" w:uiPriority="39" w:unhideWhenUsed="1"/>
-    <w:lsdException w:name="toc 2" w:semiHidden="1" w:uiPriority="39" w:unhideWhenUsed="1"/>
-    <w:lsdException w:name="toc 3" w:semiHidden="1" w:uiPriority="39" w:unhideWhenUsed="1"/>
-    <w:lsdException w:name="toc 4" w:semiHidden="1" w:uiPriority="39" w:unhideWhenUsed="1"/>
-    <w:lsdException w:name="toc 5" w:semiHidden="1" w:uiPriority="39" w:unhideWhenUsed="1"/>
-    <w:lsdException w:name="toc 6" w:semiHidden="1" w:uiPriority="39" w:unhideWhenUsed="1"/>
-    <w:lsdException w:name="toc 7" w:semiHidden="1" w:uiPriority="39" w:unhideWhenUsed="1"/>
-    <w:lsdException w:name="toc 8" w:semiHidden="1" w:uiPriority="39" w:unhideWhenUsed="1"/>
-    <w:lsdException w:name="toc 9" w:semiHidden="1" w:uiPriority="39" w:unhideWhenUsed="1"/>
-    <w:lsdException w:name="Normal Indent" w:semiHidden="1" w:unhideWhenUsed="1"/>
-    <w:lsdException w:name="footnote text" w:semiHidden="1" w:unhideWhenUsed="1"/>
-    <w:lsdException w:name="annotation text" w:semiHidden="1" w:unhideWhenUsed="1"/>
-    <w:lsdException w:name="header" w:semiHidden="1" w:unhideWhenUsed="1"/>
-    <w:lsdException w:name="footer" w:semiHidden="1" w:unhideWhenUsed="1"/>
-    <w:lsdException w:name="index heading" w:semiHidden="1" w:unhideWhenUsed="1"/>
-    <w:lsdException w:name="caption" w:semiHidden="1" w:uiPriority="35" w:unhideWhenUsed="1" w:qFormat="1"/>
-    <w:lsdException w:name="table of figures" w:semiHidden="1" w:unhideWhenUsed="1"/>
-    <w:lsdException w:name="envelope address" w:semiHidden="1" w:unhideWhenUsed="1"/>
-    <w:lsdException w:name="envelope return" w:semiHidden="1" w:unhideWhenUsed="1"/>
-    <w:lsdException w:name="footnote reference" w:semiHidden="1" w:unhideWhenUsed="1"/>
-    <w:lsdException w:name="annotation reference" w:semiHidden="1" w:unhideWhenUsed="1"/>
-    <w:lsdException w:name="line number" w:semiHidden="1" w:unhideWhenUsed="1"/>
-    <w:lsdException w:name="page number" w:semiHidden="1" w:unhideWhenUsed="1"/>
-    <w:lsdException w:name="endnote reference" w:semiHidden="1" w:unhideWhenUsed="1"/>
-    <w:lsdException w:name="endnote text" w:semiHidden="1" w:unhideWhenUsed="1"/>
-    <w:lsdException w:name="table of authorities" w:semiHidden="1" w:unhideWhenUsed="1"/>
-    <w:lsdException w:name="macro" w:semiHidden="1" w:unhideWhenUsed="1"/>
-    <w:lsdException w:name="toa heading" w:semiHidden="1" w:unhideWhenUsed="1"/>
-    <w:lsdException w:name="List" w:semiHidden="1" w:unhideWhenUsed="1"/>
-    <w:lsdException w:name="List Bullet" w:semiHidden="1" w:unhideWhenUsed="1"/>
-    <w:lsdException w:name="List Number" w:semiHidden="1" w:unhideWhenUsed="1"/>
-    <w:lsdException w:name="List 2" w:semiHidden="1" w:unhideWhenUsed="1"/>
-    <w:lsdException w:name="List 3" w:semiHidden="1" w:unhideWhenUsed="1"/>
-    <w:lsdException w:name="List 4" w:semiHidden="1" w:unhideWhenUsed="1"/>
-    <w:lsdException w:name="List 5" w:semiHidden="1" w:unhideWhenUsed="1"/>
-    <w:lsdException w:name="List Bullet 2" w:semiHidden="1" w:unhideWhenUsed="1"/>
-    <w:lsdException w:name="List Bullet 3" w:semiHidden="1" w:unhideWhenUsed="1"/>
-    <w:lsdException w:name="List Bullet 4" w:semiHidden="1" w:unhideWhenUsed="1"/>
-    <w:lsdException w:name="List Bullet 5" w:semiHidden="1" w:unhideWhenUsed="1"/>
-    <w:lsdException w:name="List Number 2" w:semiHidden="1" w:unhideWhenUsed="1"/>
-    <w:lsdException w:name="List Number 3" w:semiHidden="1" w:unhideWhenUsed="1"/>
-    <w:lsdException w:name="List Number 4" w:semiHidden="1" w:unhideWhenUsed="1"/>
-    <w:lsdException w:name="List Number 5" w:semiHidden="1" w:unhideWhenUsed="1"/>
-    <w:lsdException w:name="Title" w:uiPriority="10" w:qFormat="1"/>
-    <w:lsdException w:name="Closing" w:semiHidden="1" w:unhideWhenUsed="1"/>
-    <w:lsdException w:name="Signature" w:semiHidden="1" w:unhideWhenUsed="1"/>
-    <w:lsdException w:name="Default Paragraph Font" w:semiHidden="1" w:uiPriority="1" w:unhideWhenUsed="1"/>
-    <w:lsdException w:name="Body Text" w:semiHidden="1" w:unhideWhenUsed="1"/>
-    <w:lsdException w:name="Body Text Indent" w:semiHidden="1" w:unhideWhenUsed="1"/>
-    <w:lsdException w:name="List Continue" w:semiHidden="1" w:unhideWhenUsed="1"/>
-    <w:lsdException w:name="List Continue 2" w:semiHidden="1" w:unhideWhenUsed="1"/>
-    <w:lsdException w:name="List Continue 3" w:semiHidden="1" w:unhideWhenUsed="1"/>
-    <w:lsdException w:name="List Continue 4" w:semiHidden="1" w:unhideWhenUsed="1"/>
-    <w:lsdException w:name="List Continue 5" w:semiHidden="1" w:unhideWhenUsed="1"/>
-    <w:lsdException w:name="Message Header" w:semiHidden="1" w:unhideWhenUsed="1"/>
-    <w:lsdException w:name="Subtitle" w:uiPriority="11" w:qFormat="1"/>
-    <w:lsdException w:name="Salutation" w:semiHidden="1" w:unhideWhenUsed="1"/>
-    <w:lsdException w:name="Date" w:semiHidden="1" w:unhideWhenUsed="1"/>
-    <w:lsdException w:name="Body Text First Indent" w:semiHidden="1" w:unhideWhenUsed="1"/>
-    <w:lsdException w:name="Body Text First Indent 2" w:semiHidden="1" w:unhideWhenUsed="1"/>
-    <w:lsdException w:name="Note Heading" w:semiHidden="1" w:unhideWhenUsed="1"/>
-    <w:lsdException w:name="Body Text 2" w:semiHidden="1" w:unhideWhenUsed="1"/>
-    <w:lsdException w:name="Body Text 3" w:semiHidden="1" w:unhideWhenUsed="1"/>
-    <w:lsdException w:name="Body Text Indent 2" w:semiHidden="1" w:unhideWhenUsed="1"/>
-    <w:lsdException w:name="Body Text Indent 3" w:semiHidden="1" w:unhideWhenUsed="1"/>
-    <w:lsdException w:name="Block Text" w:semiHidden="1" w:unhideWhenUsed="1"/>
-    <w:lsdException w:name="Hyperlink" w:semiHidden="1" w:unhideWhenUsed="1"/>
-    <w:lsdException w:name="FollowedHyperlink" w:semiHidden="1" w:unhideWhenUsed="1"/>
-    <w:lsdException w:name="Strong" w:uiPriority="22" w:qFormat="1"/>
-    <w:lsdException w:name="Emphasis" w:uiPriority="20" w:qFormat="1"/>
-    <w:lsdException w:name="Document Map" w:semiHidden="1" w:unhideWhenUsed="1"/>
-    <w:lsdException w:name="Plain Text" w:semiHidden="1" w:unhideWhenUsed="1"/>
-    <w:lsdException w:name="E-mail Signature" w:semiHidden="1" w:unhideWhenUsed="1"/>
-    <w:lsdException w:name="HTML Top of Form" w:semiHidden="1" w:unhideWhenUsed="1"/>
-    <w:lsdException w:name="HTML Bottom of Form" w:semiHidden="1" w:unhideWhenUsed="1"/>
-    <w:lsdException w:name="Normal (Web)" w:semiHidden="1" w:unhideWhenUsed="1"/>
-    <w:lsdException w:name="HTML Acronym" w:semiHidden="1" w:unhideWhenUsed="1"/>
-    <w:lsdException w:name="HTML Address" w:semiHidden="1" w:unhideWhenUsed="1"/>
-    <w:lsdException w:name="HTML Cite" w:semiHidden="1" w:unhideWhenUsed="1"/>
-    <w:lsdException w:name="HTML Code" w:semiHidden="1" w:unhideWhenUsed="1"/>
-    <w:lsdException w:name="HTML Definition" w:semiHidden="1" w:unhideWhenUsed="1"/>
-    <w:lsdException w:name="HTML Keyboard" w:semiHidden="1" w:unhideWhenUsed="1"/>
-    <w:lsdException w:name="HTML Preformatted" w:semiHidden="1" w:unhideWhenUsed="1"/>
-    <w:lsdException w:name="HTML Sample" w:semiHidden="1" w:unhideWhenUsed="1"/>
-    <w:lsdException w:name="HTML Typewriter" w:semiHidden="1" w:unhideWhenUsed="1"/>
-    <w:lsdException w:name="HTML Variable" w:semiHidden="1" w:unhideWhenUsed="1"/>
-    <w:lsdException w:name="Normal Table" w:semiHidden="1" w:unhideWhenUsed="1"/>
-    <w:lsdException w:name="annotation subject" w:semiHidden="1" w:unhideWhenUsed="1"/>
-    <w:lsdException w:name="No List" w:semiHidden="1" w:unhideWhenUsed="1"/>
-    <w:lsdException w:name="Outline List 1" w:semiHidden="1" w:unhideWhenUsed="1"/>
-    <w:lsdException w:name="Outline List 2" w:semiHidden="1" w:unhideWhenUsed="1"/>
-    <w:lsdException w:name="Outline List 3" w:semiHidden="1" w:unhideWhenUsed="1"/>
-    <w:lsdException w:name="Table Simple 1" w:semiHidden="1" w:unhideWhenUsed="1"/>
-    <w:lsdException w:name="Table Simple 2" w:semiHidden="1" w:unhideWhenUsed="1"/>
-    <w:lsdException w:name="Table Simple 3" w:semiHidden="1" w:unhideWhenUsed="1"/>
-    <w:lsdException w:name="Table Classic 1" w:semiHidden="1" w:unhideWhenUsed="1"/>
-    <w:lsdException w:name="Table Classic 2" w:semiHidden="1" w:unhideWhenUsed="1"/>
-    <w:lsdException w:name="Table Classic 3" w:semiHidden="1" w:unhideWhenUsed="1"/>
-    <w:lsdException w:name="Table Classic 4" w:semiHidden="1" w:unhideWhenUsed="1"/>
-    <w:lsdException w:name="Table Colorful 1" w:semiHidden="1" w:unhideWhenUsed="1"/>
-    <w:lsdException w:name="Table Colorful 2" w:semiHidden="1" w:unhideWhenUsed="1"/>
-    <w:lsdException w:name="Table Colorful 3" w:semiHidden="1" w:unhideWhenUsed="1"/>
-    <w:lsdException w:name="Table Columns 1" w:semiHidden="1" w:unhideWhenUsed="1"/>
-    <w:lsdException w:name="Table Columns 2" w:semiHidden="1" w:unhideWhenUsed="1"/>
-    <w:lsdException w:name="Table Columns 3" w:semiHidden="1" w:unhideWhenUsed="1"/>
-    <w:lsdException w:name="Table Columns 4" w:semiHidden="1" w:unhideWhenUsed="1"/>
-    <w:lsdException w:name="Table Columns 5" w:semiHidden="1" w:unhideWhenUsed="1"/>
-    <w:lsdException w:name="Table Grid 1" w:semiHidden="1" w:unhideWhenUsed="1"/>
-    <w:lsdException w:name="Table Grid 2" w:semiHidden="1" w:unhideWhenUsed="1"/>
-    <w:lsdException w:name="Table Grid 3" w:semiHidden="1" w:unhideWhenUsed="1"/>
-    <w:lsdException w:name="Table Grid 4" w:semiHidden="1" w:unhideWhenUsed="1"/>
-    <w:lsdException w:name="Table Grid 5" w:semiHidden="1" w:unhideWhenUsed="1"/>
-    <w:lsdException w:name="Table Grid 6" w:semiHidden="1" w:unhideWhenUsed="1"/>
-    <w:lsdException w:name="Table Grid 7" w:semiHidden="1" w:unhideWhenUsed="1"/>
-    <w:lsdException w:name="Table Grid 8" w:semiHidden="1" w:unhideWhenUsed="1"/>
-    <w:lsdException w:name="Table List 1" w:semiHidden="1" w:unhideWhenUsed="1"/>
-    <w:lsdException w:name="Table List 2" w:semiHidden="1" w:unhideWhenUsed="1"/>
-    <w:lsdException w:name="Table List 3" w:semiHidden="1" w:unhideWhenUsed="1"/>
-    <w:lsdException w:name="Table List 4" w:semiHidden="1" w:unhideWhenUsed="1"/>
-    <w:lsdException w:name="Table List 5" w:semiHidden="1" w:unhideWhenUsed="1"/>
-    <w:lsdException w:name="Table List 6" w:semiHidden="1" w:unhideWhenUsed="1"/>
-    <w:lsdException w:name="Table List 7" w:semiHidden="1" w:unhideWhenUsed="1"/>
-    <w:lsdException w:name="Table List 8" w:semiHidden="1" w:unhideWhenUsed="1"/>
-    <w:lsdException w:name="Table 3D effects 1" w:semiHidden="1" w:unhideWhenUsed="1"/>
-    <w:lsdException w:name="Table 3D effects 2" w:semiHidden="1" w:unhideWhenUsed="1"/>
-    <w:lsdException w:name="Table 3D effects 3" w:semiHidden="1" w:unhideWhenUsed="1"/>
-    <w:lsdException w:name="Table Contemporary" w:semiHidden="1" w:unhideWhenUsed="1"/>
-    <w:lsdException w:name="Table Elegant" w:semiHidden="1" w:unhideWhenUsed="1"/>
-    <w:lsdException w:name="Table Professional" w:semiHidden="1" w:unhideWhenUsed="1"/>
-    <w:lsdException w:name="Table Subtle 1" w:semiHidden="1" w:unhideWhenUsed="1"/>
-    <w:lsdException w:name="Table Subtle 2" w:semiHidden="1" w:unhideWhenUsed="1"/>
-    <w:lsdException w:name="Table Web 1" w:semiHidden="1" w:unhideWhenUsed="1"/>
-    <w:lsdException w:name="Table Web 2" w:semiHidden="1" w:unhideWhenUsed="1"/>
-    <w:lsdException w:name="Table Web 3" w:semiHidden="1" w:unhideWhenUsed="1"/>
-    <w:lsdException w:name="Balloon Text" w:semiHidden="1" w:unhideWhenUsed="1"/>
-    <w:lsdException w:name="Table Grid" w:uiPriority="59"/>
-    <w:lsdException w:name="Table Theme" w:semiHidden="1" w:unhideWhenUsed="1"/>
-    <w:lsdException w:name="Placeholder Text" w:semiHidden="1"/>
-    <w:lsdException w:name="No Spacing" w:uiPriority="1" w:qFormat="1"/>
-    <w:lsdException w:name="Light Shading" w:uiPriority="60"/>
-    <w:lsdException w:name="Light List" w:uiPriority="61"/>
-    <w:lsdException w:name="Light Grid" w:uiPriority="62"/>
-    <w:lsdException w:name="Medium Shading 1" w:uiPriority="63"/>
-    <w:lsdException w:name="Medium Shading 2" w:uiPriority="64"/>
-    <w:lsdException w:name="Medium List 1" w:uiPriority="65"/>
-    <w:lsdException w:name="Medium List 2" w:uiPriority="66"/>
-    <w:lsdException w:name="Medium Grid 1" w:uiPriority="67"/>
-    <w:lsdException w:name="Medium Grid 2" w:uiPriority="68"/>
-    <w:lsdException w:name="Medium Grid 3" w:uiPriority="69"/>
-    <w:lsdException w:name="Dark List" w:uiPriority="70"/>
-    <w:lsdException w:name="Colorful Shading" w:uiPriority="71"/>
-    <w:lsdException w:name="Colorful List" w:uiPriority="72"/>
-    <w:lsdException w:name="Colorful Grid" w:uiPriority="73"/>
-    <w:lsdException w:name="Light Shading Accent 1" w:uiPriority="60"/>
-    <w:lsdException w:name="Light List Accent 1" w:uiPriority="61"/>
-    <w:lsdException w:name="Light Grid Accent 1" w:uiPriority="62"/>
-    <w:lsdException w:name="Medium Shading 1 Accent 1" w:uiPriority="63"/>
-    <w:lsdException w:name="Medium Shading 2 Accent 1" w:uiPriority="64"/>
-    <w:lsdException w:name="Medium List 1 Accent 1" w:uiPriority="65"/>
-    <w:lsdException w:name="Revision" w:semiHidden="1"/>
-    <w:lsdException w:name="List Paragraph" w:uiPriority="34" w:qFormat="1"/>
-    <w:lsdException w:name="Quote" w:uiPriority="29" w:qFormat="1"/>
-    <w:lsdException w:name="Intense Quote" w:uiPriority="30" w:qFormat="1"/>
-    <w:lsdException w:name="Medium List 2 Accent 1" w:uiPriority="66"/>
-    <w:lsdException w:name="Medium Grid 1 Accent 1" w:uiPriority="67"/>
-    <w:lsdException w:name="Medium Grid 2 Accent 1" w:uiPriority="68"/>
-    <w:lsdException w:name="Medium Grid 3 Accent 1" w:uiPriority="69"/>
-    <w:lsdException w:name="Dark List Accent 1" w:uiPriority="70"/>
-    <w:lsdException w:name="Colorful Shading Accent 1" w:uiPriority="71"/>
-    <w:lsdException w:name="Colorful List Accent 1" w:uiPriority="72"/>
-    <w:lsdException w:name="Colorful Grid Accent 1" w:uiPriority="73"/>
-    <w:lsdException w:name="Light Shading Accent 2" w:uiPriority="60"/>
-    <w:lsdException w:name="Light List Accent 2" w:uiPriority="61"/>
-    <w:lsdException w:name="Light Grid Accent 2" w:uiPriority="62"/>
-    <w:lsdException w:name="Medium Shading 1 Accent 2" w:uiPriority="63"/>
-    <w:lsdException w:name="Medium Shading 2 Accent 2" w:uiPriority="64"/>
-    <w:lsdException w:name="Medium List 1 Accent 2" w:uiPriority="65"/>
-    <w:lsdException w:name="Medium List 2 Accent 2" w:uiPriority="66"/>
-    <w:lsdException w:name="Medium Grid 1 Accent 2" w:uiPriority="67"/>
-    <w:lsdException w:name="Medium Grid 2 Accent 2" w:uiPriority="68"/>
-    <w:lsdException w:name="Medium Grid 3 Accent 2" w:uiPriority="69"/>
-    <w:lsdException w:name="Dark List Accent 2" w:uiPriority="70"/>
-    <w:lsdException w:name="Colorful Shading Accent 2" w:uiPriority="71"/>
-    <w:lsdException w:name="Colorful List Accent 2" w:uiPriority="72"/>
-    <w:lsdException w:name="Colorful Grid Accent 2" w:uiPriority="73"/>
-    <w:lsdException w:name="Light Shading Accent 3" w:uiPriority="60"/>
-    <w:lsdException w:name="Light List Accent 3" w:uiPriority="61"/>
-    <w:lsdException w:name="Light Grid Accent 3" w:uiPriority="62"/>
-    <w:lsdException w:name="Medium Shading 1 Accent 3" w:uiPriority="63"/>
-    <w:lsdException w:name="Medium Shading 2 Accent 3" w:uiPriority="64"/>
-    <w:lsdException w:name="Medium List 1 Accent 3" w:uiPriority="65"/>
-    <w:lsdException w:name="Medium List 2 Accent 3" w:uiPriority="66"/>
-    <w:lsdException w:name="Medium Grid 1 Accent 3" w:uiPriority="67"/>
-    <w:lsdException w:name="Medium Grid 2 Accent 3" w:uiPriority="68"/>
-    <w:lsdException w:name="Medium Grid 3 Accent 3" w:uiPriority="69"/>
-    <w:lsdException w:name="Dark List Accent 3" w:uiPriority="70"/>
-    <w:lsdException w:name="Colorful Shading Accent 3" w:uiPriority="71"/>
-    <w:lsdException w:name="Colorful List Accent 3" w:uiPriority="72"/>
-    <w:lsdException w:name="Colorful Grid Accent 3" w:uiPriority="73"/>
-    <w:lsdException w:name="Light Shading Accent 4" w:uiPriority="60"/>
-    <w:lsdException w:name="Light List Accent 4" w:uiPriority="61"/>
-    <w:lsdException w:name="Light Grid Accent 4" w:uiPriority="62"/>
-    <w:lsdException w:name="Medium Shading 1 Accent 4" w:uiPriority="63"/>
-    <w:lsdException w:name="Medium Shading 2 Accent 4" w:uiPriority="64"/>
-    <w:lsdException w:name="Medium List 1 Accent 4" w:uiPriority="65"/>
-    <w:lsdException w:name="Medium List 2 Accent 4" w:uiPriority="66"/>
-    <w:lsdException w:name="Medium Grid 1 Accent 4" w:uiPriority="67"/>
-    <w:lsdException w:name="Medium Grid 2 Accent 4" w:uiPriority="68"/>
-    <w:lsdException w:name="Medium Grid 3 Accent 4" w:uiPriority="69"/>
-    <w:lsdException w:name="Dark List Accent 4" w:uiPriority="70"/>
-    <w:lsdException w:name="Colorful Shading Accent 4" w:uiPriority="71"/>
-    <w:lsdException w:name="Colorful List Accent 4" w:uiPriority="72"/>
-    <w:lsdException w:name="Colorful Grid Accent 4" w:uiPriority="73"/>
-    <w:lsdException w:name="Light Shading Accent 5" w:uiPriority="60"/>
-    <w:lsdException w:name="Light List Accent 5" w:uiPriority="61"/>
-    <w:lsdException w:name="Light Grid Accent 5" w:uiPriority="62"/>
-    <w:lsdException w:name="Medium Shading 1 Accent 5" w:uiPriority="63"/>
-    <w:lsdException w:name="Medium Shading 2 Accent 5" w:uiPriority="64"/>
-    <w:lsdException w:name="Medium List 1 Accent 5" w:uiPriority="65"/>
-    <w:lsdException w:name="Medium List 2 Accent 5" w:uiPriority="66"/>
-    <w:lsdException w:name="Medium Grid 1 Accent 5" w:uiPriority="67"/>
-    <w:lsdException w:name="Medium Grid 2 Accent 5" w:uiPriority="68"/>
-    <w:lsdException w:name="Medium Grid 3 Accent 5" w:uiPriority="69"/>
-    <w:lsdException w:name="Dark List Accent 5" w:uiPriority="70"/>
-    <w:lsdException w:name="Colorful Shading Accent 5" w:uiPriority="71"/>
-    <w:lsdException w:name="Colorful List Accent 5" w:uiPriority="72"/>
-    <w:lsdException w:name="Colorful Grid Accent 5" w:uiPriority="73"/>
-    <w:lsdException w:name="Light Shading Accent 6" w:uiPriority="60"/>
-    <w:lsdException w:name="Light List Accent 6" w:uiPriority="61"/>
-    <w:lsdException w:name="Light Grid Accent 6" w:uiPriority="62"/>
-    <w:lsdException w:name="Medium Shading 1 Accent 6" w:uiPriority="63"/>
-    <w:lsdException w:name="Medium Shading 2 Accent 6" w:uiPriority="64"/>
-    <w:lsdException w:name="Medium List 1 Accent 6" w:uiPriority="65"/>
-    <w:lsdException w:name="Medium List 2 Accent 6" w:uiPriority="66"/>
-    <w:lsdException w:name="Medium Grid 1 Accent 6" w:uiPriority="67"/>
-    <w:lsdException w:name="Medium Grid 2 Accent 6" w:uiPriority="68"/>
-    <w:lsdException w:name="Medium Grid 3 Accent 6" w:uiPriority="69"/>
-    <w:lsdException w:name="Dark List Accent 6" w:uiPriority="70"/>
-    <w:lsdException w:name="Colorful Shading Accent 6" w:uiPriority="71"/>
-    <w:lsdException w:name="Colorful List Accent 6" w:uiPriority="72"/>
-    <w:lsdException w:name="Colorful Grid Accent 6" w:uiPriority="73"/>
-    <w:lsdException w:name="Subtle Emphasis" w:uiPriority="19" w:qFormat="1"/>
-    <w:lsdException w:name="Intense Emphasis" w:uiPriority="21" w:qFormat="1"/>
-    <w:lsdException w:name="Subtle Reference" w:uiPriority="31" w:qFormat="1"/>
-    <w:lsdException w:name="Intense Reference" w:uiPriority="32" w:qFormat="1"/>
-    <w:lsdException w:name="Book Title" w:uiPriority="33" w:qFormat="1"/>
-    <w:lsdException w:name="Bibliography" w:semiHidden="1" w:uiPriority="37" w:unhideWhenUsed="1"/>
-    <w:lsdException w:name="TOC Heading" w:semiHidden="1" w:uiPriority="39" w:unhideWhenUsed="1" w:qFormat="1"/>
-    <w:lsdException w:name="Plain Table 1" w:uiPriority="41"/>
-    <w:lsdException w:name="Plain Table 2" w:uiPriority="42"/>
-    <w:lsdException w:name="Plain Table 3" w:uiPriority="43"/>
-    <w:lsdException w:name="Plain Table 4" w:uiPriority="44"/>
-    <w:lsdException w:name="Plain Table 5" w:uiPriority="45"/>
-    <w:lsdException w:name="Grid Table Light" w:uiPriority="40"/>
-    <w:lsdException w:name="Grid Table 1 Light" w:uiPriority="46"/>
-    <w:lsdException w:name="Grid Table 2" w:uiPriority="47"/>
-    <w:lsdException w:name="Grid Table 3" w:uiPriority="48"/>
-    <w:lsdException w:name="Grid Table 4" w:uiPriority="49"/>
-    <w:lsdException w:name="Grid Table 5 Dark" w:uiPriority="50"/>
-    <w:lsdException w:name="Grid Table 6 Colorful" w:uiPriority="51"/>
-    <w:lsdException w:name="Grid Table 7 Colorful" w:uiPriority="52"/>
-    <w:lsdException w:name="Grid Table 1 Light Accent 1" w:uiPriority="46"/>
-    <w:lsdException w:name="Grid Table 2 Accent 1" w:uiPriority="47"/>
-    <w:lsdException w:name="Grid Table 3 Accent 1" w:uiPriority="48"/>
-    <w:lsdException w:name="Grid Table 4 Accent 1" w:uiPriority="49"/>
-    <w:lsdException w:name="Grid Table 5 Dark Accent 1" w:uiPriority="50"/>
-    <w:lsdException w:name="Grid Table 6 Colorful Accent 1" w:uiPriority="51"/>
-    <w:lsdException w:name="Grid Table 7 Colorful Accent 1" w:uiPriority="52"/>
-    <w:lsdException w:name="Grid Table 1 Light Accent 2" w:uiPriority="46"/>
-    <w:lsdException w:name="Grid Table 2 Accent 2" w:uiPriority="47"/>
-    <w:lsdException w:name="Grid Table 3 Accent 2" w:uiPriority="48"/>
-    <w:lsdException w:name="Grid Table 4 Accent 2" w:uiPriority="49"/>
-    <w:lsdException w:name="Grid Table 5 Dark Accent 2" w:uiPriority="50"/>
-    <w:lsdException w:name="Grid Table 6 Colorful Accent 2" w:uiPriority="51"/>
-    <w:lsdException w:name="Grid Table 7 Colorful Accent 2" w:uiPriority="52"/>
-    <w:lsdException w:name="Grid Table 1 Light Accent 3" w:uiPriority="46"/>
-    <w:lsdException w:name="Grid Table 2 Accent 3" w:uiPriority="47"/>
-    <w:lsdException w:name="Grid Table 3 Accent 3" w:uiPriority="48"/>
-    <w:lsdException w:name="Grid Table 4 Accent 3" w:uiPriority="49"/>
-    <w:lsdException w:name="Grid Table 5 Dark Accent 3" w:uiPriority="50"/>
-    <w:lsdException w:name="Grid Table 6 Colorful Accent 3" w:uiPriority="51"/>
-    <w:lsdException w:name="Grid Table 7 Colorful Accent 3" w:uiPriority="52"/>
-    <w:lsdException w:name="Grid Table 1 Light Accent 4" w:uiPriority="46"/>
-    <w:lsdException w:name="Grid Table 2 Accent 4" w:uiPriority="47"/>
-    <w:lsdException w:name="Grid Table 3 Accent 4" w:uiPriority="48"/>
-    <w:lsdException w:name="Grid Table 4 Accent 4" w:uiPriority="49"/>
-    <w:lsdException w:name="Grid Table 5 Dark Accent 4" w:uiPriority="50"/>
-    <w:lsdException w:name="Grid Table 6 Colorful Accent 4" w:uiPriority="51"/>
-    <w:lsdException w:name="Grid Table 7 Colorful Accent 4" w:uiPriority="52"/>
-    <w:lsdException w:name="Grid Table 1 Light Accent 5" w:uiPriority="46"/>
-    <w:lsdException w:name="Grid Table 2 Accent 5" w:uiPriority="47"/>
-    <w:lsdException w:name="Grid Table 3 Accent 5" w:uiPriority="48"/>
-    <w:lsdException w:name="Grid Table 4 Accent 5" w:uiPriority="49"/>
-    <w:lsdException w:name="Grid Table 5 Dark Accent 5" w:uiPriority="50"/>
-    <w:lsdException w:name="Grid Table 6 Colorful Accent 5" w:uiPriority="51"/>
-    <w:lsdException w:name="Grid Table 7 Colorful Accent 5" w:uiPriority="52"/>
-    <w:lsdException w:name="Grid Table 1 Light Accent 6" w:uiPriority="46"/>
-    <w:lsdException w:name="Grid Table 2 Accent 6" w:uiPriority="47"/>
-    <w:lsdException w:name="Grid Table 3 Accent 6" w:uiPriority="48"/>
-    <w:lsdException w:name="Grid Table 4 Accent 6" w:uiPriority="49"/>
-    <w:lsdException w:name="Grid Table 5 Dark Accent 6" w:uiPriority="50"/>
-    <w:lsdException w:name="Grid Table 6 Colorful Accent 6" w:uiPriority="51"/>
-    <w:lsdException w:name="Grid Table 7 Colorful Accent 6" w:uiPriority="52"/>
-    <w:lsdException w:name="List Table 1 Light" w:uiPriority="46"/>
-    <w:lsdException w:name="List Table 2" w:uiPriority="47"/>
-    <w:lsdException w:name="List Table 3" w:uiPriority="48"/>
-    <w:lsdException w:name="List Table 4" w:uiPriority="49"/>
-    <w:lsdException w:name="List Table 5 Dark" w:uiPriority="50"/>
-    <w:lsdException w:name="List Table 6 Colorful" w:uiPriority="51"/>
-    <w:lsdException w:name="List Table 7 Colorful" w:uiPriority="52"/>
-    <w:lsdException w:name="List Table 1 Light Accent 1" w:uiPriority="46"/>
-    <w:lsdException w:name="List Table 2 Accent 1" w:uiPriority="47"/>
-    <w:lsdException w:name="List Table 3 Accent 1" w:uiPriority="48"/>
-    <w:lsdException w:name="List Table 4 Accent 1" w:uiPriority="49"/>
-    <w:lsdException w:name="List Table 5 Dark Accent 1" w:uiPriority="50"/>
-    <w:lsdException w:name="List Table 6 Colorful Accent 1" w:uiPriority="51"/>
-    <w:lsdException w:name="List Table 7 Colorful Accent 1" w:uiPriority="52"/>
-    <w:lsdException w:name="List Table 1 Light Accent 2" w:uiPriority="46"/>
-    <w:lsdException w:name="List Table 2 Accent 2" w:uiPriority="47"/>
-    <w:lsdException w:name="List Table 3 Accent 2" w:uiPriority="48"/>
-    <w:lsdException w:name="List Table 4 Accent 2" w:uiPriority="49"/>
-    <w:lsdException w:name="List Table 5 Dark Accent 2" w:uiPriority="50"/>
-    <w:lsdException w:name="List Table 6 Colorful Accent 2" w:uiPriority="51"/>
-    <w:lsdException w:name="List Table 7 Colorful Accent 2" w:uiPriority="52"/>
-    <w:lsdException w:name="List Table 1 Light Accent 3" w:uiPriority="46"/>
-    <w:lsdException w:name="List Table 2 Accent 3" w:uiPriority="47"/>
-    <w:lsdException w:name="List Table 3 Accent 3" w:uiPriority="48"/>
-    <w:lsdException w:name="List Table 4 Accent 3" w:uiPriority="49"/>
-    <w:lsdException w:name="List Table 5 Dark Accent 3" w:uiPriority="50"/>
-    <w:lsdException w:name="List Table 6 Colorful Accent 3" w:uiPriority="51"/>
-    <w:lsdException w:name="List Table 7 Colorful Accent 3" w:uiPriority="52"/>
-    <w:lsdException w:name="List Table 1 Light Accent 4" w:uiPriority="46"/>
-    <w:lsdException w:name="List Table 2 Accent 4" w:uiPriority="47"/>
-    <w:lsdException w:name="List Table 3 Accent 4" w:uiPriority="48"/>
-    <w:lsdException w:name="List Table 4 Accent 4" w:uiPriority="49"/>
-    <w:lsdException w:name="List Table 5 Dark Accent 4" w:uiPriority="50"/>
-    <w:lsdException w:name="List Table 6 Colorful Accent 4" w:uiPriority="51"/>
-    <w:lsdException w:name="List Table 7 Colorful Accent 4" w:uiPriority="52"/>
-    <w:lsdException w:name="List Table 1 Light Accent 5" w:uiPriority="46"/>
-    <w:lsdException w:name="List Table 2 Accent 5" w:uiPriority="47"/>
-    <w:lsdException w:name="List Table 3 Accent 5" w:uiPriority="48"/>
-    <w:lsdException w:name="List Table 4 Accent 5" w:uiPriority="49"/>
-    <w:lsdException w:name="List Table 5 Dark Accent 5" w:uiPriority="50"/>
-    <w:lsdException w:name="List Table 6 Colorful Accent 5" w:uiPriority="51"/>
-    <w:lsdException w:name="List Table 7 Colorful Accent 5" w:uiPriority="52"/>
-    <w:lsdException w:name="List Table 1 Light Accent 6" w:uiPriority="46"/>
-    <w:lsdException w:name="List Table 2 Accent 6" w:uiPriority="47"/>
-    <w:lsdException w:name="List Table 3 Accent 6" w:uiPriority="48"/>
-    <w:lsdException w:name="List Table 4 Accent 6" w:uiPriority="49"/>
-    <w:lsdException w:name="List Table 5 Dark Accent 6" w:uiPriority="50"/>
-    <w:lsdException w:name="List Table 6 Colorful Accent 6" w:uiPriority="51"/>
-    <w:lsdException w:name="List Table 7 Colorful Accent 6" w:uiPriority="52"/>
-    <w:lsdException w:name="Mention" w:semiHidden="1" w:unhideWhenUsed="1"/>
-    <w:lsdException w:name="Smart Hyperlink" w:semiHidden="1" w:unhideWhenUsed="1"/>
-    <w:lsdException w:name="Hashtag" w:semiHidden="1" w:unhideWhenUsed="1"/>
+  <w:latentStyles w:defLockedState="0" w:defUIPriority="99" w:defSemiHidden="1" w:defUnhideWhenUsed="1" w:defQFormat="0" w:count="267">
+    <w:lsdException w:name="Normal" w:semiHidden="0" w:uiPriority="0" w:unhideWhenUsed="0" w:qFormat="1"/>
+    <w:lsdException w:name="heading 1" w:semiHidden="0" w:uiPriority="9" w:unhideWhenUsed="0" w:qFormat="1"/>
+    <w:lsdException w:name="heading 2" w:uiPriority="9" w:qFormat="1"/>
+    <w:lsdException w:name="heading 3" w:uiPriority="9" w:qFormat="1"/>
+    <w:lsdException w:name="heading 4" w:uiPriority="9" w:qFormat="1"/>
+    <w:lsdException w:name="heading 5" w:uiPriority="9" w:qFormat="1"/>
+    <w:lsdException w:name="heading 6" w:uiPriority="9" w:qFormat="1"/>
+    <w:lsdException w:name="heading 7" w:uiPriority="9" w:qFormat="1"/>
+    <w:lsdException w:name="heading 8" w:uiPriority="9" w:qFormat="1"/>
+    <w:lsdException w:name="heading 9" w:uiPriority="9" w:qFormat="1"/>
+    <w:lsdException w:name="toc 1" w:uiPriority="39"/>
+    <w:lsdException w:name="toc 2" w:uiPriority="39"/>
+    <w:lsdException w:name="toc 3" w:uiPriority="39"/>
+    <w:lsdException w:name="toc 4" w:uiPriority="39"/>
+    <w:lsdException w:name="toc 5" w:uiPriority="39"/>
+    <w:lsdException w:name="toc 6" w:uiPriority="39"/>
+    <w:lsdException w:name="toc 7" w:uiPriority="39"/>
+    <w:lsdException w:name="toc 8" w:uiPriority="39"/>
+    <w:lsdException w:name="toc 9" w:uiPriority="39"/>
+    <w:lsdException w:name="caption" w:uiPriority="35" w:qFormat="1"/>
+    <w:lsdException w:name="Title" w:semiHidden="0" w:uiPriority="10" w:unhideWhenUsed="0" w:qFormat="1"/>
+    <w:lsdException w:name="Default Paragraph Font" w:uiPriority="1"/>
+    <w:lsdException w:name="Subtitle" w:semiHidden="0" w:uiPriority="11" w:unhideWhenUsed="0" w:qFormat="1"/>
+    <w:lsdException w:name="Strong" w:semiHidden="0" w:uiPriority="22" w:unhideWhenUsed="0" w:qFormat="1"/>
+    <w:lsdException w:name="Emphasis" w:semiHidden="0" w:uiPriority="20" w:unhideWhenUsed="0" w:qFormat="1"/>
+    <w:lsdException w:name="Table Grid" w:semiHidden="0" w:uiPriority="59" w:unhideWhenUsed="0"/>
+    <w:lsdException w:name="Placeholder Text" w:unhideWhenUsed="0"/>
+    <w:lsdException w:name="No Spacing" w:semiHidden="0" w:uiPriority="1" w:unhideWhenUsed="0" w:qFormat="1"/>
+    <w:lsdException w:name="Light Shading" w:semiHidden="0" w:uiPriority="60" w:unhideWhenUsed="0"/>
+    <w:lsdException w:name="Light List" w:semiHidden="0" w:uiPriority="61" w:unhideWhenUsed="0"/>
+    <w:lsdException w:name="Light Grid" w:semiHidden="0" w:uiPriority="62" w:unhideWhenUsed="0"/>
+    <w:lsdException w:name="Medium Shading 1" w:semiHidden="0" w:uiPriority="63" w:unhideWhenUsed="0"/>
+    <w:lsdException w:name="Medium Shading 2" w:semiHidden="0" w:uiPriority="64" w:unhideWhenUsed="0"/>
+    <w:lsdException w:name="Medium List 1" w:semiHidden="0" w:uiPriority="65" w:unhideWhenUsed="0"/>
+    <w:lsdException w:name="Medium List 2" w:semiHidden="0" w:uiPriority="66" w:unhideWhenUsed="0"/>
+    <w:lsdException w:name="Medium Grid 1" w:semiHidden="0" w:uiPriority="67" w:unhideWhenUsed="0"/>
+    <w:lsdException w:name="Medium Grid 2" w:semiHidden="0" w:uiPriority="68" w:unhideWhenUsed="0"/>
+    <w:lsdException w:name="Medium Grid 3" w:semiHidden="0" w:uiPriority="69" w:unhideWhenUsed="0"/>
+    <w:lsdException w:name="Dark List" w:semiHidden="0" w:uiPriority="70" w:unhideWhenUsed="0"/>
+    <w:lsdException w:name="Colorful Shading" w:semiHidden="0" w:uiPriority="71" w:unhideWhenUsed="0"/>
+    <w:lsdException w:name="Colorful List" w:semiHidden="0" w:uiPriority="72" w:unhideWhenUsed="0"/>
+    <w:lsdException w:name="Colorful Grid" w:semiHidden="0" w:uiPriority="73" w:unhideWhenUsed="0"/>
+    <w:lsdException w:name="Light Shading Accent 1" w:semiHidden="0" w:uiPriority="60" w:unhideWhenUsed="0"/>
+    <w:lsdException w:name="Light List Accent 1" w:semiHidden="0" w:uiPriority="61" w:unhideWhenUsed="0"/>
+    <w:lsdException w:name="Light Grid Accent 1" w:semiHidden="0" w:uiPriority="62" w:unhideWhenUsed="0"/>
+    <w:lsdException w:name="Medium Shading 1 Accent 1" w:semiHidden="0" w:uiPriority="63" w:unhideWhenUsed="0"/>
+    <w:lsdException w:name="Medium Shading 2 Accent 1" w:semiHidden="0" w:uiPriority="64" w:unhideWhenUsed="0"/>
+    <w:lsdException w:name="Medium List 1 Accent 1" w:semiHidden="0" w:uiPriority="65" w:unhideWhenUsed="0"/>
+    <w:lsdException w:name="Revision" w:unhideWhenUsed="0"/>
+    <w:lsdException w:name="List Paragraph" w:semiHidden="0" w:uiPriority="34" w:unhideWhenUsed="0" w:qFormat="1"/>
+    <w:lsdException w:name="Quote" w:semiHidden="0" w:uiPriority="29" w:unhideWhenUsed="0" w:qFormat="1"/>
+    <w:lsdException w:name="Intense Quote" w:semiHidden="0" w:uiPriority="30" w:unhideWhenUsed="0" w:qFormat="1"/>
+    <w:lsdException w:name="Medium List 2 Accent 1" w:semiHidden="0" w:uiPriority="66" w:unhideWhenUsed="0"/>
+    <w:lsdException w:name="Medium Grid 1 Accent 1" w:semiHidden="0" w:uiPriority="67" w:unhideWhenUsed="0"/>
+    <w:lsdException w:name="Medium Grid 2 Accent 1" w:semiHidden="0" w:uiPriority="68" w:unhideWhenUsed="0"/>
+    <w:lsdException w:name="Medium Grid 3 Accent 1" w:semiHidden="0" w:uiPriority="69" w:unhideWhenUsed="0"/>
+    <w:lsdException w:name="Dark List Accent 1" w:semiHidden="0" w:uiPriority="70" w:unhideWhenUsed="0"/>
+    <w:lsdException w:name="Colorful Shading Accent 1" w:semiHidden="0" w:uiPriority="71" w:unhideWhenUsed="0"/>
+    <w:lsdException w:name="Colorful List Accent 1" w:semiHidden="0" w:uiPriority="72" w:unhideWhenUsed="0"/>
+    <w:lsdException w:name="Colorful Grid Accent 1" w:semiHidden="0" w:uiPriority="73" w:unhideWhenUsed="0"/>
+    <w:lsdException w:name="Light Shading Accent 2" w:semiHidden="0" w:uiPriority="60" w:unhideWhenUsed="0"/>
+    <w:lsdException w:name="Light List Accent 2" w:semiHidden="0" w:uiPriority="61" w:unhideWhenUsed="0"/>
+    <w:lsdException w:name="Light Grid Accent 2" w:semiHidden="0" w:uiPriority="62" w:unhideWhenUsed="0"/>
+    <w:lsdException w:name="Medium Shading 1 Accent 2" w:semiHidden="0" w:uiPriority="63" w:unhideWhenUsed="0"/>
+    <w:lsdException w:name="Medium Shading 2 Accent 2" w:semiHidden="0" w:uiPriority="64" w:unhideWhenUsed="0"/>
+    <w:lsdException w:name="Medium List 1 Accent 2" w:semiHidden="0" w:uiPriority="65" w:unhideWhenUsed="0"/>
+    <w:lsdException w:name="Medium List 2 Accent 2" w:semiHidden="0" w:uiPriority="66" w:unhideWhenUsed="0"/>
+    <w:lsdException w:name="Medium Grid 1 Accent 2" w:semiHidden="0" w:uiPriority="67" w:unhideWhenUsed="0"/>
+    <w:lsdException w:name="Medium Grid 2 Accent 2" w:semiHidden="0" w:uiPriority="68" w:unhideWhenUsed="0"/>
+    <w:lsdException w:name="Medium Grid 3 Accent 2" w:semiHidden="0" w:uiPriority="69" w:unhideWhenUsed="0"/>
+    <w:lsdException w:name="Dark List Accent 2" w:semiHidden="0" w:uiPriority="70" w:unhideWhenUsed="0"/>
+    <w:lsdException w:name="Colorful Shading Accent 2" w:semiHidden="0" w:uiPriority="71" w:unhideWhenUsed="0"/>
+    <w:lsdException w:name="Colorful List Accent 2" w:semiHidden="0" w:uiPriority="72" w:unhideWhenUsed="0"/>
+    <w:lsdException w:name="Colorful Grid Accent 2" w:semiHidden="0" w:uiPriority="73" w:unhideWhenUsed="0"/>
+    <w:lsdException w:name="Light Shading Accent 3" w:semiHidden="0" w:uiPriority="60" w:unhideWhenUsed="0"/>
+    <w:lsdException w:name="Light List Accent 3" w:semiHidden="0" w:uiPriority="61" w:unhideWhenUsed="0"/>
+    <w:lsdException w:name="Light Grid Accent 3" w:semiHidden="0" w:uiPriority="62" w:unhideWhenUsed="0"/>
+    <w:lsdException w:name="Medium Shading 1 Accent 3" w:semiHidden="0" w:uiPriority="63" w:unhideWhenUsed="0"/>
+    <w:lsdException w:name="Medium Shading 2 Accent 3" w:semiHidden="0" w:uiPriority="64" w:unhideWhenUsed="0"/>
+    <w:lsdException w:name="Medium List 1 Accent 3" w:semiHidden="0" w:uiPriority="65" w:unhideWhenUsed="0"/>
+    <w:lsdException w:name="Medium List 2 Accent 3" w:semiHidden="0" w:uiPriority="66" w:unhideWhenUsed="0"/>
+    <w:lsdException w:name="Medium Grid 1 Accent 3" w:semiHidden="0" w:uiPriority="67" w:unhideWhenUsed="0"/>
+    <w:lsdException w:name="Medium Grid 2 Accent 3" w:semiHidden="0" w:uiPriority="68" w:unhideWhenUsed="0"/>
+    <w:lsdException w:name="Medium Grid 3 Accent 3" w:semiHidden="0" w:uiPriority="69" w:unhideWhenUsed="0"/>
+    <w:lsdException w:name="Dark List Accent 3" w:semiHidden="0" w:uiPriority="70" w:unhideWhenUsed="0"/>
+    <w:lsdException w:name="Colorful Shading Accent 3" w:semiHidden="0" w:uiPriority="71" w:unhideWhenUsed="0"/>
+    <w:lsdException w:name="Colorful List Accent 3" w:semiHidden="0" w:uiPriority="72" w:unhideWhenUsed="0"/>
+    <w:lsdException w:name="Colorful Grid Accent 3" w:semiHidden="0" w:uiPriority="73" w:unhideWhenUsed="0"/>
+    <w:lsdException w:name="Light Shading Accent 4" w:semiHidden="0" w:uiPriority="60" w:unhideWhenUsed="0"/>
+    <w:lsdException w:name="Light List Accent 4" w:semiHidden="0" w:uiPriority="61" w:unhideWhenUsed="0"/>
+    <w:lsdException w:name="Light Grid Accent 4" w:semiHidden="0" w:uiPriority="62" w:unhideWhenUsed="0"/>
+    <w:lsdException w:name="Medium Shading 1 Accent 4" w:semiHidden="0" w:uiPriority="63" w:unhideWhenUsed="0"/>
+    <w:lsdException w:name="Medium Shading 2 Accent 4" w:semiHidden="0" w:uiPriority="64" w:unhideWhenUsed="0"/>
+    <w:lsdException w:name="Medium List 1 Accent 4" w:semiHidden="0" w:uiPriority="65" w:unhideWhenUsed="0"/>
+    <w:lsdException w:name="Medium List 2 Accent 4" w:semiHidden="0" w:uiPriority="66" w:unhideWhenUsed="0"/>
+    <w:lsdException w:name="Medium Grid 1 Accent 4" w:semiHidden="0" w:uiPriority="67" w:unhideWhenUsed="0"/>
+    <w:lsdException w:name="Medium Grid 2 Accent 4" w:semiHidden="0" w:uiPriority="68" w:unhideWhenUsed="0"/>
+    <w:lsdException w:name="Medium Grid 3 Accent 4" w:semiHidden="0" w:uiPriority="69" w:unhideWhenUsed="0"/>
+    <w:lsdException w:name="Dark List Accent 4" w:semiHidden="0" w:uiPriority="70" w:unhideWhenUsed="0"/>
+    <w:lsdException w:name="Colorful Shading Accent 4" w:semiHidden="0" w:uiPriority="71" w:unhideWhenUsed="0"/>
+    <w:lsdException w:name="Colorful List Accent 4" w:semiHidden="0" w:uiPriority="72" w:unhideWhenUsed="0"/>
+    <w:lsdException w:name="Colorful Grid Accent 4" w:semiHidden="0" w:uiPriority="73" w:unhideWhenUsed="0"/>
+    <w:lsdException w:name="Light Shading Accent 5" w:semiHidden="0" w:uiPriority="60" w:unhideWhenUsed="0"/>
+    <w:lsdException w:name="Light List Accent 5" w:semiHidden="0" w:uiPriority="61" w:unhideWhenUsed="0"/>
+    <w:lsdException w:name="Light Grid Accent 5" w:semiHidden="0" w:uiPriority="62" w:unhideWhenUsed="0"/>
+    <w:lsdException w:name="Medium Shading 1 Accent 5" w:semiHidden="0" w:uiPriority="63" w:unhideWhenUsed="0"/>
+    <w:lsdException w:name="Medium Shading 2 Accent 5" w:semiHidden="0" w:uiPriority="64" w:unhideWhenUsed="0"/>
+    <w:lsdException w:name="Medium List 1 Accent 5" w:semiHidden="0" w:uiPriority="65" w:unhideWhenUsed="0"/>
+    <w:lsdException w:name="Medium List 2 Accent 5" w:semiHidden="0" w:uiPriority="66" w:unhideWhenUsed="0"/>
+    <w:lsdException w:name="Medium Grid 1 Accent 5" w:semiHidden="0" w:uiPriority="67" w:unhideWhenUsed="0"/>
+    <w:lsdException w:name="Medium Grid 2 Accent 5" w:semiHidden="0" w:uiPriority="68" w:unhideWhenUsed="0"/>
+    <w:lsdException w:name="Medium Grid 3 Accent 5" w:semiHidden="0" w:uiPriority="69" w:unhideWhenUsed="0"/>
+    <w:lsdException w:name="Dark List Accent 5" w:semiHidden="0" w:uiPriority="70" w:unhideWhenUsed="0"/>
+    <w:lsdException w:name="Colorful Shading Accent 5" w:semiHidden="0" w:uiPriority="71" w:unhideWhenUsed="0"/>
+    <w:lsdException w:name="Colorful List Accent 5" w:semiHidden="0" w:uiPriority="72" w:unhideWhenUsed="0"/>
+    <w:lsdException w:name="Colorful Grid Accent 5" w:semiHidden="0" w:uiPriority="73" w:unhideWhenUsed="0"/>
+    <w:lsdException w:name="Light Shading Accent 6" w:semiHidden="0" w:uiPriority="60" w:unhideWhenUsed="0"/>
+    <w:lsdException w:name="Light List Accent 6" w:semiHidden="0" w:uiPriority="61" w:unhideWhenUsed="0"/>
+    <w:lsdException w:name="Light Grid Accent 6" w:semiHidden="0" w:uiPriority="62" w:unhideWhenUsed="0"/>
+    <w:lsdException w:name="Medium Shading 1 Accent 6" w:semiHidden="0" w:uiPriority="63" w:unhideWhenUsed="0"/>
+    <w:lsdException w:name="Medium Shading 2 Accent 6" w:semiHidden="0" w:uiPriority="64" w:unhideWhenUsed="0"/>
+    <w:lsdException w:name="Medium List 1 Accent 6" w:semiHidden="0" w:uiPriority="65" w:unhideWhenUsed="0"/>
+    <w:lsdException w:name="Medium List 2 Accent 6" w:semiHidden="0" w:uiPriority="66" w:unhideWhenUsed="0"/>
+    <w:lsdException w:name="Medium Grid 1 Accent 6" w:semiHidden="0" w:uiPriority="67" w:unhideWhenUsed="0"/>
+    <w:lsdException w:name="Medium Grid 2 Accent 6" w:semiHidden="0" w:uiPriority="68" w:unhideWhenUsed="0"/>
+    <w:lsdException w:name="Medium Grid 3 Accent 6" w:semiHidden="0" w:uiPriority="69" w:unhideWhenUsed="0"/>
+    <w:lsdException w:name="Dark List Accent 6" w:semiHidden="0" w:uiPriority="70" w:unhideWhenUsed="0"/>
+    <w:lsdException w:name="Colorful Shading Accent 6" w:semiHidden="0" w:uiPriority="71" w:unhideWhenUsed="0"/>
+    <w:lsdException w:name="Colorful List Accent 6" w:semiHidden="0" w:uiPriority="72" w:unhideWhenUsed="0"/>
+    <w:lsdException w:name="Colorful Grid Accent 6" w:semiHidden="0" w:uiPriority="73" w:unhideWhenUsed="0"/>
+    <w:lsdException w:name="Subtle Emphasis" w:semiHidden="0" w:uiPriority="19" w:unhideWhenUsed="0" w:qFormat="1"/>
+    <w:lsdException w:name="Intense Emphasis" w:semiHidden="0" w:uiPriority="21" w:unhideWhenUsed="0" w:qFormat="1"/>
+    <w:lsdException w:name="Subtle Reference" w:semiHidden="0" w:uiPriority="31" w:unhideWhenUsed="0" w:qFormat="1"/>
+    <w:lsdException w:name="Intense Reference" w:semiHidden="0" w:uiPriority="32" w:unhideWhenUsed="0" w:qFormat="1"/>
+    <w:lsdException w:name="Book Title" w:semiHidden="0" w:uiPriority="33" w:unhideWhenUsed="0" w:qFormat="1"/>
+    <w:lsdException w:name="Bibliography" w:uiPriority="37"/>
+    <w:lsdException w:name="TOC Heading" w:uiPriority="39" w:qFormat="1"/>
   </w:latentStyles>
   <w:style w:type="paragraph" w:default="1" w:styleId="Normal">
     <w:name w:val="Normal"/>
@@ -2699,6 +2496,387 @@
     <w:rPr>
       <w:color w:val="0000FF"/>
       <w:u w:val="single"/>
+    </w:rPr>
+  </w:style>
+  <w:style w:type="character" w:styleId="HTMLCode">
+    <w:name w:val="HTML Code"/>
+    <w:basedOn w:val="DefaultParagraphFont"/>
+    <w:uiPriority w:val="99"/>
+    <w:semiHidden/>
+    <w:unhideWhenUsed/>
+    <w:rsid w:val="006C0A92"/>
+    <w:rPr>
+      <w:rFonts w:ascii="Courier New" w:eastAsia="Times New Roman" w:hAnsi="Courier New" w:cs="Courier New"/>
+      <w:sz w:val="20"/>
+      <w:szCs w:val="20"/>
+    </w:rPr>
+  </w:style>
+</w:styles>
+</file>
+
+<file path=word/stylesWithEffects.xml><?xml version="1.0" encoding="utf-8"?>
+<w:styles xmlns:wpc="http://schemas.microsoft.com/office/word/2010/wordprocessingCanvas" xmlns:mc="http://schemas.openxmlformats.org/markup-compatibility/2006" xmlns:o="urn:schemas-microsoft-com:office:office" xmlns:r="http://schemas.openxmlformats.org/officeDocument/2006/relationships" xmlns:m="http://schemas.openxmlformats.org/officeDocument/2006/math" xmlns:v="urn:schemas-microsoft-com:vml" xmlns:wp14="http://schemas.microsoft.com/office/word/2010/wordprocessingDrawing" xmlns:wp="http://schemas.openxmlformats.org/drawingml/2006/wordprocessingDrawing" xmlns:w10="urn:schemas-microsoft-com:office:word" xmlns:w="http://schemas.openxmlformats.org/wordprocessingml/2006/main" xmlns:w14="http://schemas.microsoft.com/office/word/2010/wordml" xmlns:wpg="http://schemas.microsoft.com/office/word/2010/wordprocessingGroup" xmlns:wpi="http://schemas.microsoft.com/office/word/2010/wordprocessingInk" xmlns:wne="http://schemas.microsoft.com/office/word/2006/wordml" xmlns:wps="http://schemas.microsoft.com/office/word/2010/wordprocessingShape" mc:Ignorable="w14 wp14">
+  <w:docDefaults>
+    <w:rPrDefault>
+      <w:rPr>
+        <w:rFonts w:asciiTheme="minorHAnsi" w:eastAsiaTheme="minorEastAsia" w:hAnsiTheme="minorHAnsi" w:cstheme="minorBidi"/>
+        <w:sz w:val="22"/>
+        <w:szCs w:val="22"/>
+        <w:lang w:val="en-US" w:eastAsia="ja-JP" w:bidi="ar-SA"/>
+      </w:rPr>
+    </w:rPrDefault>
+    <w:pPrDefault>
+      <w:pPr>
+        <w:spacing w:after="200" w:line="276" w:lineRule="auto"/>
+      </w:pPr>
+    </w:pPrDefault>
+  </w:docDefaults>
+  <w:latentStyles w:defLockedState="0" w:defUIPriority="99" w:defSemiHidden="1" w:defUnhideWhenUsed="1" w:defQFormat="0" w:count="267">
+    <w:lsdException w:name="Normal" w:semiHidden="0" w:uiPriority="0" w:unhideWhenUsed="0" w:qFormat="1"/>
+    <w:lsdException w:name="heading 1" w:semiHidden="0" w:uiPriority="9" w:unhideWhenUsed="0" w:qFormat="1"/>
+    <w:lsdException w:name="heading 2" w:uiPriority="9" w:qFormat="1"/>
+    <w:lsdException w:name="heading 3" w:uiPriority="9" w:qFormat="1"/>
+    <w:lsdException w:name="heading 4" w:uiPriority="9" w:qFormat="1"/>
+    <w:lsdException w:name="heading 5" w:uiPriority="9" w:qFormat="1"/>
+    <w:lsdException w:name="heading 6" w:uiPriority="9" w:qFormat="1"/>
+    <w:lsdException w:name="heading 7" w:uiPriority="9" w:qFormat="1"/>
+    <w:lsdException w:name="heading 8" w:uiPriority="9" w:qFormat="1"/>
+    <w:lsdException w:name="heading 9" w:uiPriority="9" w:qFormat="1"/>
+    <w:lsdException w:name="toc 1" w:uiPriority="39"/>
+    <w:lsdException w:name="toc 2" w:uiPriority="39"/>
+    <w:lsdException w:name="toc 3" w:uiPriority="39"/>
+    <w:lsdException w:name="toc 4" w:uiPriority="39"/>
+    <w:lsdException w:name="toc 5" w:uiPriority="39"/>
+    <w:lsdException w:name="toc 6" w:uiPriority="39"/>
+    <w:lsdException w:name="toc 7" w:uiPriority="39"/>
+    <w:lsdException w:name="toc 8" w:uiPriority="39"/>
+    <w:lsdException w:name="toc 9" w:uiPriority="39"/>
+    <w:lsdException w:name="caption" w:uiPriority="35" w:qFormat="1"/>
+    <w:lsdException w:name="Title" w:semiHidden="0" w:uiPriority="10" w:unhideWhenUsed="0" w:qFormat="1"/>
+    <w:lsdException w:name="Default Paragraph Font" w:uiPriority="1"/>
+    <w:lsdException w:name="Subtitle" w:semiHidden="0" w:uiPriority="11" w:unhideWhenUsed="0" w:qFormat="1"/>
+    <w:lsdException w:name="Strong" w:semiHidden="0" w:uiPriority="22" w:unhideWhenUsed="0" w:qFormat="1"/>
+    <w:lsdException w:name="Emphasis" w:semiHidden="0" w:uiPriority="20" w:unhideWhenUsed="0" w:qFormat="1"/>
+    <w:lsdException w:name="Table Grid" w:semiHidden="0" w:uiPriority="59" w:unhideWhenUsed="0"/>
+    <w:lsdException w:name="Placeholder Text" w:unhideWhenUsed="0"/>
+    <w:lsdException w:name="No Spacing" w:semiHidden="0" w:uiPriority="1" w:unhideWhenUsed="0" w:qFormat="1"/>
+    <w:lsdException w:name="Light Shading" w:semiHidden="0" w:uiPriority="60" w:unhideWhenUsed="0"/>
+    <w:lsdException w:name="Light List" w:semiHidden="0" w:uiPriority="61" w:unhideWhenUsed="0"/>
+    <w:lsdException w:name="Light Grid" w:semiHidden="0" w:uiPriority="62" w:unhideWhenUsed="0"/>
+    <w:lsdException w:name="Medium Shading 1" w:semiHidden="0" w:uiPriority="63" w:unhideWhenUsed="0"/>
+    <w:lsdException w:name="Medium Shading 2" w:semiHidden="0" w:uiPriority="64" w:unhideWhenUsed="0"/>
+    <w:lsdException w:name="Medium List 1" w:semiHidden="0" w:uiPriority="65" w:unhideWhenUsed="0"/>
+    <w:lsdException w:name="Medium List 2" w:semiHidden="0" w:uiPriority="66" w:unhideWhenUsed="0"/>
+    <w:lsdException w:name="Medium Grid 1" w:semiHidden="0" w:uiPriority="67" w:unhideWhenUsed="0"/>
+    <w:lsdException w:name="Medium Grid 2" w:semiHidden="0" w:uiPriority="68" w:unhideWhenUsed="0"/>
+    <w:lsdException w:name="Medium Grid 3" w:semiHidden="0" w:uiPriority="69" w:unhideWhenUsed="0"/>
+    <w:lsdException w:name="Dark List" w:semiHidden="0" w:uiPriority="70" w:unhideWhenUsed="0"/>
+    <w:lsdException w:name="Colorful Shading" w:semiHidden="0" w:uiPriority="71" w:unhideWhenUsed="0"/>
+    <w:lsdException w:name="Colorful List" w:semiHidden="0" w:uiPriority="72" w:unhideWhenUsed="0"/>
+    <w:lsdException w:name="Colorful Grid" w:semiHidden="0" w:uiPriority="73" w:unhideWhenUsed="0"/>
+    <w:lsdException w:name="Light Shading Accent 1" w:semiHidden="0" w:uiPriority="60" w:unhideWhenUsed="0"/>
+    <w:lsdException w:name="Light List Accent 1" w:semiHidden="0" w:uiPriority="61" w:unhideWhenUsed="0"/>
+    <w:lsdException w:name="Light Grid Accent 1" w:semiHidden="0" w:uiPriority="62" w:unhideWhenUsed="0"/>
+    <w:lsdException w:name="Medium Shading 1 Accent 1" w:semiHidden="0" w:uiPriority="63" w:unhideWhenUsed="0"/>
+    <w:lsdException w:name="Medium Shading 2 Accent 1" w:semiHidden="0" w:uiPriority="64" w:unhideWhenUsed="0"/>
+    <w:lsdException w:name="Medium List 1 Accent 1" w:semiHidden="0" w:uiPriority="65" w:unhideWhenUsed="0"/>
+    <w:lsdException w:name="Revision" w:unhideWhenUsed="0"/>
+    <w:lsdException w:name="List Paragraph" w:semiHidden="0" w:uiPriority="34" w:unhideWhenUsed="0" w:qFormat="1"/>
+    <w:lsdException w:name="Quote" w:semiHidden="0" w:uiPriority="29" w:unhideWhenUsed="0" w:qFormat="1"/>
+    <w:lsdException w:name="Intense Quote" w:semiHidden="0" w:uiPriority="30" w:unhideWhenUsed="0" w:qFormat="1"/>
+    <w:lsdException w:name="Medium List 2 Accent 1" w:semiHidden="0" w:uiPriority="66" w:unhideWhenUsed="0"/>
+    <w:lsdException w:name="Medium Grid 1 Accent 1" w:semiHidden="0" w:uiPriority="67" w:unhideWhenUsed="0"/>
+    <w:lsdException w:name="Medium Grid 2 Accent 1" w:semiHidden="0" w:uiPriority="68" w:unhideWhenUsed="0"/>
+    <w:lsdException w:name="Medium Grid 3 Accent 1" w:semiHidden="0" w:uiPriority="69" w:unhideWhenUsed="0"/>
+    <w:lsdException w:name="Dark List Accent 1" w:semiHidden="0" w:uiPriority="70" w:unhideWhenUsed="0"/>
+    <w:lsdException w:name="Colorful Shading Accent 1" w:semiHidden="0" w:uiPriority="71" w:unhideWhenUsed="0"/>
+    <w:lsdException w:name="Colorful List Accent 1" w:semiHidden="0" w:uiPriority="72" w:unhideWhenUsed="0"/>
+    <w:lsdException w:name="Colorful Grid Accent 1" w:semiHidden="0" w:uiPriority="73" w:unhideWhenUsed="0"/>
+    <w:lsdException w:name="Light Shading Accent 2" w:semiHidden="0" w:uiPriority="60" w:unhideWhenUsed="0"/>
+    <w:lsdException w:name="Light List Accent 2" w:semiHidden="0" w:uiPriority="61" w:unhideWhenUsed="0"/>
+    <w:lsdException w:name="Light Grid Accent 2" w:semiHidden="0" w:uiPriority="62" w:unhideWhenUsed="0"/>
+    <w:lsdException w:name="Medium Shading 1 Accent 2" w:semiHidden="0" w:uiPriority="63" w:unhideWhenUsed="0"/>
+    <w:lsdException w:name="Medium Shading 2 Accent 2" w:semiHidden="0" w:uiPriority="64" w:unhideWhenUsed="0"/>
+    <w:lsdException w:name="Medium List 1 Accent 2" w:semiHidden="0" w:uiPriority="65" w:unhideWhenUsed="0"/>
+    <w:lsdException w:name="Medium List 2 Accent 2" w:semiHidden="0" w:uiPriority="66" w:unhideWhenUsed="0"/>
+    <w:lsdException w:name="Medium Grid 1 Accent 2" w:semiHidden="0" w:uiPriority="67" w:unhideWhenUsed="0"/>
+    <w:lsdException w:name="Medium Grid 2 Accent 2" w:semiHidden="0" w:uiPriority="68" w:unhideWhenUsed="0"/>
+    <w:lsdException w:name="Medium Grid 3 Accent 2" w:semiHidden="0" w:uiPriority="69" w:unhideWhenUsed="0"/>
+    <w:lsdException w:name="Dark List Accent 2" w:semiHidden="0" w:uiPriority="70" w:unhideWhenUsed="0"/>
+    <w:lsdException w:name="Colorful Shading Accent 2" w:semiHidden="0" w:uiPriority="71" w:unhideWhenUsed="0"/>
+    <w:lsdException w:name="Colorful List Accent 2" w:semiHidden="0" w:uiPriority="72" w:unhideWhenUsed="0"/>
+    <w:lsdException w:name="Colorful Grid Accent 2" w:semiHidden="0" w:uiPriority="73" w:unhideWhenUsed="0"/>
+    <w:lsdException w:name="Light Shading Accent 3" w:semiHidden="0" w:uiPriority="60" w:unhideWhenUsed="0"/>
+    <w:lsdException w:name="Light List Accent 3" w:semiHidden="0" w:uiPriority="61" w:unhideWhenUsed="0"/>
+    <w:lsdException w:name="Light Grid Accent 3" w:semiHidden="0" w:uiPriority="62" w:unhideWhenUsed="0"/>
+    <w:lsdException w:name="Medium Shading 1 Accent 3" w:semiHidden="0" w:uiPriority="63" w:unhideWhenUsed="0"/>
+    <w:lsdException w:name="Medium Shading 2 Accent 3" w:semiHidden="0" w:uiPriority="64" w:unhideWhenUsed="0"/>
+    <w:lsdException w:name="Medium List 1 Accent 3" w:semiHidden="0" w:uiPriority="65" w:unhideWhenUsed="0"/>
+    <w:lsdException w:name="Medium List 2 Accent 3" w:semiHidden="0" w:uiPriority="66" w:unhideWhenUsed="0"/>
+    <w:lsdException w:name="Medium Grid 1 Accent 3" w:semiHidden="0" w:uiPriority="67" w:unhideWhenUsed="0"/>
+    <w:lsdException w:name="Medium Grid 2 Accent 3" w:semiHidden="0" w:uiPriority="68" w:unhideWhenUsed="0"/>
+    <w:lsdException w:name="Medium Grid 3 Accent 3" w:semiHidden="0" w:uiPriority="69" w:unhideWhenUsed="0"/>
+    <w:lsdException w:name="Dark List Accent 3" w:semiHidden="0" w:uiPriority="70" w:unhideWhenUsed="0"/>
+    <w:lsdException w:name="Colorful Shading Accent 3" w:semiHidden="0" w:uiPriority="71" w:unhideWhenUsed="0"/>
+    <w:lsdException w:name="Colorful List Accent 3" w:semiHidden="0" w:uiPriority="72" w:unhideWhenUsed="0"/>
+    <w:lsdException w:name="Colorful Grid Accent 3" w:semiHidden="0" w:uiPriority="73" w:unhideWhenUsed="0"/>
+    <w:lsdException w:name="Light Shading Accent 4" w:semiHidden="0" w:uiPriority="60" w:unhideWhenUsed="0"/>
+    <w:lsdException w:name="Light List Accent 4" w:semiHidden="0" w:uiPriority="61" w:unhideWhenUsed="0"/>
+    <w:lsdException w:name="Light Grid Accent 4" w:semiHidden="0" w:uiPriority="62" w:unhideWhenUsed="0"/>
+    <w:lsdException w:name="Medium Shading 1 Accent 4" w:semiHidden="0" w:uiPriority="63" w:unhideWhenUsed="0"/>
+    <w:lsdException w:name="Medium Shading 2 Accent 4" w:semiHidden="0" w:uiPriority="64" w:unhideWhenUsed="0"/>
+    <w:lsdException w:name="Medium List 1 Accent 4" w:semiHidden="0" w:uiPriority="65" w:unhideWhenUsed="0"/>
+    <w:lsdException w:name="Medium List 2 Accent 4" w:semiHidden="0" w:uiPriority="66" w:unhideWhenUsed="0"/>
+    <w:lsdException w:name="Medium Grid 1 Accent 4" w:semiHidden="0" w:uiPriority="67" w:unhideWhenUsed="0"/>
+    <w:lsdException w:name="Medium Grid 2 Accent 4" w:semiHidden="0" w:uiPriority="68" w:unhideWhenUsed="0"/>
+    <w:lsdException w:name="Medium Grid 3 Accent 4" w:semiHidden="0" w:uiPriority="69" w:unhideWhenUsed="0"/>
+    <w:lsdException w:name="Dark List Accent 4" w:semiHidden="0" w:uiPriority="70" w:unhideWhenUsed="0"/>
+    <w:lsdException w:name="Colorful Shading Accent 4" w:semiHidden="0" w:uiPriority="71" w:unhideWhenUsed="0"/>
+    <w:lsdException w:name="Colorful List Accent 4" w:semiHidden="0" w:uiPriority="72" w:unhideWhenUsed="0"/>
+    <w:lsdException w:name="Colorful Grid Accent 4" w:semiHidden="0" w:uiPriority="73" w:unhideWhenUsed="0"/>
+    <w:lsdException w:name="Light Shading Accent 5" w:semiHidden="0" w:uiPriority="60" w:unhideWhenUsed="0"/>
+    <w:lsdException w:name="Light List Accent 5" w:semiHidden="0" w:uiPriority="61" w:unhideWhenUsed="0"/>
+    <w:lsdException w:name="Light Grid Accent 5" w:semiHidden="0" w:uiPriority="62" w:unhideWhenUsed="0"/>
+    <w:lsdException w:name="Medium Shading 1 Accent 5" w:semiHidden="0" w:uiPriority="63" w:unhideWhenUsed="0"/>
+    <w:lsdException w:name="Medium Shading 2 Accent 5" w:semiHidden="0" w:uiPriority="64" w:unhideWhenUsed="0"/>
+    <w:lsdException w:name="Medium List 1 Accent 5" w:semiHidden="0" w:uiPriority="65" w:unhideWhenUsed="0"/>
+    <w:lsdException w:name="Medium List 2 Accent 5" w:semiHidden="0" w:uiPriority="66" w:unhideWhenUsed="0"/>
+    <w:lsdException w:name="Medium Grid 1 Accent 5" w:semiHidden="0" w:uiPriority="67" w:unhideWhenUsed="0"/>
+    <w:lsdException w:name="Medium Grid 2 Accent 5" w:semiHidden="0" w:uiPriority="68" w:unhideWhenUsed="0"/>
+    <w:lsdException w:name="Medium Grid 3 Accent 5" w:semiHidden="0" w:uiPriority="69" w:unhideWhenUsed="0"/>
+    <w:lsdException w:name="Dark List Accent 5" w:semiHidden="0" w:uiPriority="70" w:unhideWhenUsed="0"/>
+    <w:lsdException w:name="Colorful Shading Accent 5" w:semiHidden="0" w:uiPriority="71" w:unhideWhenUsed="0"/>
+    <w:lsdException w:name="Colorful List Accent 5" w:semiHidden="0" w:uiPriority="72" w:unhideWhenUsed="0"/>
+    <w:lsdException w:name="Colorful Grid Accent 5" w:semiHidden="0" w:uiPriority="73" w:unhideWhenUsed="0"/>
+    <w:lsdException w:name="Light Shading Accent 6" w:semiHidden="0" w:uiPriority="60" w:unhideWhenUsed="0"/>
+    <w:lsdException w:name="Light List Accent 6" w:semiHidden="0" w:uiPriority="61" w:unhideWhenUsed="0"/>
+    <w:lsdException w:name="Light Grid Accent 6" w:semiHidden="0" w:uiPriority="62" w:unhideWhenUsed="0"/>
+    <w:lsdException w:name="Medium Shading 1 Accent 6" w:semiHidden="0" w:uiPriority="63" w:unhideWhenUsed="0"/>
+    <w:lsdException w:name="Medium Shading 2 Accent 6" w:semiHidden="0" w:uiPriority="64" w:unhideWhenUsed="0"/>
+    <w:lsdException w:name="Medium List 1 Accent 6" w:semiHidden="0" w:uiPriority="65" w:unhideWhenUsed="0"/>
+    <w:lsdException w:name="Medium List 2 Accent 6" w:semiHidden="0" w:uiPriority="66" w:unhideWhenUsed="0"/>
+    <w:lsdException w:name="Medium Grid 1 Accent 6" w:semiHidden="0" w:uiPriority="67" w:unhideWhenUsed="0"/>
+    <w:lsdException w:name="Medium Grid 2 Accent 6" w:semiHidden="0" w:uiPriority="68" w:unhideWhenUsed="0"/>
+    <w:lsdException w:name="Medium Grid 3 Accent 6" w:semiHidden="0" w:uiPriority="69" w:unhideWhenUsed="0"/>
+    <w:lsdException w:name="Dark List Accent 6" w:semiHidden="0" w:uiPriority="70" w:unhideWhenUsed="0"/>
+    <w:lsdException w:name="Colorful Shading Accent 6" w:semiHidden="0" w:uiPriority="71" w:unhideWhenUsed="0"/>
+    <w:lsdException w:name="Colorful List Accent 6" w:semiHidden="0" w:uiPriority="72" w:unhideWhenUsed="0"/>
+    <w:lsdException w:name="Colorful Grid Accent 6" w:semiHidden="0" w:uiPriority="73" w:unhideWhenUsed="0"/>
+    <w:lsdException w:name="Subtle Emphasis" w:semiHidden="0" w:uiPriority="19" w:unhideWhenUsed="0" w:qFormat="1"/>
+    <w:lsdException w:name="Intense Emphasis" w:semiHidden="0" w:uiPriority="21" w:unhideWhenUsed="0" w:qFormat="1"/>
+    <w:lsdException w:name="Subtle Reference" w:semiHidden="0" w:uiPriority="31" w:unhideWhenUsed="0" w:qFormat="1"/>
+    <w:lsdException w:name="Intense Reference" w:semiHidden="0" w:uiPriority="32" w:unhideWhenUsed="0" w:qFormat="1"/>
+    <w:lsdException w:name="Book Title" w:semiHidden="0" w:uiPriority="33" w:unhideWhenUsed="0" w:qFormat="1"/>
+    <w:lsdException w:name="Bibliography" w:uiPriority="37"/>
+    <w:lsdException w:name="TOC Heading" w:uiPriority="39" w:qFormat="1"/>
+  </w:latentStyles>
+  <w:style w:type="paragraph" w:default="1" w:styleId="Normal">
+    <w:name w:val="Normal"/>
+    <w:qFormat/>
+  </w:style>
+  <w:style w:type="paragraph" w:styleId="Heading1">
+    <w:name w:val="heading 1"/>
+    <w:basedOn w:val="Normal"/>
+    <w:next w:val="Normal"/>
+    <w:link w:val="Heading1Char"/>
+    <w:uiPriority w:val="9"/>
+    <w:qFormat/>
+    <w:rsid w:val="00827887"/>
+    <w:pPr>
+      <w:keepNext/>
+      <w:keepLines/>
+      <w:spacing w:before="480" w:after="0"/>
+      <w:outlineLvl w:val="0"/>
+    </w:pPr>
+    <w:rPr>
+      <w:rFonts w:asciiTheme="majorHAnsi" w:eastAsiaTheme="majorEastAsia" w:hAnsiTheme="majorHAnsi" w:cstheme="majorBidi"/>
+      <w:b/>
+      <w:bCs/>
+      <w:color w:val="365F91" w:themeColor="accent1" w:themeShade="BF"/>
+      <w:sz w:val="28"/>
+      <w:szCs w:val="28"/>
+    </w:rPr>
+  </w:style>
+  <w:style w:type="character" w:default="1" w:styleId="DefaultParagraphFont">
+    <w:name w:val="Default Paragraph Font"/>
+    <w:uiPriority w:val="1"/>
+    <w:semiHidden/>
+    <w:unhideWhenUsed/>
+  </w:style>
+  <w:style w:type="table" w:default="1" w:styleId="TableNormal">
+    <w:name w:val="Normal Table"/>
+    <w:uiPriority w:val="99"/>
+    <w:semiHidden/>
+    <w:unhideWhenUsed/>
+    <w:tblPr>
+      <w:tblInd w:w="0" w:type="dxa"/>
+      <w:tblCellMar>
+        <w:top w:w="0" w:type="dxa"/>
+        <w:left w:w="108" w:type="dxa"/>
+        <w:bottom w:w="0" w:type="dxa"/>
+        <w:right w:w="108" w:type="dxa"/>
+      </w:tblCellMar>
+    </w:tblPr>
+  </w:style>
+  <w:style w:type="numbering" w:default="1" w:styleId="NoList">
+    <w:name w:val="No List"/>
+    <w:uiPriority w:val="99"/>
+    <w:semiHidden/>
+    <w:unhideWhenUsed/>
+  </w:style>
+  <w:style w:type="paragraph" w:styleId="ListParagraph">
+    <w:name w:val="List Paragraph"/>
+    <w:basedOn w:val="Normal"/>
+    <w:uiPriority w:val="34"/>
+    <w:qFormat/>
+    <w:rsid w:val="00C34C25"/>
+    <w:pPr>
+      <w:ind w:left="720"/>
+      <w:contextualSpacing/>
+    </w:pPr>
+  </w:style>
+  <w:style w:type="character" w:styleId="Emphasis">
+    <w:name w:val="Emphasis"/>
+    <w:basedOn w:val="DefaultParagraphFont"/>
+    <w:uiPriority w:val="20"/>
+    <w:qFormat/>
+    <w:rsid w:val="00827887"/>
+    <w:rPr>
+      <w:i/>
+      <w:iCs/>
+    </w:rPr>
+  </w:style>
+  <w:style w:type="paragraph" w:styleId="BalloonText">
+    <w:name w:val="Balloon Text"/>
+    <w:basedOn w:val="Normal"/>
+    <w:link w:val="BalloonTextChar"/>
+    <w:uiPriority w:val="99"/>
+    <w:semiHidden/>
+    <w:unhideWhenUsed/>
+    <w:rsid w:val="00827887"/>
+    <w:pPr>
+      <w:spacing w:after="0" w:line="240" w:lineRule="auto"/>
+    </w:pPr>
+    <w:rPr>
+      <w:rFonts w:ascii="Tahoma" w:hAnsi="Tahoma" w:cs="Tahoma"/>
+      <w:sz w:val="16"/>
+      <w:szCs w:val="16"/>
+    </w:rPr>
+  </w:style>
+  <w:style w:type="character" w:customStyle="1" w:styleId="BalloonTextChar">
+    <w:name w:val="Balloon Text Char"/>
+    <w:basedOn w:val="DefaultParagraphFont"/>
+    <w:link w:val="BalloonText"/>
+    <w:uiPriority w:val="99"/>
+    <w:semiHidden/>
+    <w:rsid w:val="00827887"/>
+    <w:rPr>
+      <w:rFonts w:ascii="Tahoma" w:hAnsi="Tahoma" w:cs="Tahoma"/>
+      <w:sz w:val="16"/>
+      <w:szCs w:val="16"/>
+    </w:rPr>
+  </w:style>
+  <w:style w:type="character" w:customStyle="1" w:styleId="Heading1Char">
+    <w:name w:val="Heading 1 Char"/>
+    <w:basedOn w:val="DefaultParagraphFont"/>
+    <w:link w:val="Heading1"/>
+    <w:uiPriority w:val="9"/>
+    <w:rsid w:val="00827887"/>
+    <w:rPr>
+      <w:rFonts w:asciiTheme="majorHAnsi" w:eastAsiaTheme="majorEastAsia" w:hAnsiTheme="majorHAnsi" w:cstheme="majorBidi"/>
+      <w:b/>
+      <w:bCs/>
+      <w:color w:val="365F91" w:themeColor="accent1" w:themeShade="BF"/>
+      <w:sz w:val="28"/>
+      <w:szCs w:val="28"/>
+    </w:rPr>
+  </w:style>
+  <w:style w:type="paragraph" w:styleId="HTMLPreformatted">
+    <w:name w:val="HTML Preformatted"/>
+    <w:basedOn w:val="Normal"/>
+    <w:link w:val="HTMLPreformattedChar"/>
+    <w:uiPriority w:val="99"/>
+    <w:semiHidden/>
+    <w:unhideWhenUsed/>
+    <w:rsid w:val="00504F7D"/>
+    <w:pPr>
+      <w:tabs>
+        <w:tab w:val="left" w:pos="916"/>
+        <w:tab w:val="left" w:pos="1832"/>
+        <w:tab w:val="left" w:pos="2748"/>
+        <w:tab w:val="left" w:pos="3664"/>
+        <w:tab w:val="left" w:pos="4580"/>
+        <w:tab w:val="left" w:pos="5496"/>
+        <w:tab w:val="left" w:pos="6412"/>
+        <w:tab w:val="left" w:pos="7328"/>
+        <w:tab w:val="left" w:pos="8244"/>
+        <w:tab w:val="left" w:pos="9160"/>
+        <w:tab w:val="left" w:pos="10076"/>
+        <w:tab w:val="left" w:pos="10992"/>
+        <w:tab w:val="left" w:pos="11908"/>
+        <w:tab w:val="left" w:pos="12824"/>
+        <w:tab w:val="left" w:pos="13740"/>
+        <w:tab w:val="left" w:pos="14656"/>
+      </w:tabs>
+      <w:spacing w:after="0" w:line="240" w:lineRule="auto"/>
+    </w:pPr>
+    <w:rPr>
+      <w:rFonts w:ascii="Courier New" w:eastAsia="Times New Roman" w:hAnsi="Courier New" w:cs="Courier New"/>
+      <w:sz w:val="20"/>
+      <w:szCs w:val="20"/>
+    </w:rPr>
+  </w:style>
+  <w:style w:type="character" w:customStyle="1" w:styleId="HTMLPreformattedChar">
+    <w:name w:val="HTML Preformatted Char"/>
+    <w:basedOn w:val="DefaultParagraphFont"/>
+    <w:link w:val="HTMLPreformatted"/>
+    <w:uiPriority w:val="99"/>
+    <w:semiHidden/>
+    <w:rsid w:val="00504F7D"/>
+    <w:rPr>
+      <w:rFonts w:ascii="Courier New" w:eastAsia="Times New Roman" w:hAnsi="Courier New" w:cs="Courier New"/>
+      <w:sz w:val="20"/>
+      <w:szCs w:val="20"/>
+    </w:rPr>
+  </w:style>
+  <w:style w:type="character" w:customStyle="1" w:styleId="typ">
+    <w:name w:val="typ"/>
+    <w:basedOn w:val="DefaultParagraphFont"/>
+    <w:rsid w:val="00504F7D"/>
+  </w:style>
+  <w:style w:type="character" w:customStyle="1" w:styleId="pun">
+    <w:name w:val="pun"/>
+    <w:basedOn w:val="DefaultParagraphFont"/>
+    <w:rsid w:val="00504F7D"/>
+  </w:style>
+  <w:style w:type="character" w:customStyle="1" w:styleId="pln">
+    <w:name w:val="pln"/>
+    <w:basedOn w:val="DefaultParagraphFont"/>
+    <w:rsid w:val="00504F7D"/>
+  </w:style>
+  <w:style w:type="character" w:styleId="Hyperlink">
+    <w:name w:val="Hyperlink"/>
+    <w:basedOn w:val="DefaultParagraphFont"/>
+    <w:uiPriority w:val="99"/>
+    <w:semiHidden/>
+    <w:unhideWhenUsed/>
+    <w:rsid w:val="00F24D3A"/>
+    <w:rPr>
+      <w:color w:val="0000FF"/>
+      <w:u w:val="single"/>
+    </w:rPr>
+  </w:style>
+  <w:style w:type="character" w:styleId="HTMLCode">
+    <w:name w:val="HTML Code"/>
+    <w:basedOn w:val="DefaultParagraphFont"/>
+    <w:uiPriority w:val="99"/>
+    <w:semiHidden/>
+    <w:unhideWhenUsed/>
+    <w:rsid w:val="006C0A92"/>
+    <w:rPr>
+      <w:rFonts w:ascii="Courier New" w:eastAsia="Times New Roman" w:hAnsi="Courier New" w:cs="Courier New"/>
+      <w:sz w:val="20"/>
+      <w:szCs w:val="20"/>
     </w:rPr>
   </w:style>
 </w:styles>

</xml_diff>